<commit_message>
vault backup: 2025-05-14 15:57:30
</commit_message>
<xml_diff>
--- a/Economics/Dissertation/Third Draft.docx
+++ b/Economics/Dissertation/Third Draft.docx
@@ -5,35 +5,47 @@
     <w:p>
       <w:pPr>
         <w:pStyle w:val="Title"/>
+        <w:spacing w:line="480" w:lineRule="auto"/>
       </w:pPr>
       <w:r>
-        <w:t>Investigating productivity-compensation decoupling across industries and income levels from 1997-2019.</w:t>
+        <w:t>Investigating productivity-compensation decoupling across income levels from 19</w:t>
+      </w:r>
+      <w:r>
+        <w:t>87</w:t>
+      </w:r>
+      <w:r>
+        <w:t>-2019.</w:t>
       </w:r>
     </w:p>
     <w:p>
       <w:pPr>
         <w:pStyle w:val="Heading1"/>
+        <w:spacing w:line="480" w:lineRule="auto"/>
       </w:pPr>
       <w:r>
         <w:t>Introduction</w:t>
-      </w:r>
-    </w:p>
-    <w:p>
-      <w:r>
-        <w:t>From 1997 to 20</w:t>
-      </w:r>
-      <w:r>
-        <w:t>10</w:t>
-      </w:r>
-      <w:r>
-        <w:t xml:space="preserve">, gross median hourly earnings and labour productivity grew in tandem. </w:t>
-      </w:r>
-      <w:r>
-        <w:t>Since 2010, however, the growth of both variables has diverged.</w:t>
       </w:r>
     </w:p>
     <w:p>
       <w:pPr>
+        <w:spacing w:line="480" w:lineRule="auto"/>
+      </w:pPr>
+      <w:r>
+        <w:t>From 1997 to 20</w:t>
+      </w:r>
+      <w:r>
+        <w:t>10</w:t>
+      </w:r>
+      <w:r>
+        <w:t xml:space="preserve">, gross median hourly earnings and labour productivity grew in tandem. </w:t>
+      </w:r>
+      <w:r>
+        <w:t>Since 2010, however, the growth of both variables has diverged.</w:t>
+      </w:r>
+    </w:p>
+    <w:p>
+      <w:pPr>
+        <w:spacing w:line="480" w:lineRule="auto"/>
         <w:jc w:val="center"/>
       </w:pPr>
       <w:r>
@@ -41,7 +53,7 @@
           <w:noProof/>
         </w:rPr>
         <w:drawing>
-          <wp:inline distT="0" distB="0" distL="0" distR="0" wp14:anchorId="5E920959" wp14:editId="2CDD7E85">
+          <wp:inline distT="0" distB="0" distL="0" distR="0" wp14:anchorId="5E920959" wp14:editId="6D70C296">
             <wp:extent cx="4320000" cy="3121494"/>
             <wp:effectExtent l="0" t="0" r="4445" b="3175"/>
             <wp:docPr id="739184084" name="Picture 1"/>
@@ -89,6 +101,7 @@
     </w:p>
     <w:p>
       <w:pPr>
+        <w:spacing w:line="480" w:lineRule="auto"/>
         <w:jc w:val="center"/>
       </w:pPr>
       <w:r>
@@ -96,11 +109,21 @@
       </w:r>
     </w:p>
     <w:p>
-      <w:r>
-        <w:t>Over the period 1997-2010, median compensation and productivity each grew roughly 25% in real terms; since 2010, median compensation decreased by 1.2% while productivity grew by a further 4.22%. Combining these results, we see that over 1997-2019, compensation grew by 22.15% whereas productivity grew by 30.42%.</w:t>
+      <w:pPr>
+        <w:spacing w:line="480" w:lineRule="auto"/>
+      </w:pPr>
+      <w:r>
+        <w:t xml:space="preserve">Over the period 1997-2010, median compensation and productivity each grew roughly 25% in real terms; since 2010, median compensation decreased by 1.2% while productivity grew by a further </w:t>
+      </w:r>
+      <w:r>
+        <w:lastRenderedPageBreak/>
+        <w:t>4.22%. Combining these results, we see that over 1997-2019, compensation grew by 22.15% whereas productivity grew by 30.42%.</w:t>
       </w:r>
     </w:p>
     <w:p>
+      <w:pPr>
+        <w:spacing w:line="480" w:lineRule="auto"/>
+      </w:pPr>
       <w:r>
         <w:t xml:space="preserve">Stansbury &amp; Summers </w:t>
       </w:r>
@@ -208,6 +231,9 @@
       </w:r>
     </w:p>
     <w:p>
+      <w:pPr>
+        <w:spacing w:line="480" w:lineRule="auto"/>
+      </w:pPr>
       <w:r>
         <w:t xml:space="preserve">The debate is an important one, especially when the connection between productivity and living standards is often taken as a stylised fact, notably by Krugman (1990, p. </w:t>
       </w:r>
@@ -224,16 +250,17 @@
     </w:p>
     <w:p>
       <w:pPr>
+        <w:spacing w:line="480" w:lineRule="auto"/>
         <w:ind w:left="720" w:right="720"/>
         <w:jc w:val="both"/>
       </w:pPr>
       <w:r>
-        <w:lastRenderedPageBreak/>
         <w:t>“Productivity isn’t everything, but, in the long run, it is almost everything. A country’s ability to improve its standard of living over time depends almost entirely on its ability to raise its output per worker.”</w:t>
       </w:r>
     </w:p>
     <w:p>
       <w:pPr>
+        <w:spacing w:line="480" w:lineRule="auto"/>
         <w:rPr>
           <w:noProof/>
         </w:rPr>
@@ -440,6 +467,7 @@
     </w:p>
     <w:p>
       <w:pPr>
+        <w:spacing w:line="480" w:lineRule="auto"/>
         <w:rPr>
           <w:noProof/>
         </w:rPr>
@@ -493,7 +521,11 @@
       </m:oMathPara>
     </w:p>
     <w:p>
-      <w:r>
+      <w:pPr>
+        <w:spacing w:line="480" w:lineRule="auto"/>
+      </w:pPr>
+      <w:r>
+        <w:lastRenderedPageBreak/>
         <w:t>T</w:t>
       </w:r>
       <w:r>
@@ -555,6 +587,7 @@
     </w:p>
     <w:p>
       <w:pPr>
+        <w:spacing w:line="480" w:lineRule="auto"/>
         <w:jc w:val="center"/>
       </w:pPr>
       <w:r>
@@ -610,64 +643,69 @@
     </w:p>
     <w:p>
       <w:pPr>
+        <w:spacing w:line="480" w:lineRule="auto"/>
         <w:jc w:val="center"/>
       </w:pPr>
       <w:r>
         <w:t>Figure 2</w:t>
-      </w:r>
-    </w:p>
-    <w:p>
-      <w:r>
-        <w:t xml:space="preserve">If we are concerned </w:t>
-      </w:r>
-      <w:r>
-        <w:t>solely</w:t>
-      </w:r>
-      <w:r>
-        <w:t xml:space="preserve"> with the labour share, the productivity-compensation question is</w:t>
-      </w:r>
-      <w:r>
-        <w:t xml:space="preserve"> analysed only in the context of the production process</w:t>
-      </w:r>
-      <w:r>
-        <w:t xml:space="preserve">. However, if we are concerned </w:t>
-      </w:r>
-      <w:r>
-        <w:t>also</w:t>
-      </w:r>
-      <w:r>
-        <w:t xml:space="preserve"> with the typical worker’s purchasing power, the question </w:t>
-      </w:r>
-      <w:r>
-        <w:t>extends to encompass both production and consumption, because an increase in consumer prices can decrease real labour income, notwithstanding a decrease in the labour share.</w:t>
-      </w:r>
-      <w:r>
-        <w:t xml:space="preserve"> Figure 3 shows that the prices producers receive – and can thus pass on to workers – have grown slower in the service and manufacturing sector than consumer/retailer prices, implying that even if </w:t>
-      </w:r>
-      <w:r>
-        <w:t xml:space="preserve">firms’ </w:t>
-      </w:r>
-      <w:r>
-        <w:t>revenues</w:t>
-      </w:r>
-      <w:r>
-        <w:t xml:space="preserve"> </w:t>
-      </w:r>
-      <w:r>
-        <w:t xml:space="preserve">were </w:t>
-      </w:r>
-      <w:r>
-        <w:t xml:space="preserve">shared with employees in constant proportion, the </w:t>
-      </w:r>
-      <w:r>
-        <w:t xml:space="preserve">real </w:t>
-      </w:r>
-      <w:r>
-        <w:t>value of that share could be declining.</w:t>
       </w:r>
     </w:p>
     <w:p>
       <w:pPr>
+        <w:spacing w:line="480" w:lineRule="auto"/>
+      </w:pPr>
+      <w:r>
+        <w:t xml:space="preserve">If we are concerned </w:t>
+      </w:r>
+      <w:r>
+        <w:t>solely</w:t>
+      </w:r>
+      <w:r>
+        <w:t xml:space="preserve"> with the labour share, the productivity-compensation question is</w:t>
+      </w:r>
+      <w:r>
+        <w:t xml:space="preserve"> analysed only in the context of the production process</w:t>
+      </w:r>
+      <w:r>
+        <w:t xml:space="preserve">. However, if we are concerned </w:t>
+      </w:r>
+      <w:r>
+        <w:t>also</w:t>
+      </w:r>
+      <w:r>
+        <w:t xml:space="preserve"> with the typical worker’s purchasing power, the question </w:t>
+      </w:r>
+      <w:r>
+        <w:t>extends to encompass both production and consumption, because an increase in consumer prices can decrease real labour income, notwithstanding a decrease in the labour share.</w:t>
+      </w:r>
+      <w:r>
+        <w:t xml:space="preserve"> Figure 3 shows that the prices producers receive – and can thus pass on to workers – have grown slower in the service and manufacturing sector than consumer/retailer prices, implying that even if </w:t>
+      </w:r>
+      <w:r>
+        <w:t xml:space="preserve">firms’ </w:t>
+      </w:r>
+      <w:r>
+        <w:t>revenues</w:t>
+      </w:r>
+      <w:r>
+        <w:t xml:space="preserve"> </w:t>
+      </w:r>
+      <w:r>
+        <w:t xml:space="preserve">were </w:t>
+      </w:r>
+      <w:r>
+        <w:t xml:space="preserve">shared with employees in constant proportion, the </w:t>
+      </w:r>
+      <w:r>
+        <w:t xml:space="preserve">real </w:t>
+      </w:r>
+      <w:r>
+        <w:t>value of that share could be declining.</w:t>
+      </w:r>
+    </w:p>
+    <w:p>
+      <w:pPr>
+        <w:spacing w:line="480" w:lineRule="auto"/>
         <w:jc w:val="center"/>
       </w:pPr>
       <w:r>
@@ -676,7 +714,7 @@
         </w:rPr>
         <w:lastRenderedPageBreak/>
         <w:drawing>
-          <wp:inline distT="0" distB="0" distL="0" distR="0" wp14:anchorId="418C372F" wp14:editId="206A6626">
+          <wp:inline distT="0" distB="0" distL="0" distR="0" wp14:anchorId="418C372F" wp14:editId="7E2F08C7">
             <wp:extent cx="4320000" cy="3485857"/>
             <wp:effectExtent l="0" t="0" r="4445" b="635"/>
             <wp:docPr id="785855928" name="Picture 9"/>
@@ -724,55 +762,73 @@
     </w:p>
     <w:p>
       <w:pPr>
+        <w:spacing w:line="480" w:lineRule="auto"/>
         <w:jc w:val="center"/>
       </w:pPr>
       <w:r>
         <w:t>Figure 3</w:t>
-      </w:r>
-    </w:p>
-    <w:p>
-      <w:r>
-        <w:t>Furthermore, d</w:t>
-      </w:r>
-      <w:r>
-        <w:t>istinguish</w:t>
-      </w:r>
-      <w:r>
-        <w:t>ing</w:t>
-      </w:r>
-      <w:r>
-        <w:t xml:space="preserve"> between </w:t>
-      </w:r>
-      <w:r>
-        <w:t>the</w:t>
-      </w:r>
-      <w:r>
-        <w:t xml:space="preserve"> </w:t>
-      </w:r>
-      <w:r>
-        <w:t>‘typical’, i.e., median, rather than the ‘average’, i.e., mean, worker</w:t>
-      </w:r>
-      <w:r>
-        <w:t xml:space="preserve"> allows broader statements to be made on how productivity translates to living standards in an environment where income inequality </w:t>
-      </w:r>
-      <w:r>
-        <w:t>has risen</w:t>
-      </w:r>
-      <w:r>
-        <w:t xml:space="preserve"> – see figure 4</w:t>
-      </w:r>
-      <w:r>
-        <w:t xml:space="preserve"> – and thus improvements to average compensation may have less of a connection with the typical employee as is often thought.</w:t>
       </w:r>
     </w:p>
     <w:p>
       <w:pPr>
+        <w:spacing w:line="480" w:lineRule="auto"/>
+      </w:pPr>
+      <w:r>
+        <w:t>Furthermore, d</w:t>
+      </w:r>
+      <w:r>
+        <w:t>istinguish</w:t>
+      </w:r>
+      <w:r>
+        <w:t>ing</w:t>
+      </w:r>
+      <w:r>
+        <w:t xml:space="preserve"> between </w:t>
+      </w:r>
+      <w:r>
+        <w:t>the</w:t>
+      </w:r>
+      <w:r>
+        <w:t xml:space="preserve"> </w:t>
+      </w:r>
+      <w:r>
+        <w:t>‘typical’, i.e., median, rather than the ‘average’, i.e., mean, worker</w:t>
+      </w:r>
+      <w:r>
+        <w:t xml:space="preserve"> allows broader statements to be made on how productivity translates to living standards in an environment where income inequality </w:t>
+      </w:r>
+      <w:r>
+        <w:t>has risen</w:t>
+      </w:r>
+      <w:r>
+        <w:t xml:space="preserve"> – see figure 4</w:t>
+      </w:r>
+      <w:r>
+        <w:t xml:space="preserve"> – and thus </w:t>
+      </w:r>
+      <w:r>
+        <w:t xml:space="preserve">growth in </w:t>
+      </w:r>
+      <w:r>
+        <w:t xml:space="preserve">average compensation may have less of a connection with </w:t>
+      </w:r>
+      <w:r>
+        <w:t>living standards, and the typical employee,</w:t>
+      </w:r>
+      <w:r>
+        <w:t xml:space="preserve"> as is often thought.</w:t>
+      </w:r>
+    </w:p>
+    <w:p>
+      <w:pPr>
+        <w:spacing w:line="480" w:lineRule="auto"/>
         <w:jc w:val="center"/>
       </w:pPr>
       <w:r>
         <w:rPr>
           <w:noProof/>
         </w:rPr>
+        <w:lastRenderedPageBreak/>
         <w:drawing>
           <wp:inline distT="0" distB="0" distL="0" distR="0" wp14:anchorId="71F32F23" wp14:editId="1554D6E7">
             <wp:extent cx="4320000" cy="3210210"/>
@@ -822,6 +878,7 @@
     </w:p>
     <w:p>
       <w:pPr>
+        <w:spacing w:line="480" w:lineRule="auto"/>
         <w:jc w:val="center"/>
       </w:pPr>
       <w:r>
@@ -829,6 +886,9 @@
       </w:r>
     </w:p>
     <w:p>
+      <w:pPr>
+        <w:spacing w:line="480" w:lineRule="auto"/>
+      </w:pPr>
       <w:r>
         <w:t xml:space="preserve">For these reasons, this paper will follow the terminology of Pessoa &amp; Van Reenen </w:t>
       </w:r>
@@ -888,11 +948,7 @@
         </w:sdtContent>
       </w:sdt>
       <w:r>
-        <w:t xml:space="preserve">, by using ‘gross’ and ‘net’ decoupling to refer to the two different </w:t>
-      </w:r>
-      <w:r>
-        <w:lastRenderedPageBreak/>
-        <w:t xml:space="preserve">phenomena, where net decoupling refers to changes in the labour share, while gross decoupling refers to a divergence between median </w:t>
+        <w:t xml:space="preserve">, by using ‘gross’ and ‘net’ decoupling to refer to the two different phenomena, where net decoupling refers to changes in the labour share, while gross decoupling refers to a divergence between median </w:t>
       </w:r>
       <w:r>
         <w:t>wages</w:t>
@@ -902,6 +958,9 @@
       </w:r>
     </w:p>
     <w:p>
+      <w:pPr>
+        <w:spacing w:line="480" w:lineRule="auto"/>
+      </w:pPr>
       <w:r>
         <w:t>This paper will build primarily on w</w:t>
       </w:r>
@@ -952,7 +1011,25 @@
         <w:t xml:space="preserve">but also </w:t>
       </w:r>
       <w:r>
-        <w:t xml:space="preserve">mean incomes, ignoring production/non-supervisory income as there is no dedicated dataset for this in the UK and because median income provides a clearer indicator of typical income. </w:t>
+        <w:t xml:space="preserve">mean incomes, ignoring production/non-supervisory </w:t>
+      </w:r>
+      <w:r>
+        <w:t xml:space="preserve">average </w:t>
+      </w:r>
+      <w:r>
+        <w:t>income</w:t>
+      </w:r>
+      <w:r>
+        <w:t>s</w:t>
+      </w:r>
+      <w:r>
+        <w:t xml:space="preserve"> as there is no dedicated dataset for this in the UK and because median income provides a clearer indicator of </w:t>
+      </w:r>
+      <w:r>
+        <w:t>living standards</w:t>
+      </w:r>
+      <w:r>
+        <w:t xml:space="preserve">. </w:t>
       </w:r>
       <w:r>
         <w:t xml:space="preserve">Contributions by </w:t>
@@ -991,7 +1068,11 @@
         <w:t>, Di Ubaldo &amp; Savona (2021)</w:t>
       </w:r>
       <w:r>
-        <w:t>, Teichgraber &amp; Van Reenen (2021)</w:t>
+        <w:t xml:space="preserve">, Teichgraber &amp; Van </w:t>
+      </w:r>
+      <w:r>
+        <w:lastRenderedPageBreak/>
+        <w:t>Reenen (2021)</w:t>
       </w:r>
       <w:r>
         <w:t xml:space="preserve"> and Nasir et al. (2022)</w:t>
@@ -1019,7 +1100,7 @@
       </w:r>
       <w:proofErr w:type="spellEnd"/>
       <w:r>
-        <w:t xml:space="preserve"> (2019) by implementing previously key robustness checks and by further synthesising </w:t>
+        <w:t xml:space="preserve"> (2019) by implementing key robustness checks and by further synthesising </w:t>
       </w:r>
       <w:proofErr w:type="spellStart"/>
       <w:r>
@@ -1039,154 +1120,174 @@
         <w:t xml:space="preserve"> </w:t>
       </w:r>
       <w:r>
-        <w:t xml:space="preserve">This paper concludes by finding a strong effect of productivity on both median and mean wages, indistinguishable from 1-to-1, across a range of specifications; to finalise, we analyse the technological change hypothesis for why the two metrics have diverged. </w:t>
+        <w:t xml:space="preserve">This paper concludes by finding a strong effect of productivity on both median and mean wages, indistinguishable from 1-to-1, across a range of specifications; to finalise, we </w:t>
+      </w:r>
+      <w:r>
+        <w:t>explore</w:t>
+      </w:r>
+      <w:r>
+        <w:t xml:space="preserve"> the policy implications of these findings</w:t>
+      </w:r>
+      <w:r>
+        <w:t xml:space="preserve">. </w:t>
       </w:r>
     </w:p>
     <w:p>
       <w:pPr>
         <w:pStyle w:val="Heading1"/>
+        <w:spacing w:line="480" w:lineRule="auto"/>
       </w:pPr>
       <w:r>
         <w:t>Previous Literature</w:t>
-      </w:r>
-    </w:p>
-    <w:p>
-      <w:r>
-        <w:t>The existing body of literature in the UK can be roughly grouped into two separate sections, broadly speaking, those which deal with quantitative regression analyses and those that deal with qualitative decoupling analyses. This section will analyse the benefits and drawbacks of each paper and conclude by explaining where new contributions can be made by implementing novelties from Stansbury &amp; Summers (2018).</w:t>
-      </w:r>
-    </w:p>
-    <w:p>
-      <w:proofErr w:type="spellStart"/>
-      <w:r>
-        <w:t>Ciarli</w:t>
-      </w:r>
-      <w:proofErr w:type="spellEnd"/>
-      <w:r>
-        <w:t>, Salgado &amp; Savona (2018) investigate how low-wage workers benefit from productivity growth</w:t>
-      </w:r>
-      <w:r>
-        <w:t xml:space="preserve"> in the UK</w:t>
-      </w:r>
-      <w:r>
-        <w:t>; by using matched employer-employee combinations, they study effects of productivity at the firm</w:t>
-      </w:r>
-      <w:r>
-        <w:t xml:space="preserve">, </w:t>
-      </w:r>
-      <w:r>
-        <w:t>industry</w:t>
-      </w:r>
-      <w:r>
-        <w:t xml:space="preserve">, and local labour market </w:t>
-      </w:r>
-      <w:r>
-        <w:t>level</w:t>
-      </w:r>
-      <w:r>
-        <w:t>. They find that, in the period 2011-2015, a 1%</w:t>
-      </w:r>
-      <w:r>
-        <w:t xml:space="preserve"> labour</w:t>
-      </w:r>
-      <w:r>
-        <w:t xml:space="preserve"> productivity</w:t>
-      </w:r>
-      <w:r>
-        <w:t xml:space="preserve"> (LP)</w:t>
-      </w:r>
-      <w:r>
-        <w:t xml:space="preserve"> increase led to an insignificant, 0.151%, and 0.225% increase in median wages at the firm, industry, and local labour market levels, respectively. </w:t>
-      </w:r>
-      <w:r>
-        <w:t xml:space="preserve">For all wage percentiles below the median, a 1% LP increase led to either insignificant or negative wage changes at all levels – except </w:t>
-      </w:r>
-      <w:r>
-        <w:t xml:space="preserve">in </w:t>
-      </w:r>
-      <w:r>
-        <w:t xml:space="preserve">the lowest percentile at the firm level, where a 0.01% increase was identified. These findings are mirrored by </w:t>
-      </w:r>
-      <w:proofErr w:type="spellStart"/>
-      <w:r>
-        <w:t>Ciarli</w:t>
-      </w:r>
-      <w:proofErr w:type="spellEnd"/>
-      <w:r>
-        <w:t>, Di Ubaldo &amp; Savona (2021) who investigate the productivity-compensation nexus in London, Slough &amp; Heathrow, and the rest of Great Britain at the local labour market level</w:t>
-      </w:r>
-      <w:r>
-        <w:t xml:space="preserve"> in the period 2004-2014</w:t>
-      </w:r>
-      <w:r>
-        <w:t>; they found that a £1 increase in productivity led to a £0.35 and £0.26 increase in median wages in local labour markets across a 5-year and 10-year time horizon, respectively. While the use of absolute rather than relative measures is slightly opaque, the authors maintain that these findings signify gross decoupling.</w:t>
-      </w:r>
-    </w:p>
-    <w:p>
-      <w:r>
-        <w:t>B</w:t>
-      </w:r>
-      <w:r>
-        <w:t>oth papers paint a dismal picture of the state of gross decoupling in the UK</w:t>
-      </w:r>
-      <w:r>
-        <w:t xml:space="preserve"> but</w:t>
-      </w:r>
-      <w:r>
-        <w:t xml:space="preserve"> there are significant methodological </w:t>
-      </w:r>
-      <w:r>
-        <w:t xml:space="preserve">improvements which could be made to paint a more accurate picture. First, as </w:t>
-      </w:r>
-      <w:proofErr w:type="spellStart"/>
-      <w:r>
-        <w:t>Ciarli</w:t>
-      </w:r>
-      <w:proofErr w:type="spellEnd"/>
-      <w:r>
-        <w:t xml:space="preserve">, Salgado &amp; Savona (2018, p. 15) point out, their findings reflect contemporaneous changes </w:t>
-      </w:r>
-      <w:r>
-        <w:t>in</w:t>
-      </w:r>
-      <w:r>
-        <w:t xml:space="preserve"> wages due to productivity, and thus cannot capture </w:t>
-      </w:r>
-      <w:r>
-        <w:t>lagged</w:t>
-      </w:r>
-      <w:r>
-        <w:t xml:space="preserve"> effects</w:t>
-      </w:r>
-      <w:r>
-        <w:t xml:space="preserve"> of productivity; these effects, however, </w:t>
-      </w:r>
-      <w:r>
-        <w:lastRenderedPageBreak/>
-        <w:t xml:space="preserve">are important – the authors themselves </w:t>
-      </w:r>
-      <w:r>
-        <w:t>state</w:t>
-      </w:r>
-      <w:r>
-        <w:t xml:space="preserve"> that firms may postpone wage increase to gain a competitive advantage or to recover from losses, and Stansbury &amp; Summers (2018) point out that lagged effects may exist because firms take time to discern to what extent increases in output are due to labour productivity. This problem </w:t>
-      </w:r>
-      <w:r>
-        <w:t>remains</w:t>
-      </w:r>
-      <w:r>
-        <w:t xml:space="preserve"> unaddressed in </w:t>
-      </w:r>
-      <w:proofErr w:type="spellStart"/>
-      <w:r>
-        <w:t>Ciarli</w:t>
-      </w:r>
-      <w:proofErr w:type="spellEnd"/>
-      <w:r>
-        <w:t>, Di Ubaldi &amp; Savona (2021).</w:t>
       </w:r>
     </w:p>
     <w:p>
       <w:pPr>
+        <w:spacing w:line="480" w:lineRule="auto"/>
+      </w:pPr>
+      <w:r>
+        <w:t>The existing body of literature in the UK can be roughly grouped into two separate sections, broadly speaking, those which deal with quantitative regression analyses and those that deal with qualitative decoupling analyses. This section will analyse the benefits and drawbacks of each paper and conclude by explaining where new contributions can be made by implementing novelties from Stansbury &amp; Summers (2018).</w:t>
+      </w:r>
+    </w:p>
+    <w:p>
+      <w:pPr>
+        <w:spacing w:line="480" w:lineRule="auto"/>
+      </w:pPr>
+      <w:proofErr w:type="spellStart"/>
+      <w:r>
+        <w:t>Ciarli</w:t>
+      </w:r>
+      <w:proofErr w:type="spellEnd"/>
+      <w:r>
+        <w:t>, Salgado &amp; Savona (2018) investigate how low-wage workers benefit from productivity growth</w:t>
+      </w:r>
+      <w:r>
+        <w:t xml:space="preserve"> in the UK</w:t>
+      </w:r>
+      <w:r>
+        <w:t>; by using matched employer-employee combinations, they study effects of productivity at the firm</w:t>
+      </w:r>
+      <w:r>
+        <w:t xml:space="preserve">, </w:t>
+      </w:r>
+      <w:r>
+        <w:t>industry</w:t>
+      </w:r>
+      <w:r>
+        <w:t xml:space="preserve">, and local labour market </w:t>
+      </w:r>
+      <w:r>
+        <w:t>level</w:t>
+      </w:r>
+      <w:r>
+        <w:t>. They find that, in the period 2011-2015, a 1%</w:t>
+      </w:r>
+      <w:r>
+        <w:t xml:space="preserve"> labour</w:t>
+      </w:r>
+      <w:r>
+        <w:t xml:space="preserve"> productivity</w:t>
+      </w:r>
+      <w:r>
+        <w:t xml:space="preserve"> (LP)</w:t>
+      </w:r>
+      <w:r>
+        <w:t xml:space="preserve"> increase led to an insignificant, 0.151%, and 0.225% increase in median wages at the firm, industry, and local labour market levels, respectively. </w:t>
+      </w:r>
+      <w:r>
+        <w:t xml:space="preserve">For all wage percentiles below the median, a 1% LP increase led to either insignificant or negative wage changes at all levels – except </w:t>
+      </w:r>
+      <w:r>
+        <w:t xml:space="preserve">in </w:t>
+      </w:r>
+      <w:r>
+        <w:t xml:space="preserve">the lowest percentile at the firm level, where a 0.01% increase was identified. These findings are mirrored by </w:t>
+      </w:r>
+      <w:proofErr w:type="spellStart"/>
+      <w:r>
+        <w:t>Ciarli</w:t>
+      </w:r>
+      <w:proofErr w:type="spellEnd"/>
+      <w:r>
+        <w:t>, Di Ubaldo &amp; Savona (2021) who investigate the productivity-compensation nexus in London, Slough &amp; Heathrow, and the rest of Great Britain at the local labour market level</w:t>
+      </w:r>
+      <w:r>
+        <w:t xml:space="preserve"> in the period 2004-2014</w:t>
+      </w:r>
+      <w:r>
+        <w:t xml:space="preserve">; they found that a £1 increase in productivity led to a £0.35 and £0.26 increase in </w:t>
+      </w:r>
+      <w:r>
+        <w:lastRenderedPageBreak/>
+        <w:t>median wages in local labour markets across a 5-year and 10-year time horizon, respectively. While the use of absolute rather than relative measures is slightly opaque, the authors maintain that these findings signify gross decoupling.</w:t>
+      </w:r>
+    </w:p>
+    <w:p>
+      <w:pPr>
+        <w:spacing w:line="480" w:lineRule="auto"/>
+      </w:pPr>
+      <w:r>
+        <w:t>B</w:t>
+      </w:r>
+      <w:r>
+        <w:t>oth papers paint a dismal picture of the state of gross decoupling in the UK</w:t>
+      </w:r>
+      <w:r>
+        <w:t xml:space="preserve"> but</w:t>
+      </w:r>
+      <w:r>
+        <w:t xml:space="preserve"> there are significant methodological </w:t>
+      </w:r>
+      <w:r>
+        <w:t xml:space="preserve">improvements which could be made to paint a more accurate picture. First, as </w:t>
+      </w:r>
+      <w:proofErr w:type="spellStart"/>
+      <w:r>
+        <w:t>Ciarli</w:t>
+      </w:r>
+      <w:proofErr w:type="spellEnd"/>
+      <w:r>
+        <w:t xml:space="preserve">, Salgado &amp; Savona (2018, p. 15) point out, their findings reflect contemporaneous changes </w:t>
+      </w:r>
+      <w:r>
+        <w:t>in</w:t>
+      </w:r>
+      <w:r>
+        <w:t xml:space="preserve"> wages due to productivity, and thus cannot capture </w:t>
+      </w:r>
+      <w:r>
+        <w:t>lagged</w:t>
+      </w:r>
+      <w:r>
+        <w:t xml:space="preserve"> effects</w:t>
+      </w:r>
+      <w:r>
+        <w:t xml:space="preserve"> of productivity; these effects, however, are important – the authors themselves </w:t>
+      </w:r>
+      <w:r>
+        <w:t>state</w:t>
+      </w:r>
+      <w:r>
+        <w:t xml:space="preserve"> that firms may postpone wage increase to gain a competitive advantage or to recover from losses, and Stansbury &amp; Summers (2018) point out that lagged effects may exist because firms take time to discern to what extent increases in output are due to labour productivity. This problem </w:t>
+      </w:r>
+      <w:r>
+        <w:t>remains</w:t>
+      </w:r>
+      <w:r>
+        <w:t xml:space="preserve"> unaddressed in </w:t>
+      </w:r>
+      <w:proofErr w:type="spellStart"/>
+      <w:r>
+        <w:t>Ciarli</w:t>
+      </w:r>
+      <w:proofErr w:type="spellEnd"/>
+      <w:r>
+        <w:t>, Di Ubaldi &amp; Savona (2021).</w:t>
+      </w:r>
+    </w:p>
+    <w:p>
+      <w:pPr>
+        <w:spacing w:line="480" w:lineRule="auto"/>
         <w:rPr>
           <w:rFonts w:eastAsiaTheme="minorEastAsia"/>
         </w:rPr>
@@ -1301,6 +1402,7 @@
     </w:p>
     <w:p>
       <w:pPr>
+        <w:spacing w:line="480" w:lineRule="auto"/>
         <w:rPr>
           <w:rFonts w:eastAsiaTheme="minorEastAsia"/>
         </w:rPr>
@@ -1317,6 +1419,9 @@
       </m:oMathPara>
     </w:p>
     <w:p>
+      <w:pPr>
+        <w:spacing w:line="480" w:lineRule="auto"/>
+      </w:pPr>
       <w:r>
         <w:t xml:space="preserve">Where </w:t>
       </w:r>
@@ -1383,12 +1488,14 @@
     </w:p>
     <w:p>
       <w:pPr>
+        <w:spacing w:line="480" w:lineRule="auto"/>
         <w:jc w:val="center"/>
       </w:pPr>
       <w:r>
         <w:rPr>
           <w:noProof/>
         </w:rPr>
+        <w:lastRenderedPageBreak/>
         <w:drawing>
           <wp:inline distT="0" distB="0" distL="0" distR="0" wp14:anchorId="40A52875" wp14:editId="3B1D794F">
             <wp:extent cx="5040000" cy="3317377"/>
@@ -1428,6 +1535,7 @@
     </w:p>
     <w:p>
       <w:pPr>
+        <w:spacing w:line="480" w:lineRule="auto"/>
         <w:jc w:val="center"/>
       </w:pPr>
       <w:r>
@@ -1435,154 +1543,171 @@
       </w:r>
       <w:r>
         <w:t>. Decoupling decomposition in the UK.</w:t>
-      </w:r>
-    </w:p>
-    <w:p>
-      <w:r>
-        <w:t>The complication, however, is that while this qualitative analysis of the productivity-compensation gap is interesting insofar as we can clearly visualise and decompose the decoupling, it lacks the quantitative statistical analysis to inform us of whether the productivity-compensation causal link is broken or simply decorrelated</w:t>
-      </w:r>
-      <w:r>
-        <w:t xml:space="preserve"> due to orthogonal factors.</w:t>
-      </w:r>
-    </w:p>
-    <w:p>
-      <w:r>
-        <w:t xml:space="preserve">Nasir et al. (2022) utilise a NARDL model to estimate </w:t>
-      </w:r>
-      <w:r>
-        <w:t xml:space="preserve">the effects of a 1% rise in LP on real average weekly wages in the UK. </w:t>
-      </w:r>
-      <w:r>
-        <w:t xml:space="preserve">The first paper to research the asymmetrical effects of productivity on wages, they find that, in the short run, a +1% productivity shock leads to a +1.105% wage increase; surprisingly, they also find that a -1% productivity shock leads to a +0.513% wage increase – again in </w:t>
-      </w:r>
-      <w:r>
-        <w:lastRenderedPageBreak/>
-        <w:t xml:space="preserve">the short run. </w:t>
-      </w:r>
-      <w:r>
-        <w:t xml:space="preserve">Contemporary effects of productivity on wages are insignificant, supporting the hypothesis that it is necessary to include lags to capture the full effects of productivity. </w:t>
-      </w:r>
-      <w:r>
-        <w:t>In the long run, a +1% productivity shock leads to a +2.416% increase in wages and a -1% productivity shock leads to a +1.123% increase in wages</w:t>
-      </w:r>
-      <w:r>
-        <w:t>. Both short- and long-run results</w:t>
-      </w:r>
-      <w:r>
-        <w:t xml:space="preserve"> clearly suggesting strong wage </w:t>
-      </w:r>
-      <w:r>
-        <w:t xml:space="preserve">downward </w:t>
-      </w:r>
-      <w:r>
-        <w:t>stickiness.</w:t>
-      </w:r>
-      <w:r>
-        <w:t xml:space="preserve"> C</w:t>
-      </w:r>
-      <w:r>
-        <w:t xml:space="preserve">ontrol variables used in the </w:t>
-      </w:r>
-      <w:r>
-        <w:t>study</w:t>
-      </w:r>
-      <w:r>
-        <w:t xml:space="preserve"> include inflation, GDP growth, and unemployment. These variables are theoretically understood to impact wages via competitive dynamics, efficiency or fair wages </w:t>
-      </w:r>
-      <w:r>
-        <w:t>à la</w:t>
-      </w:r>
-      <w:r>
-        <w:t xml:space="preserve"> </w:t>
-      </w:r>
-      <w:r>
-        <w:t xml:space="preserve">Stiglitz &amp; Shapiro (1984) or Akerlof &amp; Yellen (1990), or inflationary expectations. </w:t>
-      </w:r>
-      <w:r>
-        <w:t>In the long run, these controls are not found to have any significant effect and productivity is left the sole determinant of wages; however, this link is not sufficient to contradict Pessoa &amp; Van Reenen’s (2013) findings – as is claimed – or Teichgraber &amp; Van Reenen's (2021) conclusion that gross decoupling has increased, given that Nasir et al. (2022) do not investigate median wage growth.</w:t>
-      </w:r>
-    </w:p>
-    <w:p>
-      <w:r>
-        <w:t>Finally, Stansbury &amp; Summers (2018)</w:t>
-      </w:r>
-      <w:r>
-        <w:t xml:space="preserve"> provide</w:t>
-      </w:r>
-      <w:r>
-        <w:t xml:space="preserve">, in this paper’s opinion, the best methodology to properly unite concerns raised by </w:t>
-      </w:r>
-      <w:r>
-        <w:t>rising inequality, delayed productivity-compensation gains</w:t>
-      </w:r>
-      <w:r>
-        <w:t>,</w:t>
-      </w:r>
-      <w:r>
-        <w:t xml:space="preserve"> and qualitative-quantitative </w:t>
-      </w:r>
-      <w:r>
-        <w:t xml:space="preserve">analytic disparities. </w:t>
-      </w:r>
-      <w:r>
-        <w:t xml:space="preserve">First, </w:t>
-      </w:r>
-      <w:r>
-        <w:t xml:space="preserve">Stansbury &amp; Summers (2018) find elasticities for the median, mean, and ‘production/non-supervisory’ wages in the US as </w:t>
-      </w:r>
-      <w:r>
-        <w:t>0.7-1 for the former two, and 0.4-0.7 for the final</w:t>
-      </w:r>
-      <w:r>
-        <w:t xml:space="preserve">. Analysing all three variables allows the effects of inequality to be better captured via the difference between these coefficients. Second, to account for lagged effects, Stansbury &amp; Summers (2018) use moving-averages – something which </w:t>
-      </w:r>
-      <w:proofErr w:type="spellStart"/>
-      <w:r>
-        <w:t>Pasimeni</w:t>
-      </w:r>
-      <w:proofErr w:type="spellEnd"/>
-      <w:r>
-        <w:t xml:space="preserve"> (2018) and </w:t>
-      </w:r>
-      <w:proofErr w:type="spellStart"/>
-      <w:r>
-        <w:t>Brocek</w:t>
-      </w:r>
-      <w:proofErr w:type="spellEnd"/>
-      <w:r>
-        <w:t xml:space="preserve"> (2019) also do</w:t>
-      </w:r>
-      <w:r>
-        <w:t>.</w:t>
-      </w:r>
-    </w:p>
-    <w:p>
-      <w:r>
-        <w:t xml:space="preserve">While </w:t>
-      </w:r>
-      <w:proofErr w:type="spellStart"/>
-      <w:r>
-        <w:t>Brocek</w:t>
-      </w:r>
-      <w:proofErr w:type="spellEnd"/>
-      <w:r>
-        <w:t xml:space="preserve"> (2019) provides the clearest example of how to transition Stansbury &amp; Summers’ (2018) regression model to the UK, there are a number of novelties which could further improve the analysis. First, </w:t>
-      </w:r>
-      <w:r>
-        <w:t xml:space="preserve">Stansbury &amp; Summers (2018) distinguish between gross and net productivity, where the latter reflects deductions made to GDP </w:t>
-      </w:r>
-      <w:r>
-        <w:t>after subtracting capital depreciation – see figure 6.</w:t>
       </w:r>
     </w:p>
     <w:p>
       <w:pPr>
+        <w:spacing w:line="480" w:lineRule="auto"/>
+      </w:pPr>
+      <w:r>
+        <w:t xml:space="preserve">The complication, however, is that while this qualitative analysis of the productivity-compensation gap is interesting insofar as we can clearly visualise and decompose the decoupling, it lacks the quantitative statistical analysis to inform us of whether the productivity-compensation causal link is broken or simply </w:t>
+      </w:r>
+      <w:r>
+        <w:t>visually diverging</w:t>
+      </w:r>
+      <w:r>
+        <w:t xml:space="preserve"> due to orthogonal factors.</w:t>
+      </w:r>
+    </w:p>
+    <w:p>
+      <w:pPr>
+        <w:spacing w:line="480" w:lineRule="auto"/>
+      </w:pPr>
+      <w:r>
+        <w:t xml:space="preserve">Nasir et al. (2022) utilise a NARDL model to estimate </w:t>
+      </w:r>
+      <w:r>
+        <w:t xml:space="preserve">the effects of a 1% rise in LP on real average weekly wages in the UK. </w:t>
+      </w:r>
+      <w:r>
+        <w:t xml:space="preserve">The first paper to research the asymmetrical effects of productivity on wages, they find that, in the short run, a +1% productivity shock leads to a +1.105% wage increase; surprisingly, they also find that a -1% productivity shock leads to a +0.513% wage increase – again in the short run. </w:t>
+      </w:r>
+      <w:r>
+        <w:t xml:space="preserve">Contemporary effects of productivity on wages are insignificant, supporting the hypothesis that it is necessary to include lags to capture the full effects of productivity. </w:t>
+      </w:r>
+      <w:r>
+        <w:t>In the long run, a +1% productivity shock leads to a +2.416% increase in wages and a -1% productivity shock leads to a +1.123% increase in wages</w:t>
+      </w:r>
+      <w:r>
+        <w:t>. Both short- and long-run results</w:t>
+      </w:r>
+      <w:r>
+        <w:t xml:space="preserve"> clearly suggesting strong wage </w:t>
+      </w:r>
+      <w:r>
+        <w:t xml:space="preserve">downward </w:t>
+      </w:r>
+      <w:r>
+        <w:t>stickiness.</w:t>
+      </w:r>
+      <w:r>
+        <w:t xml:space="preserve"> C</w:t>
+      </w:r>
+      <w:r>
+        <w:t xml:space="preserve">ontrol variables used in the </w:t>
+      </w:r>
+      <w:r>
+        <w:t>study</w:t>
+      </w:r>
+      <w:r>
+        <w:t xml:space="preserve"> include inflation, GDP growth, and unemployment. These variables are theoretically understood to impact wages via competitive </w:t>
+      </w:r>
+      <w:r>
+        <w:lastRenderedPageBreak/>
+        <w:t xml:space="preserve">dynamics, efficiency or fair wages </w:t>
+      </w:r>
+      <w:r>
+        <w:t>à la</w:t>
+      </w:r>
+      <w:r>
+        <w:t xml:space="preserve"> </w:t>
+      </w:r>
+      <w:r>
+        <w:t xml:space="preserve">Stiglitz &amp; Shapiro (1984) or Akerlof &amp; Yellen (1990), or inflationary expectations. </w:t>
+      </w:r>
+      <w:r>
+        <w:t>In the long run, these controls are not found to have any significant effect and productivity is left the sole determinant of wages; however, this link is not sufficient to contradict Pessoa &amp; Van Reenen’s (2013) findings – as is claimed – or Teichgraber &amp; Van Reenen's (2021) conclusion that gross decoupling has increased, given that Nasir et al. (2022) do not investigate median wage growth.</w:t>
+      </w:r>
+    </w:p>
+    <w:p>
+      <w:pPr>
+        <w:spacing w:line="480" w:lineRule="auto"/>
+      </w:pPr>
+      <w:r>
+        <w:t>Finally, Stansbury &amp; Summers (2018)</w:t>
+      </w:r>
+      <w:r>
+        <w:t xml:space="preserve"> provide</w:t>
+      </w:r>
+      <w:r>
+        <w:t xml:space="preserve">, in this paper’s opinion, the best methodology to properly unite concerns raised by </w:t>
+      </w:r>
+      <w:r>
+        <w:t>rising inequality, delayed productivity-compensation gains</w:t>
+      </w:r>
+      <w:r>
+        <w:t>,</w:t>
+      </w:r>
+      <w:r>
+        <w:t xml:space="preserve"> and qualitative-quantitative </w:t>
+      </w:r>
+      <w:r>
+        <w:t xml:space="preserve">analytic disparities. </w:t>
+      </w:r>
+      <w:r>
+        <w:t xml:space="preserve">First, </w:t>
+      </w:r>
+      <w:r>
+        <w:t xml:space="preserve">Stansbury &amp; Summers (2018) find elasticities for the median, mean, and ‘production/non-supervisory’ wages in the US as </w:t>
+      </w:r>
+      <w:r>
+        <w:t>0.7-1 for the former two, and 0.4-0.7 for the final</w:t>
+      </w:r>
+      <w:r>
+        <w:t xml:space="preserve">. Analysing all three variables allows the effects of inequality to be better captured via the difference between these coefficients. Second, to account for lagged effects, Stansbury &amp; Summers (2018) use moving-averages – something which </w:t>
+      </w:r>
+      <w:proofErr w:type="spellStart"/>
+      <w:r>
+        <w:t>Pasimeni</w:t>
+      </w:r>
+      <w:proofErr w:type="spellEnd"/>
+      <w:r>
+        <w:t xml:space="preserve"> (2018) and </w:t>
+      </w:r>
+      <w:proofErr w:type="spellStart"/>
+      <w:r>
+        <w:t>Brocek</w:t>
+      </w:r>
+      <w:proofErr w:type="spellEnd"/>
+      <w:r>
+        <w:t xml:space="preserve"> (2019) also do</w:t>
+      </w:r>
+      <w:r>
+        <w:t>.</w:t>
+      </w:r>
+    </w:p>
+    <w:p>
+      <w:pPr>
+        <w:spacing w:line="480" w:lineRule="auto"/>
+      </w:pPr>
+      <w:r>
+        <w:t xml:space="preserve">While </w:t>
+      </w:r>
+      <w:proofErr w:type="spellStart"/>
+      <w:r>
+        <w:t>Brocek</w:t>
+      </w:r>
+      <w:proofErr w:type="spellEnd"/>
+      <w:r>
+        <w:t xml:space="preserve"> (2019) provides the clearest example of how to transition Stansbury &amp; Summers’ (2018) regression model to the UK, there are a number of novelties which could further improve the analysis. First, </w:t>
+      </w:r>
+      <w:r>
+        <w:t xml:space="preserve">Stansbury &amp; Summers (2018) distinguish between gross and net productivity, where the latter reflects deductions made to GDP </w:t>
+      </w:r>
+      <w:r>
+        <w:t>after subtracting capital depreciation – see figure 6.</w:t>
+      </w:r>
+    </w:p>
+    <w:p>
+      <w:pPr>
+        <w:spacing w:line="480" w:lineRule="auto"/>
         <w:jc w:val="center"/>
       </w:pPr>
       <w:r>
         <w:rPr>
           <w:noProof/>
         </w:rPr>
+        <w:lastRenderedPageBreak/>
         <w:drawing>
           <wp:inline distT="0" distB="0" distL="0" distR="0" wp14:anchorId="585F1D53" wp14:editId="296D32E0">
             <wp:extent cx="4320000" cy="3098701"/>
@@ -1632,6 +1757,7 @@
     </w:p>
     <w:p>
       <w:pPr>
+        <w:spacing w:line="480" w:lineRule="auto"/>
         <w:jc w:val="center"/>
       </w:pPr>
       <w:r>
@@ -1639,6 +1765,9 @@
       </w:r>
     </w:p>
     <w:p>
+      <w:pPr>
+        <w:spacing w:line="480" w:lineRule="auto"/>
+      </w:pPr>
       <w:r>
         <w:t xml:space="preserve">Because net domestic product (NDP) more accurately reflects the value of goods and services in an economy available for consumption </w:t>
       </w:r>
@@ -1672,14 +1801,16 @@
         <w:t xml:space="preserve">, using it as the basis for productivity </w:t>
       </w:r>
       <w:r>
-        <w:t>means we are better capturing what income is available to be split between labour and profit</w:t>
-      </w:r>
-      <w:r>
-        <w:t xml:space="preserve">. Second, Stansbury &amp; </w:t>
-      </w:r>
-      <w:r>
-        <w:lastRenderedPageBreak/>
-        <w:t xml:space="preserve">Summers (2018) restrict unemployment data to the rate for </w:t>
+        <w:t xml:space="preserve">means we are better capturing what income is available to be split between </w:t>
+      </w:r>
+      <w:r>
+        <w:t>wages</w:t>
+      </w:r>
+      <w:r>
+        <w:t xml:space="preserve"> and profit</w:t>
+      </w:r>
+      <w:r>
+        <w:t xml:space="preserve">. Second, Stansbury &amp; Summers (2018) restrict unemployment data to the rate for </w:t>
       </w:r>
       <w:proofErr w:type="gramStart"/>
       <w:r>
@@ -1690,10 +1821,19 @@
         <w:t xml:space="preserve"> to avoid capturing demographic shift effects. Finally, as well as using moving averages, the Stansbury &amp; Summers</w:t>
       </w:r>
       <w:r>
-        <w:t xml:space="preserve"> (2018) also use an ARDL model, further modifying time horizons.</w:t>
+        <w:t xml:space="preserve"> (2018) also use an ARDL model, </w:t>
+      </w:r>
+      <w:r>
+        <w:t>and check time-horizons beyond their baseline three-year moving average</w:t>
+      </w:r>
+      <w:r>
+        <w:t>.</w:t>
       </w:r>
     </w:p>
     <w:p>
+      <w:pPr>
+        <w:spacing w:line="480" w:lineRule="auto"/>
+      </w:pPr>
       <w:commentRangeStart w:id="0"/>
       <w:r>
         <w:t>By implementing these improvements, this paper will build on previous literature in the UK and more fully answer the question of how, precisely, productivity growth leads to changes in income and living standards.</w:t>
@@ -1709,12 +1849,16 @@
     <w:p>
       <w:pPr>
         <w:pStyle w:val="Heading1"/>
+        <w:spacing w:line="480" w:lineRule="auto"/>
       </w:pPr>
       <w:r>
-        <w:t>Methodology and Results</w:t>
+        <w:t>Empirical Strategy</w:t>
       </w:r>
     </w:p>
     <w:p>
+      <w:pPr>
+        <w:spacing w:line="480" w:lineRule="auto"/>
+      </w:pPr>
       <w:r>
         <w:t xml:space="preserve">As stated, we will regress a plethora of different models, investigating the effects of productivity on both average and median wages. The variable term </w:t>
       </w:r>
@@ -1760,7 +1904,11 @@
       </w:r>
     </w:p>
     <w:p>
-      <w:r>
+      <w:pPr>
+        <w:spacing w:line="480" w:lineRule="auto"/>
+      </w:pPr>
+      <w:r>
+        <w:lastRenderedPageBreak/>
         <w:t xml:space="preserve">We </w:t>
       </w:r>
       <w:r>
@@ -1775,6 +1923,7 @@
     </w:p>
     <w:p>
       <w:pPr>
+        <w:spacing w:line="480" w:lineRule="auto"/>
         <w:rPr>
           <w:rFonts w:eastAsiaTheme="minorEastAsia"/>
         </w:rPr>
@@ -1992,6 +2141,7 @@
     </w:p>
     <w:p>
       <w:pPr>
+        <w:spacing w:line="480" w:lineRule="auto"/>
         <w:rPr>
           <w:rFonts w:eastAsiaTheme="minorEastAsia"/>
         </w:rPr>
@@ -2000,7 +2150,19 @@
         <w:rPr>
           <w:rFonts w:eastAsiaTheme="minorEastAsia"/>
         </w:rPr>
-        <w:t xml:space="preserve">We control for unemployment as in Stansbury &amp; Summers (2018) because unemployment is likely to affect bargaining dynamics </w:t>
+        <w:t xml:space="preserve">We </w:t>
+      </w:r>
+      <w:r>
+        <w:rPr>
+          <w:rFonts w:eastAsiaTheme="minorEastAsia"/>
+        </w:rPr>
+        <w:t xml:space="preserve">then </w:t>
+      </w:r>
+      <w:r>
+        <w:rPr>
+          <w:rFonts w:eastAsiaTheme="minorEastAsia"/>
+        </w:rPr>
+        <w:t xml:space="preserve">control for unemployment as in Stansbury &amp; Summers (2018) because unemployment is likely to affect bargaining dynamics </w:t>
       </w:r>
       <w:r>
         <w:rPr>
@@ -2037,6 +2199,7 @@
     </w:p>
     <w:p>
       <w:pPr>
+        <w:spacing w:line="480" w:lineRule="auto"/>
         <w:rPr>
           <w:rFonts w:eastAsiaTheme="minorEastAsia"/>
         </w:rPr>
@@ -2382,6 +2545,7 @@
     </w:p>
     <w:p>
       <w:pPr>
+        <w:spacing w:line="480" w:lineRule="auto"/>
         <w:rPr>
           <w:rFonts w:eastAsiaTheme="minorEastAsia"/>
         </w:rPr>
@@ -2409,6 +2573,7 @@
     </w:p>
     <w:p>
       <w:pPr>
+        <w:spacing w:line="480" w:lineRule="auto"/>
         <w:rPr>
           <w:rFonts w:eastAsiaTheme="minorEastAsia"/>
           <w:sz w:val="20"/>
@@ -3113,6 +3278,7 @@
     <w:p>
       <w:pPr>
         <w:pStyle w:val="Heading2"/>
+        <w:spacing w:line="480" w:lineRule="auto"/>
         <w:rPr>
           <w:rFonts w:eastAsiaTheme="minorEastAsia"/>
         </w:rPr>
@@ -3125,6 +3291,9 @@
       </w:r>
     </w:p>
     <w:p>
+      <w:pPr>
+        <w:spacing w:line="480" w:lineRule="auto"/>
+      </w:pPr>
       <w:r>
         <w:t xml:space="preserve">Data used is provided primarily by the Office for National Statistics (ONS), although some data is also taken from the Bank of England’s “A </w:t>
       </w:r>
@@ -3142,6 +3311,9 @@
       </w:r>
     </w:p>
     <w:p>
+      <w:pPr>
+        <w:spacing w:line="480" w:lineRule="auto"/>
+      </w:pPr>
       <w:r>
         <w:t xml:space="preserve">Median wages from 1987 can be found for the entire population, although they are given as </w:t>
       </w:r>
@@ -3307,7 +3479,11 @@
         <w:t xml:space="preserve"> earnings</w:t>
       </w:r>
       <w:r>
-        <w:t xml:space="preserve">-productivity coefficient </w:t>
+        <w:t>-</w:t>
+      </w:r>
+      <w:r>
+        <w:lastRenderedPageBreak/>
+        <w:t xml:space="preserve">productivity coefficient </w:t>
       </w:r>
       <w:r>
         <w:t xml:space="preserve"> will be underestimated</w:t>
@@ -3376,15 +3552,15 @@
           </w:tcPr>
           <w:p>
             <w:pPr>
+              <w:spacing w:line="480" w:lineRule="auto"/>
               <w:jc w:val="center"/>
             </w:pPr>
             <w:r>
               <w:rPr>
                 <w:noProof/>
               </w:rPr>
-              <w:lastRenderedPageBreak/>
               <w:drawing>
-                <wp:inline distT="0" distB="0" distL="0" distR="0" wp14:anchorId="001B5091" wp14:editId="6F796D7E">
+                <wp:inline distT="0" distB="0" distL="0" distR="0" wp14:anchorId="001B5091" wp14:editId="72714348">
                   <wp:extent cx="2602944" cy="1735200"/>
                   <wp:effectExtent l="0" t="0" r="6985" b="0"/>
                   <wp:docPr id="1865121319" name="Picture 11"/>
@@ -3440,6 +3616,7 @@
           </w:tcPr>
           <w:p>
             <w:pPr>
+              <w:spacing w:line="480" w:lineRule="auto"/>
               <w:jc w:val="center"/>
             </w:pPr>
             <w:r>
@@ -3447,7 +3624,7 @@
                 <w:noProof/>
               </w:rPr>
               <w:drawing>
-                <wp:inline distT="0" distB="0" distL="0" distR="0" wp14:anchorId="2E01DAA6" wp14:editId="0F594A05">
+                <wp:inline distT="0" distB="0" distL="0" distR="0" wp14:anchorId="2E01DAA6" wp14:editId="607137A9">
                   <wp:extent cx="2602944" cy="1735200"/>
                   <wp:effectExtent l="0" t="0" r="6985" b="0"/>
                   <wp:docPr id="280954780" name="Picture 12"/>
@@ -3506,6 +3683,7 @@
           </w:tcPr>
           <w:p>
             <w:pPr>
+              <w:spacing w:line="480" w:lineRule="auto"/>
               <w:jc w:val="center"/>
             </w:pPr>
             <w:r>
@@ -3513,7 +3691,7 @@
                 <w:noProof/>
               </w:rPr>
               <w:drawing>
-                <wp:inline distT="0" distB="0" distL="0" distR="0" wp14:anchorId="3BA75865" wp14:editId="4F51C758">
+                <wp:inline distT="0" distB="0" distL="0" distR="0" wp14:anchorId="3BA75865" wp14:editId="289E6ABA">
                   <wp:extent cx="2842113" cy="1894637"/>
                   <wp:effectExtent l="0" t="0" r="0" b="0"/>
                   <wp:docPr id="1193974393" name="Picture 13"/>
@@ -3572,6 +3750,7 @@
           </w:tcPr>
           <w:p>
             <w:pPr>
+              <w:spacing w:line="480" w:lineRule="auto"/>
               <w:jc w:val="center"/>
               <w:rPr>
                 <w:noProof/>
@@ -3587,8 +3766,15 @@
         </w:tc>
       </w:tr>
     </w:tbl>
-    <w:p/>
     <w:p>
+      <w:pPr>
+        <w:spacing w:line="480" w:lineRule="auto"/>
+      </w:pPr>
+    </w:p>
+    <w:p>
+      <w:pPr>
+        <w:spacing w:line="480" w:lineRule="auto"/>
+      </w:pPr>
       <w:r>
         <w:t xml:space="preserve">Labour productivity is </w:t>
       </w:r>
@@ -3625,7 +3811,13 @@
         </w:sdtContent>
       </w:sdt>
       <w:r>
-        <w:t xml:space="preserve">, although this is calculated using annual GDP rather than Net Domestic Product (NDP), or value added (either gross or net) – the latter of which is common in some modern ONS publications </w:t>
+        <w:t xml:space="preserve">, although this is calculated using annual GDP rather than Net Domestic Product (NDP), or value added (either gross or net) – </w:t>
+      </w:r>
+      <w:r>
+        <w:t>value-added productivity measurements is</w:t>
+      </w:r>
+      <w:r>
+        <w:t xml:space="preserve"> common in some modern ONS publications </w:t>
       </w:r>
       <w:sdt>
         <w:sdtPr>
@@ -3703,6 +3895,7 @@
     </w:p>
     <w:p>
       <w:pPr>
+        <w:spacing w:line="480" w:lineRule="auto"/>
         <w:jc w:val="center"/>
       </w:pPr>
       <w:r>
@@ -3710,6 +3903,7 @@
           <w:rFonts w:eastAsiaTheme="minorEastAsia"/>
           <w:noProof/>
         </w:rPr>
+        <w:lastRenderedPageBreak/>
         <w:drawing>
           <wp:inline distT="0" distB="0" distL="0" distR="0" wp14:anchorId="13D55850" wp14:editId="4B4A6A79">
             <wp:extent cx="3785825" cy="2523744"/>
@@ -3762,6 +3956,7 @@
     </w:p>
     <w:p>
       <w:pPr>
+        <w:spacing w:line="480" w:lineRule="auto"/>
         <w:jc w:val="center"/>
       </w:pPr>
       <w:r>
@@ -3769,48 +3964,51 @@
       </w:r>
       <w:r>
         <w:t>8</w:t>
-      </w:r>
-    </w:p>
-    <w:p>
-      <w:r>
-        <w:t xml:space="preserve">Finally, unemployment figures </w:t>
-      </w:r>
-      <w:r>
-        <w:t xml:space="preserve">are available from 1855. To avoid capturing effects from demographic shifts, unemployment data from the </w:t>
-      </w:r>
-      <w:proofErr w:type="gramStart"/>
-      <w:r>
-        <w:t>25-49 year-old</w:t>
-      </w:r>
-      <w:proofErr w:type="gramEnd"/>
-      <w:r>
-        <w:t xml:space="preserve"> age range </w:t>
-      </w:r>
-      <w:r>
-        <w:t xml:space="preserve">is </w:t>
-      </w:r>
-      <w:r>
-        <w:t>used to check for robustness – this data is only provided from 1997 onwards, however</w:t>
-      </w:r>
-      <w:r>
-        <w:t xml:space="preserve"> – see figure </w:t>
-      </w:r>
-      <w:r>
-        <w:t>9</w:t>
-      </w:r>
-      <w:r>
-        <w:t>.</w:t>
       </w:r>
     </w:p>
     <w:p>
       <w:pPr>
+        <w:spacing w:line="480" w:lineRule="auto"/>
+      </w:pPr>
+      <w:r>
+        <w:t xml:space="preserve">Finally, unemployment figures </w:t>
+      </w:r>
+      <w:r>
+        <w:t xml:space="preserve">are available from 1855. To avoid capturing effects from demographic shifts, unemployment data from the </w:t>
+      </w:r>
+      <w:proofErr w:type="gramStart"/>
+      <w:r>
+        <w:t>25-49 year-old</w:t>
+      </w:r>
+      <w:proofErr w:type="gramEnd"/>
+      <w:r>
+        <w:t xml:space="preserve"> age range </w:t>
+      </w:r>
+      <w:r>
+        <w:t xml:space="preserve">is </w:t>
+      </w:r>
+      <w:r>
+        <w:t>used to check for robustness – this data is only provided from 1997 onwards, however</w:t>
+      </w:r>
+      <w:r>
+        <w:t xml:space="preserve"> – see figure </w:t>
+      </w:r>
+      <w:r>
+        <w:t>9</w:t>
+      </w:r>
+      <w:r>
+        <w:t>.</w:t>
+      </w:r>
+    </w:p>
+    <w:p>
+      <w:pPr>
+        <w:spacing w:line="480" w:lineRule="auto"/>
         <w:jc w:val="center"/>
       </w:pPr>
       <w:r>
         <w:rPr>
           <w:noProof/>
         </w:rPr>
-        <w:lastRenderedPageBreak/>
         <w:drawing>
           <wp:inline distT="0" distB="0" distL="0" distR="0" wp14:anchorId="1403DA13" wp14:editId="67FDD556">
             <wp:extent cx="3785610" cy="2523600"/>
@@ -3863,6 +4061,7 @@
     </w:p>
     <w:p>
       <w:pPr>
+        <w:spacing w:line="480" w:lineRule="auto"/>
         <w:jc w:val="center"/>
       </w:pPr>
       <w:r>
@@ -3873,13 +4072,33 @@
       </w:r>
     </w:p>
     <w:p>
-      <w:r>
-        <w:t>Robustness checks will be performed in the Alternative Specifications section.</w:t>
+      <w:pPr>
+        <w:spacing w:line="480" w:lineRule="auto"/>
+      </w:pPr>
+      <w:r>
+        <w:t xml:space="preserve">Robustness checks </w:t>
+      </w:r>
+      <w:r>
+        <w:t>are outlined in the</w:t>
+      </w:r>
+      <w:r>
+        <w:t xml:space="preserve"> </w:t>
+      </w:r>
+      <w:r>
+        <w:rPr>
+          <w:b/>
+          <w:bCs/>
+        </w:rPr>
+        <w:t>Alternative Specifications</w:t>
+      </w:r>
+      <w:r>
+        <w:t xml:space="preserve"> section.</w:t>
       </w:r>
     </w:p>
     <w:p>
       <w:pPr>
         <w:pStyle w:val="Heading2"/>
+        <w:spacing w:line="480" w:lineRule="auto"/>
       </w:pPr>
       <w:r>
         <w:t>Baseline</w:t>
@@ -3889,6 +4108,9 @@
       </w:r>
     </w:p>
     <w:p>
+      <w:pPr>
+        <w:spacing w:line="480" w:lineRule="auto"/>
+      </w:pPr>
       <w:r>
         <w:t>The baseline regression will use data</w:t>
       </w:r>
@@ -3944,6 +4166,7 @@
               <w:rPr>
                 <w:rFonts w:ascii="Times New Roman" w:hAnsi="Times New Roman" w:cs="Times New Roman"/>
               </w:rPr>
+              <w:lastRenderedPageBreak/>
               <w:t>Variable Name</w:t>
             </w:r>
           </w:p>
@@ -4130,7 +4353,7 @@
     </w:tbl>
     <w:p>
       <w:pPr>
-        <w:spacing w:before="240"/>
+        <w:spacing w:before="240" w:line="480" w:lineRule="auto"/>
       </w:pPr>
       <w:r>
         <w:t>T</w:t>
@@ -4166,6 +4389,9 @@
       </w:r>
     </w:p>
     <w:p>
+      <w:pPr>
+        <w:spacing w:line="480" w:lineRule="auto"/>
+      </w:pPr>
       <m:oMathPara>
         <m:oMath>
           <m:f>
@@ -5037,6 +5263,7 @@
     </w:p>
     <w:p>
       <w:pPr>
+        <w:spacing w:line="480" w:lineRule="auto"/>
         <w:rPr>
           <w:rFonts w:eastAsiaTheme="minorEastAsia"/>
         </w:rPr>
@@ -5170,6 +5397,7 @@
     </w:p>
     <w:p>
       <w:pPr>
+        <w:spacing w:line="480" w:lineRule="auto"/>
         <w:rPr>
           <w:rFonts w:eastAsiaTheme="minorEastAsia"/>
         </w:rPr>
@@ -5382,6 +5610,7 @@
     </w:p>
     <w:p>
       <w:pPr>
+        <w:spacing w:line="480" w:lineRule="auto"/>
         <w:rPr>
           <w:rFonts w:eastAsiaTheme="minorEastAsia"/>
         </w:rPr>
@@ -5508,6 +5737,7 @@
     </w:p>
     <w:p>
       <w:pPr>
+        <w:spacing w:line="480" w:lineRule="auto"/>
         <w:rPr>
           <w:rFonts w:eastAsiaTheme="minorEastAsia"/>
         </w:rPr>
@@ -6115,6 +6345,7 @@
                   <w:rPr>
                     <w:rFonts w:ascii="Cambria Math" w:eastAsia="Times New Roman" w:hAnsi="Cambria Math" w:cs="Times New Roman"/>
                   </w:rPr>
+                  <w:lastRenderedPageBreak/>
                   <m:t>hours</m:t>
                 </m:r>
               </m:oMath>
@@ -6989,7 +7220,7 @@
     </w:tbl>
     <w:p>
       <w:pPr>
-        <w:spacing w:before="240"/>
+        <w:spacing w:before="240" w:line="480" w:lineRule="auto"/>
         <w:rPr>
           <w:rFonts w:eastAsiaTheme="minorEastAsia"/>
         </w:rPr>
@@ -7058,6 +7289,7 @@
     </w:p>
     <w:p>
       <w:pPr>
+        <w:spacing w:line="480" w:lineRule="auto"/>
         <w:rPr>
           <w:rFonts w:eastAsiaTheme="minorEastAsia"/>
         </w:rPr>
@@ -8269,11 +8501,65 @@
     </w:tbl>
     <w:p>
       <w:pPr>
-        <w:spacing w:before="240"/>
+        <w:spacing w:before="240" w:line="480" w:lineRule="auto"/>
         <w:rPr>
           <w:rFonts w:eastAsiaTheme="minorEastAsia"/>
         </w:rPr>
       </w:pPr>
+      <m:oMath>
+        <m:r>
+          <m:rPr>
+            <m:sty m:val="p"/>
+          </m:rPr>
+          <w:rPr>
+            <w:rFonts w:ascii="Cambria Math" w:eastAsiaTheme="minorEastAsia" w:hAnsi="Cambria Math"/>
+          </w:rPr>
+          <w:lastRenderedPageBreak/>
+          <m:t>Δ</m:t>
+        </m:r>
+        <m:r>
+          <w:rPr>
+            <w:rFonts w:ascii="Cambria Math" w:eastAsiaTheme="minorEastAsia" w:hAnsi="Cambria Math"/>
+          </w:rPr>
+          <m:t>wage</m:t>
+        </m:r>
+      </m:oMath>
+      <w:r>
+        <w:rPr>
+          <w:rFonts w:eastAsiaTheme="minorEastAsia"/>
+        </w:rPr>
+        <w:t xml:space="preserve"> </w:t>
+      </w:r>
+      <w:r>
+        <w:rPr>
+          <w:rFonts w:eastAsiaTheme="minorEastAsia"/>
+        </w:rPr>
+        <w:t>cannot</w:t>
+      </w:r>
+      <w:r>
+        <w:rPr>
+          <w:rFonts w:eastAsiaTheme="minorEastAsia"/>
+        </w:rPr>
+        <w:t xml:space="preserve"> reject the null of a unit root at a </w:t>
+      </w:r>
+      <w:r>
+        <w:rPr>
+          <w:rFonts w:eastAsiaTheme="minorEastAsia"/>
+        </w:rPr>
+        <w:t>9</w:t>
+      </w:r>
+      <w:r>
+        <w:rPr>
+          <w:rFonts w:eastAsiaTheme="minorEastAsia"/>
+        </w:rPr>
+        <w:t xml:space="preserve">5% confidence level. </w:t>
+      </w:r>
+      <w:r>
+        <w:rPr>
+          <w:rFonts w:eastAsiaTheme="minorEastAsia"/>
+        </w:rPr>
+        <w:t xml:space="preserve">This is likely a result of lack of observations, rather than an indicator that </w:t>
+      </w:r>
       <m:oMath>
         <m:r>
           <w:rPr>
@@ -8286,50 +8572,6 @@
         <w:rPr>
           <w:rFonts w:eastAsiaTheme="minorEastAsia"/>
         </w:rPr>
-        <w:t xml:space="preserve"> </w:t>
-      </w:r>
-      <w:r>
-        <w:rPr>
-          <w:rFonts w:eastAsiaTheme="minorEastAsia"/>
-        </w:rPr>
-        <w:t>cannot</w:t>
-      </w:r>
-      <w:r>
-        <w:rPr>
-          <w:rFonts w:eastAsiaTheme="minorEastAsia"/>
-        </w:rPr>
-        <w:t xml:space="preserve"> reject the null of a unit root at a </w:t>
-      </w:r>
-      <w:r>
-        <w:rPr>
-          <w:rFonts w:eastAsiaTheme="minorEastAsia"/>
-        </w:rPr>
-        <w:t>9</w:t>
-      </w:r>
-      <w:r>
-        <w:rPr>
-          <w:rFonts w:eastAsiaTheme="minorEastAsia"/>
-        </w:rPr>
-        <w:t xml:space="preserve">5% confidence level. </w:t>
-      </w:r>
-      <w:r>
-        <w:rPr>
-          <w:rFonts w:eastAsiaTheme="minorEastAsia"/>
-        </w:rPr>
-        <w:t xml:space="preserve">This is likely a result of lack of observations, rather than an indicator that </w:t>
-      </w:r>
-      <m:oMath>
-        <m:r>
-          <w:rPr>
-            <w:rFonts w:ascii="Cambria Math" w:eastAsiaTheme="minorEastAsia" w:hAnsi="Cambria Math"/>
-          </w:rPr>
-          <m:t>wage</m:t>
-        </m:r>
-      </m:oMath>
-      <w:r>
-        <w:rPr>
-          <w:rFonts w:eastAsiaTheme="minorEastAsia"/>
-        </w:rPr>
         <w:t xml:space="preserve"> is </w:t>
       </w:r>
       <m:oMath>
@@ -8380,7 +8622,6 @@
         <w:rPr>
           <w:rFonts w:eastAsiaTheme="minorEastAsia"/>
         </w:rPr>
-        <w:lastRenderedPageBreak/>
         <w:t>increased by delineating weekly earnings into adult male and adult female categories to allow observations from 1970-2019</w:t>
       </w:r>
       <w:r>
@@ -9710,7 +9951,7 @@
     </w:tbl>
     <w:p>
       <w:pPr>
-        <w:spacing w:before="240"/>
+        <w:spacing w:before="240" w:line="480" w:lineRule="auto"/>
         <w:rPr>
           <w:rFonts w:eastAsiaTheme="minorEastAsia"/>
         </w:rPr>
@@ -9843,7 +10084,19 @@
         <w:rPr>
           <w:rFonts w:eastAsiaTheme="minorEastAsia"/>
         </w:rPr>
-        <w:t xml:space="preserve">is almost certainly what is being captured by the </w:t>
+        <w:t xml:space="preserve">is </w:t>
+      </w:r>
+      <w:r>
+        <w:rPr>
+          <w:rFonts w:eastAsiaTheme="minorEastAsia"/>
+        </w:rPr>
+        <w:t>likely</w:t>
+      </w:r>
+      <w:r>
+        <w:rPr>
+          <w:rFonts w:eastAsiaTheme="minorEastAsia"/>
+        </w:rPr>
+        <w:t xml:space="preserve"> what is captured by the </w:t>
       </w:r>
       <w:r>
         <w:rPr>
@@ -9922,7 +10175,7 @@
     </w:p>
     <w:p>
       <w:pPr>
-        <w:spacing w:before="240"/>
+        <w:spacing w:before="240" w:line="480" w:lineRule="auto"/>
         <w:rPr>
           <w:rFonts w:eastAsiaTheme="minorEastAsia"/>
         </w:rPr>
@@ -9936,6 +10189,7 @@
     </w:p>
     <w:p>
       <w:pPr>
+        <w:spacing w:line="480" w:lineRule="auto"/>
         <w:rPr>
           <w:rFonts w:eastAsiaTheme="minorEastAsia"/>
         </w:rPr>
@@ -10867,6 +11121,7 @@
     <w:p>
       <w:pPr>
         <w:pStyle w:val="Heading2"/>
+        <w:spacing w:line="480" w:lineRule="auto"/>
         <w:rPr>
           <w:noProof/>
         </w:rPr>
@@ -10879,6 +11134,9 @@
       </w:r>
     </w:p>
     <w:p>
+      <w:pPr>
+        <w:spacing w:line="480" w:lineRule="auto"/>
+      </w:pPr>
       <w:r>
         <w:t xml:space="preserve">Alternative specifications will extend the analysis, such as regressing using </w:t>
       </w:r>
@@ -10910,7 +11168,19 @@
         <w:t>median earnings</w:t>
       </w:r>
       <w:r>
-        <w:t xml:space="preserve">; this allows us to factor in previously unavailable data viz. the wage wedge, at the same time obscuring the effects of inequality. At the same time, these alternative specifications – as well as the baseline – will be subject to robustness checks. Rather than using new models, robustness checks will typically consist of the substitution of variable data for alternative data that accounts for certain problems raised in the literature, e.g., using the 25-49yr old unemployment range to discount effects of demographic shift, or using </w:t>
+        <w:t>; this allows us to factor in previously unavailable data viz. the wage wedge, at the same time obscuring the effects of inequality.</w:t>
+      </w:r>
+      <w:r>
+        <w:t xml:space="preserve"> T</w:t>
+      </w:r>
+      <w:r>
+        <w:t xml:space="preserve">hese alternative specifications – as well as the baseline – will </w:t>
+      </w:r>
+      <w:r>
+        <w:t xml:space="preserve">also </w:t>
+      </w:r>
+      <w:r>
+        <w:t xml:space="preserve">be subject to robustness checks. Rather than using new models, robustness checks will typically consist of the substitution of variable data for alternative data that accounts for certain problems raised in the literature, e.g., using the 25-49yr old unemployment range to discount effects of demographic shift, or using </w:t>
       </w:r>
       <w:r>
         <w:rPr>
@@ -10920,11 +11190,7 @@
         <w:t>hourly</w:t>
       </w:r>
       <w:r>
-        <w:t xml:space="preserve"> median earnings data, </w:t>
-      </w:r>
-      <w:r>
-        <w:lastRenderedPageBreak/>
-        <w:t xml:space="preserve">which is only available from 1997. New specifications and robustness checks are formalised in table </w:t>
+        <w:t xml:space="preserve"> median earnings data, which is only available from 1997. New specifications and robustness checks are formalised in table </w:t>
       </w:r>
       <w:r>
         <w:rPr>
@@ -11379,6 +11645,24 @@
               </w:rPr>
               <w:t>hourly compensation</w:t>
             </w:r>
+            <w:r>
+              <w:rPr>
+                <w:rFonts w:ascii="Times New Roman" w:hAnsi="Times New Roman" w:cs="Times New Roman"/>
+                <w:sz w:val="20"/>
+                <w:szCs w:val="20"/>
+              </w:rPr>
+              <w:t xml:space="preserve">, renamed </w:t>
+            </w:r>
+            <m:oMath>
+              <m:r>
+                <w:rPr>
+                  <w:rFonts w:ascii="Cambria Math" w:hAnsi="Cambria Math" w:cs="Times New Roman"/>
+                  <w:sz w:val="20"/>
+                  <w:szCs w:val="20"/>
+                </w:rPr>
+                <m:t>comp</m:t>
+              </m:r>
+            </m:oMath>
           </w:p>
         </w:tc>
         <w:tc>
@@ -12175,7 +12459,16 @@
                 <w:sz w:val="20"/>
                 <w:szCs w:val="20"/>
               </w:rPr>
-              <w:t>Gross Domestic Product per hour</w:t>
+              <w:t xml:space="preserve">Gross Domestic </w:t>
+            </w:r>
+            <w:r>
+              <w:rPr>
+                <w:rFonts w:ascii="Times New Roman" w:hAnsi="Times New Roman" w:cs="Times New Roman"/>
+                <w:sz w:val="20"/>
+                <w:szCs w:val="20"/>
+              </w:rPr>
+              <w:lastRenderedPageBreak/>
+              <w:t>Product per hour</w:t>
             </w:r>
           </w:p>
         </w:tc>
@@ -12205,6 +12498,7 @@
                 <w:sz w:val="20"/>
                 <w:szCs w:val="20"/>
               </w:rPr>
+              <w:lastRenderedPageBreak/>
               <w:t>-</w:t>
             </w:r>
           </w:p>
@@ -12800,7 +13094,7 @@
     </w:tbl>
     <w:p>
       <w:pPr>
-        <w:spacing w:before="240"/>
+        <w:spacing w:before="240" w:line="480" w:lineRule="auto"/>
       </w:pPr>
       <w:r>
         <w:t>‘Baseline’ represents the baseline specification, A1-3 represent two additional alternative specifications, and R1-</w:t>
@@ -12822,13 +13116,21 @@
         <w:t xml:space="preserve">. </w:t>
       </w:r>
     </w:p>
-    <w:p/>
+    <w:p>
+      <w:pPr>
+        <w:pStyle w:val="Heading1"/>
+        <w:spacing w:line="480" w:lineRule="auto"/>
+      </w:pPr>
+      <w:r>
+        <w:t>Results</w:t>
+      </w:r>
+    </w:p>
     <w:p>
       <w:pPr>
         <w:pStyle w:val="Heading2"/>
+        <w:spacing w:line="480" w:lineRule="auto"/>
       </w:pPr>
       <w:r>
-        <w:lastRenderedPageBreak/>
         <w:t>Baseline</w:t>
       </w:r>
       <w:r>
@@ -14228,7 +14530,7 @@
     </w:tbl>
     <w:p>
       <w:pPr>
-        <w:spacing w:before="240"/>
+        <w:spacing w:before="240" w:line="480" w:lineRule="auto"/>
       </w:pPr>
       <w:r>
         <w:t>As in Stansbury &amp; Summers (2018) we find that the marginal effect of productivity growth on median wage growth is statistically significant, and not significantly different from one-to-one. We continue the estimation for the 10</w:t>
@@ -14298,7 +14600,19 @@
         <w:rPr>
           <w:rFonts w:eastAsiaTheme="minorEastAsia"/>
         </w:rPr>
-        <w:t xml:space="preserve"> for further results.</w:t>
+        <w:t xml:space="preserve"> for </w:t>
+      </w:r>
+      <w:r>
+        <w:rPr>
+          <w:rFonts w:eastAsiaTheme="minorEastAsia"/>
+        </w:rPr>
+        <w:t>full regression</w:t>
+      </w:r>
+      <w:r>
+        <w:rPr>
+          <w:rFonts w:eastAsiaTheme="minorEastAsia"/>
+        </w:rPr>
+        <w:t xml:space="preserve"> results.</w:t>
       </w:r>
     </w:p>
     <w:tbl>
@@ -14350,6 +14664,7 @@
                 <w:b/>
                 <w:bCs/>
               </w:rPr>
+              <w:lastRenderedPageBreak/>
               <w:t xml:space="preserve">Table </w:t>
             </w:r>
             <w:r>
@@ -15313,7 +15628,7 @@
     </w:tbl>
     <w:p>
       <w:pPr>
-        <w:spacing w:before="240"/>
+        <w:spacing w:before="240" w:line="480" w:lineRule="auto"/>
         <w:rPr>
           <w:noProof/>
         </w:rPr>
@@ -15341,7 +15656,7 @@
     </w:p>
     <w:p>
       <w:pPr>
-        <w:spacing w:before="240"/>
+        <w:spacing w:before="240" w:line="480" w:lineRule="auto"/>
         <w:jc w:val="center"/>
         <w:rPr>
           <w:noProof/>
@@ -15400,7 +15715,7 @@
     </w:p>
     <w:p>
       <w:pPr>
-        <w:spacing w:before="240"/>
+        <w:spacing w:before="240" w:line="480" w:lineRule="auto"/>
         <w:jc w:val="center"/>
         <w:rPr>
           <w:noProof/>
@@ -15441,7 +15756,7 @@
     </w:p>
     <w:p>
       <w:pPr>
-        <w:spacing w:before="240"/>
+        <w:spacing w:before="240" w:line="480" w:lineRule="auto"/>
         <w:rPr>
           <w:noProof/>
         </w:rPr>
@@ -15456,9 +15771,9 @@
     <w:p>
       <w:pPr>
         <w:pStyle w:val="Heading2"/>
+        <w:spacing w:line="480" w:lineRule="auto"/>
       </w:pPr>
       <w:r>
-        <w:lastRenderedPageBreak/>
         <w:t>Alternative Specifications</w:t>
       </w:r>
     </w:p>
@@ -16581,7 +16896,11 @@
         </w:tc>
       </w:tr>
     </w:tbl>
-    <w:p/>
+    <w:p>
+      <w:pPr>
+        <w:spacing w:line="480" w:lineRule="auto"/>
+      </w:pPr>
+    </w:p>
     <w:tbl>
       <w:tblPr>
         <w:tblStyle w:val="TableGrid"/>
@@ -16632,6 +16951,7 @@
                 <w:b/>
                 <w:bCs/>
               </w:rPr>
+              <w:lastRenderedPageBreak/>
               <w:t xml:space="preserve">Table </w:t>
             </w:r>
             <w:r>
@@ -17922,7 +18242,7 @@
     </w:tbl>
     <w:p>
       <w:pPr>
-        <w:spacing w:before="240"/>
+        <w:spacing w:before="240" w:line="480" w:lineRule="auto"/>
       </w:pPr>
       <w:r>
         <w:t>Tables F and G show the relationship average total labour compensation growth and productivity growth. Controlling for inflation strongly reduces the standard deviation of the</w:t>
@@ -17950,7 +18270,7 @@
     </w:p>
     <w:p>
       <w:pPr>
-        <w:spacing w:before="240"/>
+        <w:spacing w:before="240" w:line="480" w:lineRule="auto"/>
         <w:jc w:val="center"/>
       </w:pPr>
       <w:r>
@@ -18006,14 +18326,18 @@
     </w:p>
     <w:p>
       <w:pPr>
-        <w:spacing w:before="240"/>
+        <w:spacing w:before="240" w:line="480" w:lineRule="auto"/>
         <w:jc w:val="center"/>
       </w:pPr>
       <w:r>
         <w:t>Figure p</w:t>
       </w:r>
     </w:p>
-    <w:p/>
+    <w:p>
+      <w:pPr>
+        <w:spacing w:line="480" w:lineRule="auto"/>
+      </w:pPr>
+    </w:p>
     <w:tbl>
       <w:tblPr>
         <w:tblStyle w:val="TableGrid"/>
@@ -18173,7 +18497,7 @@
                   <w:sz w:val="20"/>
                   <w:szCs w:val="20"/>
                 </w:rPr>
-                <m:t>comp</m:t>
+                <m:t>wages</m:t>
               </m:r>
             </m:oMath>
           </w:p>
@@ -19140,7 +19464,7 @@
     </w:tbl>
     <w:p>
       <w:pPr>
-        <w:spacing w:before="240"/>
+        <w:spacing w:before="240" w:line="480" w:lineRule="auto"/>
       </w:pPr>
     </w:p>
     <w:tbl>
@@ -21238,7 +21562,7 @@
     </w:tbl>
     <w:p>
       <w:pPr>
-        <w:spacing w:before="240"/>
+        <w:spacing w:before="240" w:line="480" w:lineRule="auto"/>
       </w:pPr>
       <w:r>
         <w:t xml:space="preserve">Figures from Table I are shown in figure </w:t>
@@ -21256,7 +21580,7 @@
     </w:p>
     <w:p>
       <w:pPr>
-        <w:spacing w:before="240"/>
+        <w:spacing w:before="240" w:line="480" w:lineRule="auto"/>
         <w:jc w:val="center"/>
       </w:pPr>
       <w:r>
@@ -21312,7 +21636,7 @@
     </w:p>
     <w:p>
       <w:pPr>
-        <w:spacing w:before="240"/>
+        <w:spacing w:before="240" w:line="480" w:lineRule="auto"/>
         <w:jc w:val="center"/>
       </w:pPr>
       <w:r>
@@ -21328,18 +21652,18 @@
     </w:p>
     <w:p>
       <w:pPr>
-        <w:spacing w:before="240"/>
+        <w:spacing w:before="240" w:line="480" w:lineRule="auto"/>
       </w:pPr>
       <w:r>
+        <w:lastRenderedPageBreak/>
         <w:t>Again, the relationship identified in Stansbury &amp; Summers (2018) are supported – across all wage percentiles, a one-to-one relationship between wage growth and productivity growth cannot be rejected at the 95% level.</w:t>
       </w:r>
     </w:p>
     <w:p>
       <w:pPr>
-        <w:spacing w:before="240"/>
+        <w:spacing w:before="240" w:line="480" w:lineRule="auto"/>
       </w:pPr>
       <w:r>
-        <w:lastRenderedPageBreak/>
         <w:t xml:space="preserve">Robustness checks R1-5 do not meaningfully affect productivity coefficients – see Appendix </w:t>
       </w:r>
       <w:r>
@@ -21356,6 +21680,7 @@
     <w:p>
       <w:pPr>
         <w:pStyle w:val="Heading1"/>
+        <w:spacing w:line="480" w:lineRule="auto"/>
       </w:pPr>
       <w:r>
         <w:t>Discussion</w:t>
@@ -21368,6 +21693,9 @@
       </w:r>
     </w:p>
     <w:p>
+      <w:pPr>
+        <w:spacing w:line="480" w:lineRule="auto"/>
+      </w:pPr>
       <w:r>
         <w:t xml:space="preserve">The regression results in Tables D-I show that there is strong correlation between wage growth, both average and median, and productivity growth in the UK. </w:t>
       </w:r>
@@ -21414,10 +21742,7 @@
         <w:t xml:space="preserve">The evidence </w:t>
       </w:r>
       <w:r>
-        <w:t xml:space="preserve">does not support the </w:t>
-      </w:r>
-      <w:r>
-        <w:t xml:space="preserve">conclusions found in </w:t>
+        <w:t xml:space="preserve">does not support the conclusions found in </w:t>
       </w:r>
       <w:proofErr w:type="spellStart"/>
       <w:r>
@@ -21475,10 +21800,7 @@
         <w:t>Instead</w:t>
       </w:r>
       <w:r>
-        <w:t xml:space="preserve">, coefficient estimates are broadly in line with </w:t>
-      </w:r>
-      <w:r>
-        <w:t xml:space="preserve">figures found in Stansbury and Summers (2018) and </w:t>
+        <w:t xml:space="preserve">, coefficient estimates are broadly in line with figures found in Stansbury and Summers (2018) and </w:t>
       </w:r>
       <w:proofErr w:type="spellStart"/>
       <w:r>
@@ -21486,171 +21808,190 @@
       </w:r>
       <w:proofErr w:type="spellEnd"/>
       <w:r>
-        <w:t xml:space="preserve"> (2019)</w:t>
+        <w:t xml:space="preserve"> (2019). </w:t>
+      </w:r>
+      <w:r>
+        <w:t>The best explanation for th</w:t>
+      </w:r>
+      <w:r>
+        <w:t>e</w:t>
+      </w:r>
+      <w:r>
+        <w:t xml:space="preserve"> </w:t>
+      </w:r>
+      <w:r>
+        <w:t>discrepancy</w:t>
+      </w:r>
+      <w:r>
+        <w:t xml:space="preserve"> </w:t>
+      </w:r>
+      <w:r>
+        <w:t xml:space="preserve">between findings </w:t>
+      </w:r>
+      <w:r>
+        <w:t xml:space="preserve">is likely </w:t>
+      </w:r>
+      <w:r>
+        <w:t xml:space="preserve">the </w:t>
+      </w:r>
+      <w:r>
+        <w:t>inclusion of lagged effects</w:t>
+      </w:r>
+      <w:r>
+        <w:t xml:space="preserve">; </w:t>
+      </w:r>
+      <w:r>
+        <w:t xml:space="preserve">the </w:t>
+      </w:r>
+      <w:r>
+        <w:t>conclusion that there exists only a “feeble link”, and that we must “enlarge the policy perspective beyond productivity” is therefore called into</w:t>
       </w:r>
       <w:r>
         <w:t xml:space="preserve">. </w:t>
       </w:r>
       <w:r>
-        <w:t>The best explanation for th</w:t>
-      </w:r>
-      <w:r>
-        <w:t>e</w:t>
+        <w:t>However, it is clear that there must be some</w:t>
+      </w:r>
+      <w:r>
+        <w:t xml:space="preserve"> broader</w:t>
+      </w:r>
+      <w:r>
+        <w:t xml:space="preserve"> policy prescription</w:t>
+      </w:r>
+      <w:r>
+        <w:t>s</w:t>
       </w:r>
       <w:r>
         <w:t xml:space="preserve"> </w:t>
       </w:r>
       <w:r>
-        <w:t>discrepancy</w:t>
+        <w:t xml:space="preserve">set out </w:t>
+      </w:r>
+      <w:r>
+        <w:t xml:space="preserve">besides raising productivity </w:t>
+      </w:r>
+      <w:r>
+        <w:t>given</w:t>
+      </w:r>
+      <w:r>
+        <w:t xml:space="preserve"> that </w:t>
+      </w:r>
+      <w:r>
+        <w:t xml:space="preserve">there remain orthogonal </w:t>
+      </w:r>
+      <w:r>
+        <w:t xml:space="preserve">factors to wages and productivity </w:t>
+      </w:r>
+      <w:r>
+        <w:t>which cause</w:t>
       </w:r>
       <w:r>
         <w:t xml:space="preserve"> </w:t>
       </w:r>
       <w:r>
-        <w:t xml:space="preserve">between findings </w:t>
-      </w:r>
-      <w:r>
-        <w:t xml:space="preserve">is likely </w:t>
-      </w:r>
-      <w:r>
-        <w:t xml:space="preserve">the </w:t>
-      </w:r>
-      <w:r>
-        <w:t>inclusion of lagged effects</w:t>
-      </w:r>
-      <w:r>
-        <w:t xml:space="preserve">; </w:t>
-      </w:r>
-      <w:r>
-        <w:t xml:space="preserve">the </w:t>
-      </w:r>
-      <w:r>
-        <w:t>conclusion that there exists only a “feeble link”, and that we must “enlarge the policy perspective beyond productivity” is therefore called into question</w:t>
-      </w:r>
-      <w:r>
-        <w:t xml:space="preserve"> and the original proposal that productivity is “almost everything” is reinforced. </w:t>
-      </w:r>
-      <w:r>
-        <w:t>However, it is clear that there must be some</w:t>
-      </w:r>
-      <w:r>
-        <w:t xml:space="preserve"> broader</w:t>
-      </w:r>
-      <w:r>
-        <w:t xml:space="preserve"> policy prescription</w:t>
+        <w:t xml:space="preserve">visible </w:t>
+      </w:r>
+      <w:r>
+        <w:t>divergence</w:t>
+      </w:r>
+      <w:r>
+        <w:t xml:space="preserve"> even</w:t>
+      </w:r>
+      <w:r>
+        <w:t xml:space="preserve"> while not impacting statistical correlation. What exactly </w:t>
+      </w:r>
+      <w:r>
+        <w:t>these</w:t>
+      </w:r>
+      <w:r>
+        <w:t xml:space="preserve"> “orthogonal factors”</w:t>
+      </w:r>
+      <w:r>
+        <w:t xml:space="preserve"> are</w:t>
+      </w:r>
+      <w:r>
+        <w:t xml:space="preserve"> is not </w:t>
+      </w:r>
+      <w:r>
+        <w:t xml:space="preserve">yet </w:t>
+      </w:r>
+      <w:r>
+        <w:t>fully settled</w:t>
+      </w:r>
+      <w:r>
+        <w:t xml:space="preserve"> </w:t>
+      </w:r>
+      <w:r>
+        <w:t xml:space="preserve">– Stansbury &amp; Summers (2018) suggest a few competing hypotheses, such as technological progress, education and skills, globalisation, or the broad decline of worker power; Nasir et al. (2022) suggest that this </w:t>
+      </w:r>
+      <w:r>
+        <w:t xml:space="preserve">characteristic </w:t>
+      </w:r>
+      <w:r>
+        <w:t>lack of worker bargaining power</w:t>
+      </w:r>
+      <w:r>
+        <w:t xml:space="preserve"> is </w:t>
+      </w:r>
+      <w:r>
+        <w:t xml:space="preserve">the best explanation for </w:t>
+      </w:r>
+      <w:r>
+        <w:t xml:space="preserve">slow wage growth in the retail sector; </w:t>
+      </w:r>
+      <w:proofErr w:type="spellStart"/>
+      <w:r>
+        <w:t>Pasimeni</w:t>
+      </w:r>
+      <w:proofErr w:type="spellEnd"/>
+      <w:r>
+        <w:t xml:space="preserve"> (2018, p. 19) also </w:t>
+      </w:r>
+      <w:r>
+        <w:t xml:space="preserve">furthers </w:t>
+      </w:r>
+      <w:r>
+        <w:t xml:space="preserve">the bargaining power hypothesis, arguing that </w:t>
+      </w:r>
+      <w:r>
+        <w:t xml:space="preserve">unemployment elasticities can be used as a proxy to capture changing labour bargaining power </w:t>
+      </w:r>
+      <w:r>
+        <w:t>à</w:t>
+      </w:r>
+      <w:r>
+        <w:t xml:space="preserve"> la</w:t>
+      </w:r>
+      <w:r>
+        <w:t xml:space="preserve"> </w:t>
+      </w:r>
+      <w:r>
+        <w:lastRenderedPageBreak/>
+        <w:t>the efficiency wage</w:t>
       </w:r>
       <w:r>
         <w:t>s</w:t>
       </w:r>
       <w:r>
-        <w:t xml:space="preserve"> besides raising productivity </w:t>
-      </w:r>
-      <w:r>
-        <w:t>given</w:t>
-      </w:r>
-      <w:r>
-        <w:t xml:space="preserve"> that </w:t>
-      </w:r>
-      <w:r>
-        <w:t xml:space="preserve">there remain orthogonal </w:t>
-      </w:r>
-      <w:r>
-        <w:t xml:space="preserve">factors to wages and productivity </w:t>
-      </w:r>
-      <w:r>
-        <w:t>which cause</w:t>
-      </w:r>
-      <w:r>
-        <w:t xml:space="preserve"> </w:t>
-      </w:r>
-      <w:r>
-        <w:t xml:space="preserve">visible </w:t>
-      </w:r>
-      <w:r>
-        <w:t>divergence</w:t>
-      </w:r>
-      <w:r>
-        <w:t xml:space="preserve"> even</w:t>
-      </w:r>
-      <w:r>
-        <w:t xml:space="preserve"> while not impacting statistical correlation. What exactly </w:t>
-      </w:r>
-      <w:r>
-        <w:t>these</w:t>
-      </w:r>
-      <w:r>
-        <w:t xml:space="preserve"> “orthogonal factors”</w:t>
-      </w:r>
-      <w:r>
-        <w:t xml:space="preserve"> are</w:t>
-      </w:r>
-      <w:r>
-        <w:t xml:space="preserve"> is not </w:t>
-      </w:r>
-      <w:r>
-        <w:t xml:space="preserve">yet </w:t>
-      </w:r>
-      <w:r>
-        <w:t>fully settled</w:t>
-      </w:r>
-      <w:r>
-        <w:t xml:space="preserve"> </w:t>
-      </w:r>
-      <w:r>
-        <w:t xml:space="preserve">– Stansbury &amp; Summers (2018) suggest a few competing hypotheses, such as technological progress, education and skills, globalisation, or the broad decline of worker power; Nasir et al. (2022) suggest that this </w:t>
-      </w:r>
-      <w:r>
-        <w:t xml:space="preserve">characteristic </w:t>
-      </w:r>
-      <w:r>
-        <w:t>lack of worker bargaining power</w:t>
-      </w:r>
-      <w:r>
-        <w:t xml:space="preserve"> is </w:t>
-      </w:r>
-      <w:r>
-        <w:t xml:space="preserve">the best explanation for </w:t>
-      </w:r>
-      <w:r>
-        <w:t xml:space="preserve">slow wage growth in the retail sector; </w:t>
-      </w:r>
-      <w:proofErr w:type="spellStart"/>
-      <w:r>
-        <w:t>Pasimeni</w:t>
-      </w:r>
-      <w:proofErr w:type="spellEnd"/>
-      <w:r>
-        <w:t xml:space="preserve"> (2018, p. 19) also </w:t>
-      </w:r>
-      <w:r>
-        <w:t>expands on</w:t>
-      </w:r>
-      <w:r>
-        <w:t xml:space="preserve"> the bargaining power hypothesis, arguing that </w:t>
-      </w:r>
-      <w:r>
-        <w:t xml:space="preserve">unemployment elasticities can be used as a proxy to capture changing labour bargaining power </w:t>
-      </w:r>
-      <w:r>
-        <w:t>à</w:t>
-      </w:r>
-      <w:r>
-        <w:t xml:space="preserve"> la</w:t>
-      </w:r>
-      <w:r>
-        <w:t xml:space="preserve"> </w:t>
-      </w:r>
-      <w:r>
-        <w:t>the efficiency wage hypothesis</w:t>
-      </w:r>
-      <w:r>
-        <w:t xml:space="preserve"> of </w:t>
-      </w:r>
-      <w:r>
-        <w:t>Stiglitz &amp; Shapiro (1984)</w:t>
-      </w:r>
-      <w:r>
-        <w:t xml:space="preserve"> – because the elasticities show a negative relationship, our study supports this bargaining power hypothesis. </w:t>
+        <w:t xml:space="preserve"> hypothesis of Stiglitz &amp; Shapiro (1984) –</w:t>
+      </w:r>
+      <w:r>
+        <w:t xml:space="preserve"> the negative</w:t>
+      </w:r>
+      <w:r>
+        <w:t>, lagged, significant</w:t>
+      </w:r>
+      <w:r>
+        <w:t xml:space="preserve"> unemployment elasticity found </w:t>
+      </w:r>
+      <w:r>
+        <w:t>the baseline regression</w:t>
+      </w:r>
+      <w:r>
+        <w:t xml:space="preserve"> supports this idea</w:t>
+      </w:r>
+      <w:r>
+        <w:t xml:space="preserve">. </w:t>
       </w:r>
       <w:r>
         <w:t xml:space="preserve">Combining these </w:t>
@@ -21659,13 +22000,19 @@
         <w:t>theories and the collected evidence</w:t>
       </w:r>
       <w:r>
-        <w:t xml:space="preserve">, it should be clear that while productivity is probably the most important factor which needs to rise to increase earnings and living standards, full employment must also be closely targeted to ensure that gains from productivity are not lost due to low bargaining power. Bargaining power can also be increased via greater unionisation, although trade-off effects </w:t>
+        <w:t xml:space="preserve">, it should be clear that while productivity is probably the most important factor which needs to rise to increase earnings and living standards, full employment must also be closely targeted to ensure gains from productivity are not lost due to low bargaining power. Bargaining power can also be increased via greater unionisation, although trade-off effects </w:t>
       </w:r>
       <w:r>
         <w:t xml:space="preserve">of unionisation </w:t>
       </w:r>
       <w:r>
-        <w:t xml:space="preserve">on productivity should be considered – in the UK, Barth, Bryson, &amp; Dale-Olson </w:t>
+        <w:t xml:space="preserve">on productivity should be considered – </w:t>
+      </w:r>
+      <w:r>
+        <w:t xml:space="preserve">for </w:t>
+      </w:r>
+      <w:r>
+        <w:t xml:space="preserve">the UK, Barth, Bryson, &amp; Dale-Olson </w:t>
       </w:r>
       <w:sdt>
         <w:sdtPr>
@@ -21738,6 +22085,53 @@
       </w:r>
     </w:p>
     <w:p>
+      <w:pPr>
+        <w:spacing w:line="480" w:lineRule="auto"/>
+      </w:pPr>
+      <w:r>
+        <w:t xml:space="preserve">Productivity elasticity estimates diverge from </w:t>
+      </w:r>
+      <w:proofErr w:type="spellStart"/>
+      <w:r>
+        <w:t>Brocek</w:t>
+      </w:r>
+      <w:proofErr w:type="spellEnd"/>
+      <w:r>
+        <w:t xml:space="preserve"> (2019) when considering the distribution other than at the median; we find the top 10% of wage earners have the largest productivity elasticity, whereas </w:t>
+      </w:r>
+      <w:proofErr w:type="spellStart"/>
+      <w:r>
+        <w:t>Brocek</w:t>
+      </w:r>
+      <w:proofErr w:type="spellEnd"/>
+      <w:r>
+        <w:t xml:space="preserve"> (2019) suggests that effects are greatest, on average, at the median. Our study therefore suggests that while labour productivity growth does benefit all wage-earners, top earners enjoy higher associated levels of wage growth, on average; this suggestion is further supported by the fact that the productivity elasticity of </w:t>
+      </w:r>
+      <w:r>
+        <w:rPr>
+          <w:i/>
+          <w:iCs/>
+        </w:rPr>
+        <w:t>average</w:t>
+      </w:r>
+      <w:r>
+        <w:t xml:space="preserve"> total labour compensation is 1.3610 using specification A2, higher than the median earnings coefficient of 1.1300. The difference suggests strong inequality effects – it is true that the difference between ‘average compensation’ and ‘median earnings’ captures both the inequality </w:t>
+      </w:r>
+      <w:r>
+        <w:rPr>
+          <w:i/>
+          <w:iCs/>
+        </w:rPr>
+        <w:t>and</w:t>
+      </w:r>
+      <w:r>
+        <w:t xml:space="preserve"> wage wedge, however Pessoa &amp; Van Reenen (2013) and Teichgraber &amp; Van Reenen (2021) point out that non-wage benefits themselves are likelier to accrue amongst top-earners.</w:t>
+      </w:r>
+    </w:p>
+    <w:p>
+      <w:pPr>
+        <w:spacing w:line="480" w:lineRule="auto"/>
+      </w:pPr>
       <w:r>
         <w:t>O</w:t>
       </w:r>
@@ -21785,7 +22179,19 @@
         </w:sdtContent>
       </w:sdt>
       <w:r>
-        <w:t xml:space="preserve"> do interesting new modelling work on accounting for certain ‘superstar’ firms and managers, little has been done on simpler regressions where, rather than</w:t>
+        <w:t xml:space="preserve"> do </w:t>
+      </w:r>
+      <w:r>
+        <w:t>novel</w:t>
+      </w:r>
+      <w:r>
+        <w:t xml:space="preserve"> modelling work on accounting for certain </w:t>
+      </w:r>
+      <w:r>
+        <w:t>high-performing</w:t>
+      </w:r>
+      <w:r>
+        <w:t xml:space="preserve"> firms and managers, little has been done on simpler regressions where, rather than</w:t>
       </w:r>
       <w:r>
         <w:t xml:space="preserve"> analysing</w:t>
@@ -21801,179 +22207,437 @@
         <w:t>average</w:t>
       </w:r>
       <w:r>
-        <w:t xml:space="preserve"> labour productivity, labour productivity distribution is divided into percentiles/quartiles to allow for like-for-like regressions with earnings strata. This would shed light </w:t>
-      </w:r>
-      <w:r>
-        <w:t>on the extent that the discrepancy between median earnings and average labour productivity is caused by low working bargaining power allowing the transfer of labour income into shareholder profit, versus the notion that labour productivity is unequally distributed, with earnings reflecting that distribution. The former case suggests that the government should focus on greater average labour productivity and ‘recoupling’ policies, such as stronger labour institutions; the latter suggests that stronger redistribution is necessary to ease income inequality, as ‘recoupling’ will simply mirror unequal labour productivity distribution into unequal income distribution.</w:t>
+        <w:t xml:space="preserve"> labour productivity, </w:t>
+      </w:r>
+      <w:r>
+        <w:t xml:space="preserve">the </w:t>
+      </w:r>
+      <w:r>
+        <w:t xml:space="preserve">labour productivity distribution is divided into percentiles/quartiles to allow for like-for-like regressions with earnings </w:t>
+      </w:r>
+      <w:r>
+        <w:lastRenderedPageBreak/>
+        <w:t xml:space="preserve">strata. This would shed light </w:t>
+      </w:r>
+      <w:r>
+        <w:t>on the extent that the discrepancy between median earnings and average labour productivity is caused by</w:t>
+      </w:r>
+      <w:r>
+        <w:t>, for instance,</w:t>
+      </w:r>
+      <w:r>
+        <w:t xml:space="preserve"> low working bargaining power allowing the transfer of labour income into shareholder profit, versus the </w:t>
+      </w:r>
+      <w:r>
+        <w:t>possibility</w:t>
+      </w:r>
+      <w:r>
+        <w:t xml:space="preserve"> that labour productivity is unequally distributed, with earnings reflecting that distribution. The former case suggests that the government should focus on greater average labour productivity and ‘recoupling’ policies, such as stronger labour institutions; the latter suggests that </w:t>
+      </w:r>
+      <w:r>
+        <w:t xml:space="preserve">the prior approach is inadequate and that </w:t>
+      </w:r>
+      <w:r>
+        <w:t>stronger redistribution is necessary to ease income inequality, as ‘recoupling’ will simply mirror unequal labour productivity distribution into unequal income distribution.</w:t>
       </w:r>
     </w:p>
     <w:p>
-      <w:r>
-        <w:t xml:space="preserve">Returning to an examination of the statistics, productivity elasticity estimates </w:t>
-      </w:r>
-      <w:r>
-        <w:t xml:space="preserve">diverge </w:t>
-      </w:r>
-      <w:r>
-        <w:t xml:space="preserve">from </w:t>
-      </w:r>
-      <w:proofErr w:type="spellStart"/>
-      <w:r>
-        <w:t>Brocek</w:t>
-      </w:r>
-      <w:proofErr w:type="spellEnd"/>
-      <w:r>
-        <w:t xml:space="preserve"> (2019) </w:t>
-      </w:r>
-      <w:r>
-        <w:t xml:space="preserve">when considering </w:t>
-      </w:r>
-      <w:r>
-        <w:t>the distribution other than at the median</w:t>
+      <w:pPr>
+        <w:spacing w:line="480" w:lineRule="auto"/>
+      </w:pPr>
+      <w:r>
+        <w:t xml:space="preserve">Among the other control variables introduced, </w:t>
+      </w:r>
+      <w:r>
+        <w:t>one-period l</w:t>
+      </w:r>
+      <w:r>
+        <w:t xml:space="preserve">agged unemployment also has a significant marginal effect in the baseline specification, indicating that there is a strong time-lag component for wages to adjust following unemployment shocks. </w:t>
+      </w:r>
+      <w:r>
+        <w:t xml:space="preserve">In alternative specifications, it is estimated that contemporaneous positive shocks to unemployment likely increase wages, while past unemployment shocks tend to decrease wages to a greater extent than the shock initially increased them. Therefore, while this study does not fully clarify the relationship, </w:t>
+      </w:r>
+      <w:r>
+        <w:t xml:space="preserve">the general conclusion that unemployment has a </w:t>
+      </w:r>
+      <w:r>
+        <w:t>significant negative</w:t>
+      </w:r>
+      <w:r>
+        <w:t xml:space="preserve"> effect on wage growth still holds</w:t>
+      </w:r>
+      <w:r>
+        <w:t xml:space="preserve"> and the bargaining-power hypothesis is still supported by the evidence</w:t>
       </w:r>
       <w:r>
         <w:t xml:space="preserve">; </w:t>
       </w:r>
       <w:r>
-        <w:t xml:space="preserve">we find </w:t>
-      </w:r>
-      <w:r>
-        <w:t xml:space="preserve">the top 10% of wage </w:t>
+        <w:t>full employment targeting</w:t>
+      </w:r>
+      <w:r>
+        <w:t xml:space="preserve"> remains</w:t>
+      </w:r>
+      <w:r>
+        <w:t xml:space="preserve"> a clear policy implication.</w:t>
+      </w:r>
+    </w:p>
+    <w:p>
+      <w:pPr>
+        <w:spacing w:line="480" w:lineRule="auto"/>
+      </w:pPr>
+      <w:r>
+        <w:t xml:space="preserve">Inflation </w:t>
+      </w:r>
+      <w:r>
+        <w:t>is</w:t>
+      </w:r>
+      <w:r>
+        <w:t xml:space="preserve"> a</w:t>
+      </w:r>
+      <w:r>
+        <w:t>nother</w:t>
+      </w:r>
+      <w:r>
+        <w:t xml:space="preserve"> control variable</w:t>
+      </w:r>
+      <w:r>
+        <w:t>,</w:t>
+      </w:r>
+      <w:r>
+        <w:t xml:space="preserve"> in</w:t>
+      </w:r>
+      <w:r>
+        <w:t>troduced only in</w:t>
+      </w:r>
+      <w:r>
+        <w:t xml:space="preserve"> the A2 alternative specification to </w:t>
+      </w:r>
+      <w:r>
+        <w:t>replicate</w:t>
+      </w:r>
+      <w:r>
+        <w:t xml:space="preserve"> Nasir et al.’s (2022) </w:t>
+      </w:r>
+      <w:r>
+        <w:t>model</w:t>
+      </w:r>
+      <w:r>
+        <w:t xml:space="preserve">. No statistically significant effects are found – this </w:t>
+      </w:r>
+      <w:r>
+        <w:t xml:space="preserve">casts doubt on conflict theories of inflation, which posit inflation as the </w:t>
+      </w:r>
+      <w:r>
+        <w:t>result of wage-price or price-wage second-round effects</w:t>
+      </w:r>
+      <w:r>
+        <w:t xml:space="preserve"> </w:t>
+      </w:r>
+      <w:sdt>
+        <w:sdtPr>
+          <w:id w:val="1943717177"/>
+          <w:citation/>
+        </w:sdtPr>
+        <w:sdtContent>
+          <w:r>
+            <w:fldChar w:fldCharType="begin"/>
+          </w:r>
+          <w:r>
+            <w:instrText xml:space="preserve">CITATION Row77 \t  \m Bla22 \m Row24 \t  \l 2057 </w:instrText>
+          </w:r>
+          <w:r>
+            <w:fldChar w:fldCharType="separate"/>
+          </w:r>
+          <w:r>
+            <w:rPr>
+              <w:noProof/>
+            </w:rPr>
+            <w:t>(Rowthorn, 1977; Blanchard, 2022; Rowthorn, 2024)</w:t>
+          </w:r>
+          <w:r>
+            <w:fldChar w:fldCharType="end"/>
+          </w:r>
+        </w:sdtContent>
+      </w:sdt>
+      <w:r>
+        <w:t>.</w:t>
+      </w:r>
+      <w:r>
+        <w:t xml:space="preserve"> However, there is reason to believe that insignificant coefficients in this case do not imply conflict theories are incorrect. First, the stated aim of many central banks, such as the Bank of England, is to keep inflation at or near 2%; if central banks are successful in their objective, then no wage-price or price-wage spirals should emerge, and we therefore cannot differentiate in this study between a successful BoE policy regime </w:t>
+      </w:r>
+      <w:r>
+        <w:t xml:space="preserve">successfully </w:t>
       </w:r>
       <w:r>
         <w:lastRenderedPageBreak/>
-        <w:t xml:space="preserve">earners have the </w:t>
-      </w:r>
-      <w:r>
-        <w:t>largest productivity elasticity</w:t>
-      </w:r>
-      <w:r>
-        <w:t xml:space="preserve">, whereas </w:t>
-      </w:r>
-      <w:proofErr w:type="spellStart"/>
-      <w:r>
-        <w:t>Brocek</w:t>
-      </w:r>
-      <w:proofErr w:type="spellEnd"/>
-      <w:r>
-        <w:t xml:space="preserve"> (2019) suggests that effects are greatest, on average, at the </w:t>
-      </w:r>
-      <w:r>
-        <w:t>median</w:t>
+        <w:t>suppressing</w:t>
+      </w:r>
+      <w:r>
+        <w:t xml:space="preserve"> real conflict-driven inflation, versus an insignificant BoE policy regime in a world where conflict theories of inflation simply do not hold. Second, conflict theories require, as a prerequisite for inflation, some conflict. As Rowthorn (2024) points out, there is little worker bargaining power in the UK, and as such mark-ups are more easily maintained while real wages are more easily suppressed (this was most recently made clear in the COVID-19 pandemic, although this period is not analysed in </w:t>
+      </w:r>
+      <w:r>
+        <w:t>the</w:t>
+      </w:r>
+      <w:r>
+        <w:t xml:space="preserve"> study); therefore, </w:t>
+      </w:r>
+      <w:r>
+        <w:t>increased wage demands to pre-empt inflation do not materialise into increased wages</w:t>
+      </w:r>
+      <w:r>
+        <w:t>, and we should expect an insignificant coefficient even allowing for a conflict-driven model of inflation</w:t>
+      </w:r>
+      <w:r>
+        <w:t xml:space="preserve">, simply </w:t>
+      </w:r>
+      <w:r>
+        <w:t>due to lack of conflict</w:t>
       </w:r>
       <w:r>
         <w:t>.</w:t>
       </w:r>
+    </w:p>
+    <w:p>
+      <w:pPr>
+        <w:spacing w:line="480" w:lineRule="auto"/>
+      </w:pPr>
+      <w:r>
+        <w:t>This new inflationary perspective complicates earlier policy prescriptions of full employment and potentially higher union membership</w:t>
+      </w:r>
+      <w:r>
+        <w:t>:</w:t>
+      </w:r>
       <w:r>
         <w:t xml:space="preserve"> </w:t>
       </w:r>
       <w:r>
-        <w:t xml:space="preserve">Our </w:t>
-      </w:r>
-      <w:r>
-        <w:t xml:space="preserve">study therefore </w:t>
-      </w:r>
-      <w:r>
-        <w:t xml:space="preserve">suggests that while labour productivity growth does benefit all wage-earners, top earners enjoy higher associated levels of wage growth, on average; this suggestion is further supported by the fact that the productivity </w:t>
-      </w:r>
-      <w:r>
-        <w:t>elasticity</w:t>
-      </w:r>
-      <w:r>
-        <w:t xml:space="preserve"> of </w:t>
+        <w:t>w</w:t>
+      </w:r>
+      <w:r>
+        <w:t>ith higher bargaining power, conflict-driven inflation could become more prevalent. The key to tempering high wage demands driven by increased bargaining power seems to be the role of trust between capital</w:t>
+      </w:r>
+      <w:r>
+        <w:t xml:space="preserve"> owners</w:t>
+      </w:r>
+      <w:r>
+        <w:t xml:space="preserve"> and labour institutions </w:t>
+      </w:r>
+      <w:sdt>
+        <w:sdtPr>
+          <w:id w:val="544723135"/>
+          <w:citation/>
+        </w:sdtPr>
+        <w:sdtContent>
+          <w:r>
+            <w:fldChar w:fldCharType="begin"/>
+          </w:r>
+          <w:r>
+            <w:instrText xml:space="preserve">CITATION Bla04 \t  \l 2057 </w:instrText>
+          </w:r>
+          <w:r>
+            <w:fldChar w:fldCharType="separate"/>
+          </w:r>
+          <w:r>
+            <w:rPr>
+              <w:noProof/>
+            </w:rPr>
+            <w:t>(Blanchard, 2004)</w:t>
+          </w:r>
+          <w:r>
+            <w:fldChar w:fldCharType="end"/>
+          </w:r>
+        </w:sdtContent>
+      </w:sdt>
+      <w:r>
+        <w:t>.</w:t>
+      </w:r>
+      <w:r>
+        <w:t xml:space="preserve"> Fomenting this trust is hard, and strict oversight is needed between both parties –</w:t>
+      </w:r>
+      <w:r>
+        <w:t xml:space="preserve"> </w:t>
+      </w:r>
+      <w:r>
+        <w:t>example</w:t>
+      </w:r>
+      <w:r>
+        <w:t xml:space="preserve">s of failure include </w:t>
+      </w:r>
+      <w:r>
+        <w:t xml:space="preserve">the </w:t>
+      </w:r>
+      <w:r>
+        <w:t xml:space="preserve">1977 </w:t>
+      </w:r>
+      <w:r>
+        <w:t xml:space="preserve">Moncloa Pacts in Spain, where </w:t>
+      </w:r>
+      <w:r>
+        <w:t>inflation fell rapidly following an agreement to freeze wages in return for a series of promise</w:t>
+      </w:r>
+      <w:r>
+        <w:t>d</w:t>
+      </w:r>
+      <w:r>
+        <w:t xml:space="preserve"> political reforms, such as property </w:t>
+      </w:r>
+      <w:r>
+        <w:t xml:space="preserve">taxes, and new income </w:t>
+      </w:r>
+      <w:r>
+        <w:t>tax</w:t>
+      </w:r>
+      <w:r>
+        <w:t>-bands</w:t>
+      </w:r>
+      <w:r>
+        <w:t xml:space="preserve">. Ultimately, these reforms were never carried out or implemented in such a way as to render them insignificant </w:t>
+      </w:r>
+      <w:sdt>
+        <w:sdtPr>
+          <w:id w:val="-2047586675"/>
+          <w:citation/>
+        </w:sdtPr>
+        <w:sdtContent>
+          <w:r>
+            <w:fldChar w:fldCharType="begin"/>
+          </w:r>
+          <w:r>
+            <w:instrText xml:space="preserve">CITATION Cas14 \p 312 \l 2057 </w:instrText>
+          </w:r>
+          <w:r>
+            <w:fldChar w:fldCharType="separate"/>
+          </w:r>
+          <w:r>
+            <w:rPr>
+              <w:noProof/>
+            </w:rPr>
+            <w:t>(Casanova &amp; Andrés, 2014, p. 312)</w:t>
+          </w:r>
+          <w:r>
+            <w:fldChar w:fldCharType="end"/>
+          </w:r>
+        </w:sdtContent>
+      </w:sdt>
+      <w:r>
+        <w:t>. Events like these are inflection points which can slowly build trust or wipe away goodwill very quickly, and an important policy aim of the UK going forward must therefore be to balance greater labour-bargaining power and full</w:t>
+      </w:r>
+      <w:r>
+        <w:t xml:space="preserve"> </w:t>
+      </w:r>
+      <w:r>
+        <w:t>employment policies with improved labour-capital relations, trust and strict oversight</w:t>
+      </w:r>
+      <w:r>
+        <w:t xml:space="preserve">. </w:t>
+      </w:r>
+    </w:p>
+    <w:p>
+      <w:pPr>
+        <w:pStyle w:val="Heading1"/>
+        <w:spacing w:line="480" w:lineRule="auto"/>
+      </w:pPr>
+      <w:r>
+        <w:t>Conclusion</w:t>
+      </w:r>
+    </w:p>
+    <w:p>
+      <w:pPr>
+        <w:spacing w:line="480" w:lineRule="auto"/>
+      </w:pPr>
+      <w:r>
+        <w:t xml:space="preserve">Income and productivity appeared to have decoupled in the UK following the Great Financial Crisis in 2007-8. Various tests performed on the median weekly earnings timeseries found a structural break in these two years. Due to the clear divergence between changes to productivity and earnings in this </w:t>
+      </w:r>
+      <w:r>
+        <w:lastRenderedPageBreak/>
+        <w:t xml:space="preserve">time period, a literature emerged questioning whether the established link between these two variables, exemplified most clearly in Krugman’s (1990, p. </w:t>
+      </w:r>
+      <w:r>
+        <w:rPr>
+          <w:color w:val="FF0000"/>
+          <w:highlight w:val="yellow"/>
+        </w:rPr>
+        <w:t>xx</w:t>
+      </w:r>
+      <w:r>
+        <w:t xml:space="preserve">) statement that productivity is, “in the long run, […] almost everything”, was broken. This study finds that </w:t>
+      </w:r>
+      <w:r>
+        <w:t xml:space="preserve">productivity and </w:t>
+      </w:r>
+      <w:r>
+        <w:t>income</w:t>
+      </w:r>
+      <w:r>
+        <w:t>, both median and average, have not decoupled or ‘delinked’ in the UK, even while visually diverging. Instead, this study finds that a 1% increase in average labour productivity will increase weekly gross median earnings by 1.13%, and total average labour compensation by 1.36%. The regressions are checked for robustness following recommendations from the existing literature, such as: focusing on net, rather than gross, product; using both a value-added and domestic product definition of productivity; using both weekly and hourly gross earnings; and finally, accounting for demographic changes partially reflected in the unemployment rate. None of these changes</w:t>
+      </w:r>
+      <w:r>
+        <w:t xml:space="preserve"> meaningfully affect the conclusion that the correlation between earnings and productivity found at the 95% confidence level is not statistically significantly different from one-to-one.</w:t>
+      </w:r>
+    </w:p>
+    <w:p>
+      <w:pPr>
+        <w:spacing w:line="480" w:lineRule="auto"/>
+      </w:pPr>
+      <w:r>
+        <w:t xml:space="preserve">When our analysis is expanded to include more income percentiles, productivity is still a statistically significant determinant, however clear inequality effects are present. As seen in Figure </w:t>
       </w:r>
       <w:r>
         <w:rPr>
           <w:i/>
           <w:iCs/>
         </w:rPr>
-        <w:t>average</w:t>
-      </w:r>
-      <w:r>
-        <w:t xml:space="preserve"> </w:t>
-      </w:r>
-      <w:r>
-        <w:t xml:space="preserve">total </w:t>
-      </w:r>
-      <w:r>
-        <w:t>labour compensation is 1.361</w:t>
-      </w:r>
-      <w:r>
-        <w:t>0</w:t>
-      </w:r>
-      <w:r>
-        <w:t xml:space="preserve"> using specification A2, higher than the median earnings coefficient of 1.1300. The difference suggests strong inequality effects – </w:t>
-      </w:r>
-      <w:r>
-        <w:t>it is true that the difference between</w:t>
-      </w:r>
-      <w:r>
-        <w:t xml:space="preserve"> ‘average compensation’ </w:t>
-      </w:r>
-      <w:r>
-        <w:t xml:space="preserve">and ‘median earnings’ </w:t>
-      </w:r>
-      <w:r>
-        <w:t xml:space="preserve">captures both the inequality </w:t>
-      </w:r>
-      <w:r>
-        <w:rPr>
-          <w:i/>
-          <w:iCs/>
-        </w:rPr>
-        <w:t>and</w:t>
-      </w:r>
-      <w:r>
-        <w:t xml:space="preserve"> wage wedge,</w:t>
-      </w:r>
-      <w:r>
-        <w:t xml:space="preserve"> however</w:t>
-      </w:r>
-      <w:r>
-        <w:t xml:space="preserve"> Pessoa &amp; Van Reenen (2013) and Teichgraber &amp; Van Reenen (2021) point out that non-wage benefits themselves are likelier to accrue amongst top-earners.</w:t>
-      </w:r>
-    </w:p>
-    <w:p>
-      <w:r>
-        <w:t xml:space="preserve">Among the other control variables introduced, </w:t>
-      </w:r>
-      <w:r>
-        <w:t>one-period l</w:t>
-      </w:r>
-      <w:r>
-        <w:t xml:space="preserve">agged unemployment also has a significant marginal effect in the baseline specification, indicating that there is a strong time-lag component for wages to adjust following unemployment shocks. </w:t>
-      </w:r>
-      <w:r>
-        <w:t xml:space="preserve">This relationship </w:t>
-      </w:r>
-      <w:r>
-        <w:t>changes</w:t>
-      </w:r>
-      <w:r>
-        <w:t xml:space="preserve"> when </w:t>
-      </w:r>
-      <w:r>
-        <w:t>examininng</w:t>
-      </w:r>
-      <w:r>
-        <w:t xml:space="preserve"> different specifications, but the general conclusion that unemployment has a strong effect on wage growth still holds. It is estimated </w:t>
-      </w:r>
-      <w:r>
-        <w:t xml:space="preserve">in other specifications </w:t>
-      </w:r>
-      <w:r>
-        <w:t xml:space="preserve">that contemporaneous positive shocks to unemployment likely increase wages, while past unemployment shocks tend to decrease wages to a greater extent than the shock initially increased them. </w:t>
+        <w:t>z</w:t>
+      </w:r>
+      <w:r>
+        <w:t xml:space="preserve">, all along the income distribution, the correlation between earnings and productivity is again not statistically significantly different from one-to-one, however, on average, benefits from an increase to the average labour productivity accrue to top earners. Whether this is due to </w:t>
+      </w:r>
+      <w:r>
+        <w:t>uncompetitive</w:t>
+      </w:r>
+      <w:r>
+        <w:t xml:space="preserve"> distribution of quasi-rent, or simply a reflection of unequal labour productivity distribution, is still an open question. What is clear, is that improvements to average labour productivity benefit everyone, but benefit top earners more.</w:t>
       </w:r>
     </w:p>
     <w:p>
       <w:pPr>
-        <w:pStyle w:val="Heading1"/>
+        <w:spacing w:line="480" w:lineRule="auto"/>
       </w:pPr>
       <w:r>
-        <w:t>Conclusion</w:t>
+        <w:t xml:space="preserve">These findings reinforce the importance of </w:t>
+      </w:r>
+      <w:r>
+        <w:t xml:space="preserve">increasing </w:t>
+      </w:r>
+      <w:r>
+        <w:t>productivity in the policy debate, and cast doubt on prior suggestions to de-emphasise it in favour of redistributive policies. However, the clear visual divergence shown in Figure 1 cannot be ignored: there are certainly</w:t>
+      </w:r>
+      <w:r>
+        <w:t xml:space="preserve"> orthogonal factors which must be addressed to ensure gains from productivity are not lost. This study supports the bargaining-power hypothesis, wherein the UK’s characteristically low union density means that workers likely </w:t>
+      </w:r>
+      <w:r>
+        <w:lastRenderedPageBreak/>
+        <w:t>find it harder to sustain wage increases from productivity. Indeed, a 1% increase in unemployment is associated with a 2.21% decrease in wages in the next year, indicating that falling bargaining-power certainly decreases wages.</w:t>
       </w:r>
     </w:p>
-    <w:p/>
+    <w:p>
+      <w:pPr>
+        <w:spacing w:line="480" w:lineRule="auto"/>
+      </w:pPr>
+      <w:r>
+        <w:t xml:space="preserve">Finally, these policy prescriptions must contend with the UK’s relative success in avoiding wage-price or price-wage second-round effects, captured most clearly by an insignificant inflation coefficient in specification A2. Higher labour bargaining power may precipitate conflict-inflation if union density, for example, is not paired with increased trust between workers and capital owners. </w:t>
+      </w:r>
+      <w:r>
+        <w:t>If</w:t>
+      </w:r>
+      <w:r>
+        <w:t xml:space="preserve"> workers can accept wage freezes, trusting that improved firm performance in later periods will</w:t>
+      </w:r>
+      <w:r>
+        <w:t xml:space="preserve"> lead to higher real wages, and if these promises are in fact delivered, conflict inflation can be avoided and living standards can be effectively raised.</w:t>
+      </w:r>
+    </w:p>
     <w:sectPr>
       <w:pgSz w:w="11906" w:h="16838"/>
       <w:pgMar w:top="1440" w:right="1440" w:bottom="1440" w:left="1440" w:header="708" w:footer="708" w:gutter="0"/>
@@ -22642,7 +23306,7 @@
   <w:style w:type="paragraph" w:default="1" w:styleId="Normal">
     <w:name w:val="Normal"/>
     <w:qFormat/>
-    <w:rsid w:val="004F08FE"/>
+    <w:rsid w:val="008B3851"/>
   </w:style>
   <w:style w:type="paragraph" w:styleId="Heading1">
     <w:name w:val="heading 1"/>
@@ -23994,7 +24658,7 @@
     <b:JournalName>Journal of Policy Modeling</b:JournalName>
     <b:Year>2008</b:Year>
     <b:Pages>591-594</b:Pages>
-    <b:RefOrder>20</b:RefOrder>
+    <b:RefOrder>25</b:RefOrder>
   </b:Source>
   <b:Source>
     <b:Tag>Biv15</b:Tag>
@@ -24090,7 +24754,7 @@
     <b:JournalName>The Quarterly Journal of Economics</b:JournalName>
     <b:Year>2014</b:Year>
     <b:Pages>61-103</b:Pages>
-    <b:RefOrder>21</b:RefOrder>
+    <b:RefOrder>26</b:RefOrder>
   </b:Source>
   <b:Source>
     <b:Tag>Hor19</b:Tag>
@@ -24114,7 +24778,7 @@
     <b:JournalName>NBER Working Papers</b:JournalName>
     <b:Year>2019</b:Year>
     <b:Publisher>National Bureau of Economic Research</b:Publisher>
-    <b:RefOrder>22</b:RefOrder>
+    <b:RefOrder>27</b:RefOrder>
   </b:Source>
   <b:Source>
     <b:Tag>Bri17</b:Tag>
@@ -24149,7 +24813,7 @@
     <b:Title>Understanding the labour productivity and compensation gap</b:Title>
     <b:Year>2017</b:Year>
     <b:Publisher>Bureau of Labour Statistics</b:Publisher>
-    <b:RefOrder>23</b:RefOrder>
+    <b:RefOrder>28</b:RefOrder>
   </b:Source>
   <b:Source>
     <b:Tag>Cia21</b:Tag>
@@ -24244,7 +24908,7 @@
     <b:Day>26</b:Day>
     <b:URL>https://fraserofallander.org/link-labour-productivity-wage-growth-uk/</b:URL>
     <b:ProductionCompany>University of Strathclyde</b:ProductionCompany>
-    <b:RefOrder>24</b:RefOrder>
+    <b:RefOrder>29</b:RefOrder>
   </b:Source>
   <b:Source>
     <b:Tag>Pas18</b:Tag>
@@ -24264,7 +24928,7 @@
     </b:Author>
     <b:Publisher>European Commission</b:Publisher>
     <b:City>Luxembourg</b:City>
-    <b:RefOrder>25</b:RefOrder>
+    <b:RefOrder>30</b:RefOrder>
   </b:Source>
   <b:Source>
     <b:Tag>Nas22</b:Tag>
@@ -24297,7 +24961,7 @@
         </b:NameList>
       </b:Author>
     </b:Author>
-    <b:RefOrder>26</b:RefOrder>
+    <b:RefOrder>31</b:RefOrder>
   </b:Source>
   <b:Source>
     <b:Tag>Sti84</b:Tag>
@@ -24321,7 +24985,7 @@
     <b:JournalName>The American Economic Review</b:JournalName>
     <b:Year>1984</b:Year>
     <b:Pages>433-444</b:Pages>
-    <b:RefOrder>27</b:RefOrder>
+    <b:RefOrder>32</b:RefOrder>
   </b:Source>
   <b:Source>
     <b:Tag>Ake90</b:Tag>
@@ -24347,7 +25011,7 @@
     <b:JournalName>The Quarterly Journal of Economics</b:JournalName>
     <b:Year>1990</b:Year>
     <b:Pages>255-283</b:Pages>
-    <b:RefOrder>28</b:RefOrder>
+    <b:RefOrder>33</b:RefOrder>
   </b:Source>
   <b:Source>
     <b:Tag>ONS23</b:Tag>
@@ -24398,7 +25062,7 @@
     <b:Month>February</b:Month>
     <b:Day>28</b:Day>
     <b:URL>https://www.ons.gov.uk/employmentandlabourmarket/peopleinwork/labourproductivity/articles/regionalandsubregionalproductivityintheuk/february2020</b:URL>
-    <b:RefOrder>29</b:RefOrder>
+    <b:RefOrder>34</b:RefOrder>
   </b:Source>
   <b:Source>
     <b:Tag>ONS241</b:Tag>
@@ -24432,7 +25096,7 @@
     <b:Month>October</b:Month>
     <b:Day>31</b:Day>
     <b:URL>https://www.ons.gov.uk/economy/grossdomesticproductgdp/datasets/bluebook/current</b:URL>
-    <b:RefOrder>30</b:RefOrder>
+    <b:RefOrder>35</b:RefOrder>
   </b:Source>
   <b:Source>
     <b:Tag>ONS25</b:Tag>
@@ -24449,7 +25113,7 @@
     <b:Month>March</b:Month>
     <b:Day>25</b:Day>
     <b:URL>https://www.ons.gov.uk/employmentandlabourmarket/peopleinwork/employmentandemployeetypes/datasets/employmentunemploymentandeconomicinactivitybyagegroupseasonallyadjusteda05sa</b:URL>
-    <b:RefOrder>31</b:RefOrder>
+    <b:RefOrder>36</b:RefOrder>
   </b:Source>
   <b:Source>
     <b:Tag>ONS22</b:Tag>
@@ -24483,7 +25147,7 @@
     <b:Month>February</b:Month>
     <b:Day>19</b:Day>
     <b:URL>https://www.ons.gov.uk/economy/inflationandpriceindices/timeseries/l55o/mm23</b:URL>
-    <b:RefOrder>32</b:RefOrder>
+    <b:RefOrder>37</b:RefOrder>
   </b:Source>
   <b:Source>
     <b:Tag>Ban24</b:Tag>
@@ -24666,11 +25330,117 @@
     <b:Pages>2071-2111</b:Pages>
     <b:RefOrder>19</b:RefOrder>
   </b:Source>
+  <b:Source>
+    <b:Tag>Bla22</b:Tag>
+    <b:SourceType>InternetSite</b:SourceType>
+    <b:Guid>{D9C86F18-9C3C-4C63-95DE-DC4DDA8413B8}</b:Guid>
+    <b:Title>Olivier Blanchard</b:Title>
+    <b:Year>2022</b:Year>
+    <b:Author>
+      <b:Author>
+        <b:NameList>
+          <b:Person>
+            <b:Last>Blanchard</b:Last>
+            <b:First>Olivier</b:First>
+          </b:Person>
+        </b:NameList>
+      </b:Author>
+    </b:Author>
+    <b:Month>December</b:Month>
+    <b:Day>30</b:Day>
+    <b:InternetSiteTitle>X</b:InternetSiteTitle>
+    <b:URL>https://x.com/ojblanchard1/status/1608967176232525824</b:URL>
+    <b:RefOrder>21</b:RefOrder>
+  </b:Source>
+  <b:Source>
+    <b:Tag>Row24</b:Tag>
+    <b:SourceType>JournalArticle</b:SourceType>
+    <b:Guid>{1E2E2A4D-A7F9-4C90-9BC0-E44337AD0CAA}</b:Guid>
+    <b:Title>The Conflict Theory of Inflation Revisited</b:Title>
+    <b:Year>2024</b:Year>
+    <b:Author>
+      <b:Author>
+        <b:NameList>
+          <b:Person>
+            <b:Last>Rowthorn</b:Last>
+            <b:First>Robert</b:First>
+          </b:Person>
+        </b:NameList>
+      </b:Author>
+    </b:Author>
+    <b:JournalName>Review of Political Economy</b:JournalName>
+    <b:Pages>1302-1313</b:Pages>
+    <b:RefOrder>22</b:RefOrder>
+  </b:Source>
+  <b:Source>
+    <b:Tag>Row77</b:Tag>
+    <b:SourceType>JournalArticle</b:SourceType>
+    <b:Guid>{5BE5A4C5-03D1-453E-9DE3-DF369B36EA8D}</b:Guid>
+    <b:Author>
+      <b:Author>
+        <b:NameList>
+          <b:Person>
+            <b:Last>Rowthorn</b:Last>
+            <b:First>Robert</b:First>
+          </b:Person>
+        </b:NameList>
+      </b:Author>
+    </b:Author>
+    <b:Title>Conflict, inflation and money</b:Title>
+    <b:JournalName>Cambridge Journal of Economics</b:JournalName>
+    <b:Year>1977</b:Year>
+    <b:Pages>215-239</b:Pages>
+    <b:RefOrder>20</b:RefOrder>
+  </b:Source>
+  <b:Source>
+    <b:Tag>Bla04</b:Tag>
+    <b:SourceType>Report</b:SourceType>
+    <b:Guid>{71E1F378-DF69-4104-9EB5-F9A96A328782}</b:Guid>
+    <b:Title>Explaining European Unemployment</b:Title>
+    <b:Year>2004</b:Year>
+    <b:Author>
+      <b:Author>
+        <b:NameList>
+          <b:Person>
+            <b:Last>Blanchard</b:Last>
+            <b:First>Olivier</b:First>
+          </b:Person>
+        </b:NameList>
+      </b:Author>
+    </b:Author>
+    <b:Publisher>NBER</b:Publisher>
+    <b:RefOrder>23</b:RefOrder>
+  </b:Source>
+  <b:Source>
+    <b:Tag>Cas14</b:Tag>
+    <b:SourceType>Report</b:SourceType>
+    <b:Guid>{7877D663-F1A9-4E32-9399-0387C605E55E}</b:Guid>
+    <b:Author>
+      <b:Author>
+        <b:NameList>
+          <b:Person>
+            <b:Last>Casanova</b:Last>
+            <b:First>Julián</b:First>
+          </b:Person>
+          <b:Person>
+            <b:Last>Andrés</b:Last>
+            <b:First>Carlos</b:First>
+            <b:Middle>Gil</b:Middle>
+          </b:Person>
+        </b:NameList>
+      </b:Author>
+    </b:Author>
+    <b:Title>Twentieth-Century Spain: A History</b:Title>
+    <b:Year>2014</b:Year>
+    <b:Publisher>Cambridge University Press</b:Publisher>
+    <b:City>Cambridge</b:City>
+    <b:RefOrder>24</b:RefOrder>
+  </b:Source>
 </b:Sources>
 </file>
 
 <file path=customXml/itemProps1.xml><?xml version="1.0" encoding="utf-8"?>
-<ds:datastoreItem xmlns:ds="http://schemas.openxmlformats.org/officeDocument/2006/customXml" ds:itemID="{7879F49A-7FB0-4A81-A33F-5E76A1A84031}">
+<ds:datastoreItem xmlns:ds="http://schemas.openxmlformats.org/officeDocument/2006/customXml" ds:itemID="{9390E6B7-0E52-4541-B232-E48CB245AF55}">
   <ds:schemaRefs>
     <ds:schemaRef ds:uri="http://schemas.openxmlformats.org/officeDocument/2006/bibliography"/>
   </ds:schemaRefs>

</xml_diff>

<commit_message>
vault backup: 2025-05-17 10:22:20
</commit_message>
<xml_diff>
--- a/Economics/Dissertation/Third Draft.docx
+++ b/Economics/Dissertation/Third Draft.docx
@@ -53,7 +53,7 @@
           <w:noProof/>
         </w:rPr>
         <w:drawing>
-          <wp:inline distT="0" distB="0" distL="0" distR="0" wp14:anchorId="5E920959" wp14:editId="6D70C296">
+          <wp:inline distT="0" distB="0" distL="0" distR="0" wp14:anchorId="5E920959" wp14:editId="6C0890DF">
             <wp:extent cx="4320000" cy="3121494"/>
             <wp:effectExtent l="0" t="0" r="4445" b="3175"/>
             <wp:docPr id="739184084" name="Picture 1"/>
@@ -714,7 +714,7 @@
         </w:rPr>
         <w:lastRenderedPageBreak/>
         <w:drawing>
-          <wp:inline distT="0" distB="0" distL="0" distR="0" wp14:anchorId="418C372F" wp14:editId="7E2F08C7">
+          <wp:inline distT="0" distB="0" distL="0" distR="0" wp14:anchorId="418C372F" wp14:editId="7220B68F">
             <wp:extent cx="4320000" cy="3485857"/>
             <wp:effectExtent l="0" t="0" r="4445" b="635"/>
             <wp:docPr id="785855928" name="Picture 9"/>
@@ -3560,7 +3560,7 @@
                 <w:noProof/>
               </w:rPr>
               <w:drawing>
-                <wp:inline distT="0" distB="0" distL="0" distR="0" wp14:anchorId="001B5091" wp14:editId="72714348">
+                <wp:inline distT="0" distB="0" distL="0" distR="0" wp14:anchorId="001B5091" wp14:editId="1554D29E">
                   <wp:extent cx="2602944" cy="1735200"/>
                   <wp:effectExtent l="0" t="0" r="6985" b="0"/>
                   <wp:docPr id="1865121319" name="Picture 11"/>
@@ -3624,7 +3624,7 @@
                 <w:noProof/>
               </w:rPr>
               <w:drawing>
-                <wp:inline distT="0" distB="0" distL="0" distR="0" wp14:anchorId="2E01DAA6" wp14:editId="607137A9">
+                <wp:inline distT="0" distB="0" distL="0" distR="0" wp14:anchorId="2E01DAA6" wp14:editId="67146ADF">
                   <wp:extent cx="2602944" cy="1735200"/>
                   <wp:effectExtent l="0" t="0" r="6985" b="0"/>
                   <wp:docPr id="280954780" name="Picture 12"/>
@@ -3691,7 +3691,7 @@
                 <w:noProof/>
               </w:rPr>
               <w:drawing>
-                <wp:inline distT="0" distB="0" distL="0" distR="0" wp14:anchorId="3BA75865" wp14:editId="289E6ABA">
+                <wp:inline distT="0" distB="0" distL="0" distR="0" wp14:anchorId="3BA75865" wp14:editId="650E0CF8">
                   <wp:extent cx="2842113" cy="1894637"/>
                   <wp:effectExtent l="0" t="0" r="0" b="0"/>
                   <wp:docPr id="1193974393" name="Picture 13"/>
@@ -22353,7 +22353,7 @@
             <w:rPr>
               <w:noProof/>
             </w:rPr>
-            <w:t>(Rowthorn, 1977; Blanchard, 2022; Rowthorn, 2024)</w:t>
+            <w:t>(Rowthorn, 1977; Blanchard, Olivier Blanchard, 2022; Rowthorn, 2024)</w:t>
           </w:r>
           <w:r>
             <w:fldChar w:fldCharType="end"/>
@@ -22364,14 +22364,14 @@
         <w:t>.</w:t>
       </w:r>
       <w:r>
-        <w:t xml:space="preserve"> However, there is reason to believe that insignificant coefficients in this case do not imply conflict theories are incorrect. First, the stated aim of many central banks, such as the Bank of England, is to keep inflation at or near 2%; if central banks are successful in their objective, then no wage-price or price-wage spirals should emerge, and we therefore cannot differentiate in this study between a successful BoE policy regime </w:t>
-      </w:r>
-      <w:r>
-        <w:t xml:space="preserve">successfully </w:t>
+        <w:t xml:space="preserve"> However, there is reason to believe that insignificant coefficients in this case do not imply conflict theories are incorrect. First, the stated aim of many central banks, such as the Bank of England, is to keep inflation at or near 2%; if central banks are successful in their objective, then no wage-price or price-wage spirals should emerge, and we therefore cannot differentiate in this study between a successful BoE </w:t>
       </w:r>
       <w:r>
         <w:lastRenderedPageBreak/>
-        <w:t>suppressing</w:t>
+        <w:t xml:space="preserve">policy regime </w:t>
+      </w:r>
+      <w:r>
+        <w:t>successfully suppressing</w:t>
       </w:r>
       <w:r>
         <w:t xml:space="preserve"> real conflict-driven inflation, versus an insignificant BoE policy regime in a world where conflict theories of inflation simply do not hold. Second, conflict theories require, as a prerequisite for inflation, some conflict. As Rowthorn (2024) points out, there is little worker bargaining power in the UK, and as such mark-ups are more easily maintained while real wages are more easily suppressed (this was most recently made clear in the COVID-19 pandemic, although this period is not analysed in </w:t>
@@ -22637,6 +22637,1254 @@
       <w:r>
         <w:t xml:space="preserve"> lead to higher real wages, and if these promises are in fact delivered, conflict inflation can be avoided and living standards can be effectively raised.</w:t>
       </w:r>
+    </w:p>
+    <w:sdt>
+      <w:sdtPr>
+        <w:id w:val="-658459385"/>
+        <w:docPartObj>
+          <w:docPartGallery w:val="Bibliographies"/>
+          <w:docPartUnique/>
+        </w:docPartObj>
+      </w:sdtPr>
+      <w:sdtEndPr>
+        <w:rPr>
+          <w:rFonts w:asciiTheme="minorHAnsi" w:eastAsiaTheme="minorHAnsi" w:hAnsiTheme="minorHAnsi" w:cstheme="minorBidi"/>
+          <w:b w:val="0"/>
+          <w:bCs w:val="0"/>
+          <w:sz w:val="22"/>
+          <w:szCs w:val="22"/>
+        </w:rPr>
+      </w:sdtEndPr>
+      <w:sdtContent>
+        <w:p>
+          <w:pPr>
+            <w:pStyle w:val="Heading1"/>
+          </w:pPr>
+          <w:r>
+            <w:t>References</w:t>
+          </w:r>
+        </w:p>
+        <w:sdt>
+          <w:sdtPr>
+            <w:id w:val="-573587230"/>
+            <w:bibliography/>
+          </w:sdtPr>
+          <w:sdtContent>
+            <w:p>
+              <w:pPr>
+                <w:pStyle w:val="Bibliography"/>
+                <w:ind w:left="720" w:hanging="720"/>
+                <w:rPr>
+                  <w:noProof/>
+                  <w:kern w:val="0"/>
+                  <w:sz w:val="24"/>
+                  <w:szCs w:val="24"/>
+                  <w14:ligatures w14:val="none"/>
+                </w:rPr>
+              </w:pPr>
+              <w:r>
+                <w:fldChar w:fldCharType="begin"/>
+              </w:r>
+              <w:r>
+                <w:instrText xml:space="preserve"> BIBLIOGRAPHY </w:instrText>
+              </w:r>
+              <w:r>
+                <w:fldChar w:fldCharType="separate"/>
+              </w:r>
+              <w:r>
+                <w:rPr>
+                  <w:noProof/>
+                </w:rPr>
+                <w:t xml:space="preserve">Akerlof, G. A., &amp; Yellen, J. L. (1990). The Fair Wage-Effort Hypothesis and Unemployment. </w:t>
+              </w:r>
+              <w:r>
+                <w:rPr>
+                  <w:i/>
+                  <w:iCs/>
+                  <w:noProof/>
+                </w:rPr>
+                <w:t>The Quarterly Journal of Economics</w:t>
+              </w:r>
+              <w:r>
+                <w:rPr>
+                  <w:noProof/>
+                </w:rPr>
+                <w:t>, 255-283.</w:t>
+              </w:r>
+            </w:p>
+            <w:p>
+              <w:pPr>
+                <w:pStyle w:val="Bibliography"/>
+                <w:ind w:left="720" w:hanging="720"/>
+                <w:rPr>
+                  <w:noProof/>
+                </w:rPr>
+              </w:pPr>
+              <w:r>
+                <w:rPr>
+                  <w:noProof/>
+                </w:rPr>
+                <w:t xml:space="preserve">Bank of England. (2024, December 04). </w:t>
+              </w:r>
+              <w:r>
+                <w:rPr>
+                  <w:i/>
+                  <w:iCs/>
+                  <w:noProof/>
+                </w:rPr>
+                <w:t>Research datasets.</w:t>
+              </w:r>
+              <w:r>
+                <w:rPr>
+                  <w:noProof/>
+                </w:rPr>
+                <w:t xml:space="preserve"> Retrieved from Bank of England: https://www.bankofengland.co.uk/statistics/research-datasets</w:t>
+              </w:r>
+            </w:p>
+            <w:p>
+              <w:pPr>
+                <w:pStyle w:val="Bibliography"/>
+                <w:ind w:left="720" w:hanging="720"/>
+                <w:rPr>
+                  <w:noProof/>
+                </w:rPr>
+              </w:pPr>
+              <w:r>
+                <w:rPr>
+                  <w:noProof/>
+                </w:rPr>
+                <w:t xml:space="preserve">Barth, E., Bryson, A., &amp; Dale-Olsen, H. (2017). </w:t>
+              </w:r>
+              <w:r>
+                <w:rPr>
+                  <w:i/>
+                  <w:iCs/>
+                  <w:noProof/>
+                </w:rPr>
+                <w:t>Union Density, Productivity, and Wages.</w:t>
+              </w:r>
+              <w:r>
+                <w:rPr>
+                  <w:noProof/>
+                </w:rPr>
+                <w:t xml:space="preserve"> NIESR.</w:t>
+              </w:r>
+            </w:p>
+            <w:p>
+              <w:pPr>
+                <w:pStyle w:val="Bibliography"/>
+                <w:ind w:left="720" w:hanging="720"/>
+                <w:rPr>
+                  <w:noProof/>
+                </w:rPr>
+              </w:pPr>
+              <w:r>
+                <w:rPr>
+                  <w:noProof/>
+                </w:rPr>
+                <w:t>Baum, C. F. (2018, April 13). CLEMAO_IO: Stata module to perform unit root tests with one or two structural breaks. Boston College Department of Economics.</w:t>
+              </w:r>
+            </w:p>
+            <w:p>
+              <w:pPr>
+                <w:pStyle w:val="Bibliography"/>
+                <w:ind w:left="720" w:hanging="720"/>
+                <w:rPr>
+                  <w:noProof/>
+                </w:rPr>
+              </w:pPr>
+              <w:r>
+                <w:rPr>
+                  <w:noProof/>
+                </w:rPr>
+                <w:t xml:space="preserve">Biden, J. R. (2021, September 9). </w:t>
+              </w:r>
+              <w:r>
+                <w:rPr>
+                  <w:i/>
+                  <w:iCs/>
+                  <w:noProof/>
+                </w:rPr>
+                <w:t>The Build Back Better Agenda.</w:t>
+              </w:r>
+              <w:r>
+                <w:rPr>
+                  <w:noProof/>
+                </w:rPr>
+                <w:t xml:space="preserve"> Retrieved from Facebook: https://www.facebook.com/watch/?v=1111415056334724</w:t>
+              </w:r>
+            </w:p>
+            <w:p>
+              <w:pPr>
+                <w:pStyle w:val="Bibliography"/>
+                <w:ind w:left="720" w:hanging="720"/>
+                <w:rPr>
+                  <w:noProof/>
+                </w:rPr>
+              </w:pPr>
+              <w:r>
+                <w:rPr>
+                  <w:noProof/>
+                </w:rPr>
+                <w:t xml:space="preserve">Bivens, J., &amp; Mishel, L. (2015). </w:t>
+              </w:r>
+              <w:r>
+                <w:rPr>
+                  <w:i/>
+                  <w:iCs/>
+                  <w:noProof/>
+                </w:rPr>
+                <w:t>Understanding the Historic Divergence Between Productivity and a Typical Worker’s Pay.</w:t>
+              </w:r>
+              <w:r>
+                <w:rPr>
+                  <w:noProof/>
+                </w:rPr>
+                <w:t xml:space="preserve"> Economic Policy Institute.</w:t>
+              </w:r>
+            </w:p>
+            <w:p>
+              <w:pPr>
+                <w:pStyle w:val="Bibliography"/>
+                <w:ind w:left="720" w:hanging="720"/>
+                <w:rPr>
+                  <w:noProof/>
+                </w:rPr>
+              </w:pPr>
+              <w:r>
+                <w:rPr>
+                  <w:noProof/>
+                </w:rPr>
+                <w:t xml:space="preserve">Blanchard, O. (2004). </w:t>
+              </w:r>
+              <w:r>
+                <w:rPr>
+                  <w:i/>
+                  <w:iCs/>
+                  <w:noProof/>
+                </w:rPr>
+                <w:t>Explaining European Unemployment.</w:t>
+              </w:r>
+              <w:r>
+                <w:rPr>
+                  <w:noProof/>
+                </w:rPr>
+                <w:t xml:space="preserve"> NBER.</w:t>
+              </w:r>
+            </w:p>
+            <w:p>
+              <w:pPr>
+                <w:pStyle w:val="Bibliography"/>
+                <w:ind w:left="720" w:hanging="720"/>
+                <w:rPr>
+                  <w:noProof/>
+                </w:rPr>
+              </w:pPr>
+              <w:r>
+                <w:rPr>
+                  <w:noProof/>
+                </w:rPr>
+                <w:t xml:space="preserve">Blanchard, O. (2022, December 30). </w:t>
+              </w:r>
+              <w:r>
+                <w:rPr>
+                  <w:i/>
+                  <w:iCs/>
+                  <w:noProof/>
+                </w:rPr>
+                <w:t>Olivier Blanchard</w:t>
+              </w:r>
+              <w:r>
+                <w:rPr>
+                  <w:noProof/>
+                </w:rPr>
+                <w:t>. Retrieved from X: https://x.com/ojblanchard1/status/1608967176232525824</w:t>
+              </w:r>
+            </w:p>
+            <w:p>
+              <w:pPr>
+                <w:pStyle w:val="Bibliography"/>
+                <w:ind w:left="720" w:hanging="720"/>
+                <w:rPr>
+                  <w:noProof/>
+                </w:rPr>
+              </w:pPr>
+              <w:r>
+                <w:rPr>
+                  <w:noProof/>
+                </w:rPr>
+                <w:t xml:space="preserve">Brill, M., Holman, C., Morris, C., Raichoudhary, R., &amp; Yosif, N. (2017). </w:t>
+              </w:r>
+              <w:r>
+                <w:rPr>
+                  <w:i/>
+                  <w:iCs/>
+                  <w:noProof/>
+                </w:rPr>
+                <w:t>Understanding the labour productivity and compensation gap.</w:t>
+              </w:r>
+              <w:r>
+                <w:rPr>
+                  <w:noProof/>
+                </w:rPr>
+                <w:t xml:space="preserve"> Bureau of Labour Statistics.</w:t>
+              </w:r>
+            </w:p>
+            <w:p>
+              <w:pPr>
+                <w:pStyle w:val="Bibliography"/>
+                <w:ind w:left="720" w:hanging="720"/>
+                <w:rPr>
+                  <w:noProof/>
+                </w:rPr>
+              </w:pPr>
+              <w:r>
+                <w:rPr>
+                  <w:noProof/>
+                </w:rPr>
+                <w:t xml:space="preserve">Brocek, F. (2019, August 26). </w:t>
+              </w:r>
+              <w:r>
+                <w:rPr>
+                  <w:i/>
+                  <w:iCs/>
+                  <w:noProof/>
+                </w:rPr>
+                <w:t>Is the link between labour productivity and wage growth still alive in the UK?</w:t>
+              </w:r>
+              <w:r>
+                <w:rPr>
+                  <w:noProof/>
+                </w:rPr>
+                <w:t xml:space="preserve"> (University of Strathclyde) Retrieved from Fraser of Allander Institute: https://fraserofallander.org/link-labour-productivity-wage-growth-uk/</w:t>
+              </w:r>
+            </w:p>
+            <w:p>
+              <w:pPr>
+                <w:pStyle w:val="Bibliography"/>
+                <w:ind w:left="720" w:hanging="720"/>
+                <w:rPr>
+                  <w:noProof/>
+                </w:rPr>
+              </w:pPr>
+              <w:r>
+                <w:rPr>
+                  <w:noProof/>
+                </w:rPr>
+                <w:lastRenderedPageBreak/>
+                <w:t xml:space="preserve">Casanova, J., &amp; Andrés, C. G. (2014). </w:t>
+              </w:r>
+              <w:r>
+                <w:rPr>
+                  <w:i/>
+                  <w:iCs/>
+                  <w:noProof/>
+                </w:rPr>
+                <w:t>Twentieth-Century Spain: A History.</w:t>
+              </w:r>
+              <w:r>
+                <w:rPr>
+                  <w:noProof/>
+                </w:rPr>
+                <w:t xml:space="preserve"> Cambridge: Cambridge University Press.</w:t>
+              </w:r>
+            </w:p>
+            <w:p>
+              <w:pPr>
+                <w:pStyle w:val="Bibliography"/>
+                <w:ind w:left="720" w:hanging="720"/>
+                <w:rPr>
+                  <w:noProof/>
+                </w:rPr>
+              </w:pPr>
+              <w:r>
+                <w:rPr>
+                  <w:noProof/>
+                </w:rPr>
+                <w:t xml:space="preserve">Ciarli, T., Di Ubaldo, M., &amp; Savona, M. (2021). </w:t>
+              </w:r>
+              <w:r>
+                <w:rPr>
+                  <w:i/>
+                  <w:iCs/>
+                  <w:noProof/>
+                </w:rPr>
+                <w:t>The weak link between productivity and wages in London: Evidence from firms and local labour markets (2004-2014).</w:t>
+              </w:r>
+              <w:r>
+                <w:rPr>
+                  <w:noProof/>
+                </w:rPr>
+                <w:t xml:space="preserve"> London: The Greater London Authority.</w:t>
+              </w:r>
+            </w:p>
+            <w:p>
+              <w:pPr>
+                <w:pStyle w:val="Bibliography"/>
+                <w:ind w:left="720" w:hanging="720"/>
+                <w:rPr>
+                  <w:noProof/>
+                </w:rPr>
+              </w:pPr>
+              <w:r>
+                <w:rPr>
+                  <w:noProof/>
+                </w:rPr>
+                <w:t xml:space="preserve">Ciarli, T., Salgado, E., &amp; Savona, M. (2018). </w:t>
+              </w:r>
+              <w:r>
+                <w:rPr>
+                  <w:i/>
+                  <w:iCs/>
+                  <w:noProof/>
+                </w:rPr>
+                <w:t>Do Low-Wage Workers Benefit from Productivity Growth Recovery?</w:t>
+              </w:r>
+              <w:r>
+                <w:rPr>
+                  <w:noProof/>
+                </w:rPr>
+                <w:t xml:space="preserve"> Joseph Rowntree Foundation.</w:t>
+              </w:r>
+            </w:p>
+            <w:p>
+              <w:pPr>
+                <w:pStyle w:val="Bibliography"/>
+                <w:ind w:left="720" w:hanging="720"/>
+                <w:rPr>
+                  <w:noProof/>
+                </w:rPr>
+              </w:pPr>
+              <w:r>
+                <w:rPr>
+                  <w:noProof/>
+                </w:rPr>
+                <w:t xml:space="preserve">Doucouliagos, C., &amp; Laroche, P. (2003). What do Unions do to Productivity? A Meta-Analysis. </w:t>
+              </w:r>
+              <w:r>
+                <w:rPr>
+                  <w:i/>
+                  <w:iCs/>
+                  <w:noProof/>
+                </w:rPr>
+                <w:t>Industrial Relations</w:t>
+              </w:r>
+              <w:r>
+                <w:rPr>
+                  <w:noProof/>
+                </w:rPr>
+                <w:t>, 650-691.</w:t>
+              </w:r>
+            </w:p>
+            <w:p>
+              <w:pPr>
+                <w:pStyle w:val="Bibliography"/>
+                <w:ind w:left="720" w:hanging="720"/>
+                <w:rPr>
+                  <w:noProof/>
+                </w:rPr>
+              </w:pPr>
+              <w:r>
+                <w:rPr>
+                  <w:noProof/>
+                </w:rPr>
+                <w:t xml:space="preserve">Feldstein, M. (2008). Did wages reflect growth in productivity? </w:t>
+              </w:r>
+              <w:r>
+                <w:rPr>
+                  <w:i/>
+                  <w:iCs/>
+                  <w:noProof/>
+                </w:rPr>
+                <w:t>Journal of Policy Modeling</w:t>
+              </w:r>
+              <w:r>
+                <w:rPr>
+                  <w:noProof/>
+                </w:rPr>
+                <w:t>, 591-594.</w:t>
+              </w:r>
+            </w:p>
+            <w:p>
+              <w:pPr>
+                <w:pStyle w:val="Bibliography"/>
+                <w:ind w:left="720" w:hanging="720"/>
+                <w:rPr>
+                  <w:noProof/>
+                </w:rPr>
+              </w:pPr>
+              <w:r>
+                <w:rPr>
+                  <w:noProof/>
+                </w:rPr>
+                <w:t xml:space="preserve">Gabaix, X., Lasry, J.-M., Lions, P.-L., &amp; Moll, B. (2016). The Dynamics of Inequality. </w:t>
+              </w:r>
+              <w:r>
+                <w:rPr>
+                  <w:i/>
+                  <w:iCs/>
+                  <w:noProof/>
+                </w:rPr>
+                <w:t>Econometrica</w:t>
+              </w:r>
+              <w:r>
+                <w:rPr>
+                  <w:noProof/>
+                </w:rPr>
+                <w:t>, 2071-2111.</w:t>
+              </w:r>
+            </w:p>
+            <w:p>
+              <w:pPr>
+                <w:pStyle w:val="Bibliography"/>
+                <w:ind w:left="720" w:hanging="720"/>
+                <w:rPr>
+                  <w:noProof/>
+                </w:rPr>
+              </w:pPr>
+              <w:r>
+                <w:rPr>
+                  <w:noProof/>
+                </w:rPr>
+                <w:t xml:space="preserve">Hornbeck, R., &amp; Moretti, E. (2019). Who Benefits from Productivity Growth? Direct and indirect effects of local TFP growth on wages, rents, and inequality. </w:t>
+              </w:r>
+              <w:r>
+                <w:rPr>
+                  <w:i/>
+                  <w:iCs/>
+                  <w:noProof/>
+                </w:rPr>
+                <w:t>NBER Working Papers</w:t>
+              </w:r>
+              <w:r>
+                <w:rPr>
+                  <w:noProof/>
+                </w:rPr>
+                <w:t>.</w:t>
+              </w:r>
+            </w:p>
+            <w:p>
+              <w:pPr>
+                <w:pStyle w:val="Bibliography"/>
+                <w:ind w:left="720" w:hanging="720"/>
+                <w:rPr>
+                  <w:noProof/>
+                </w:rPr>
+              </w:pPr>
+              <w:r>
+                <w:rPr>
+                  <w:noProof/>
+                </w:rPr>
+                <w:t xml:space="preserve">Karabarbounis, L., &amp; Neiman, B. (2014). The Global Decline of the Labor Share. </w:t>
+              </w:r>
+              <w:r>
+                <w:rPr>
+                  <w:i/>
+                  <w:iCs/>
+                  <w:noProof/>
+                </w:rPr>
+                <w:t>The Quarterly Journal of Economics</w:t>
+              </w:r>
+              <w:r>
+                <w:rPr>
+                  <w:noProof/>
+                </w:rPr>
+                <w:t>, 61-103.</w:t>
+              </w:r>
+            </w:p>
+            <w:p>
+              <w:pPr>
+                <w:pStyle w:val="Bibliography"/>
+                <w:ind w:left="720" w:hanging="720"/>
+                <w:rPr>
+                  <w:noProof/>
+                </w:rPr>
+              </w:pPr>
+              <w:r>
+                <w:rPr>
+                  <w:noProof/>
+                </w:rPr>
+                <w:t xml:space="preserve">Krugman, P. (1990). </w:t>
+              </w:r>
+              <w:r>
+                <w:rPr>
+                  <w:i/>
+                  <w:iCs/>
+                  <w:noProof/>
+                </w:rPr>
+                <w:t>The Age of Diminished Expectations.</w:t>
+              </w:r>
+              <w:r>
+                <w:rPr>
+                  <w:noProof/>
+                </w:rPr>
+                <w:t xml:space="preserve"> Cambridge, MA: MIT Press.</w:t>
+              </w:r>
+            </w:p>
+            <w:p>
+              <w:pPr>
+                <w:pStyle w:val="Bibliography"/>
+                <w:ind w:left="720" w:hanging="720"/>
+                <w:rPr>
+                  <w:noProof/>
+                </w:rPr>
+              </w:pPr>
+              <w:r>
+                <w:rPr>
+                  <w:noProof/>
+                </w:rPr>
+                <w:t xml:space="preserve">Nasir, M. A., Wu, J., Howes, C., &amp; Ripley, H. (2022). Asymmetric nexus between wages and productivity in the context of the global financial crisis. </w:t>
+              </w:r>
+              <w:r>
+                <w:rPr>
+                  <w:i/>
+                  <w:iCs/>
+                  <w:noProof/>
+                </w:rPr>
+                <w:t>Journal of Economic Behaviour and Organisation</w:t>
+              </w:r>
+              <w:r>
+                <w:rPr>
+                  <w:noProof/>
+                </w:rPr>
+                <w:t>, 164-175.</w:t>
+              </w:r>
+            </w:p>
+            <w:p>
+              <w:pPr>
+                <w:pStyle w:val="Bibliography"/>
+                <w:ind w:left="720" w:hanging="720"/>
+                <w:rPr>
+                  <w:noProof/>
+                </w:rPr>
+              </w:pPr>
+              <w:r>
+                <w:rPr>
+                  <w:noProof/>
+                </w:rPr>
+                <w:t xml:space="preserve">ONS. (2020, February 28). </w:t>
+              </w:r>
+              <w:r>
+                <w:rPr>
+                  <w:i/>
+                  <w:iCs/>
+                  <w:noProof/>
+                </w:rPr>
+                <w:t>Subregional productivity in the UK: February 2020.</w:t>
+              </w:r>
+              <w:r>
+                <w:rPr>
+                  <w:noProof/>
+                </w:rPr>
+                <w:t xml:space="preserve"> Retrieved from Office for National Statistics: https://www.ons.gov.uk/employmentandlabourmarket/peopleinwork/labourproductivity/articles/regionalandsubregionalproductivityintheuk/february2020</w:t>
+              </w:r>
+            </w:p>
+            <w:p>
+              <w:pPr>
+                <w:pStyle w:val="Bibliography"/>
+                <w:ind w:left="720" w:hanging="720"/>
+                <w:rPr>
+                  <w:noProof/>
+                </w:rPr>
+              </w:pPr>
+              <w:r>
+                <w:rPr>
+                  <w:noProof/>
+                </w:rPr>
+                <w:t xml:space="preserve">ONS. (2022, January 11). </w:t>
+              </w:r>
+              <w:r>
+                <w:rPr>
+                  <w:i/>
+                  <w:iCs/>
+                  <w:noProof/>
+                </w:rPr>
+                <w:t>Labour productivity by industry division.</w:t>
+              </w:r>
+              <w:r>
+                <w:rPr>
+                  <w:noProof/>
+                </w:rPr>
+                <w:t xml:space="preserve"> Retrieved from Office for National Statistics: https://www.ons.gov.uk/economy/economicoutputandproductivity/productivitymeasures/datasets/labourproductivitybyindustrydivision</w:t>
+              </w:r>
+            </w:p>
+            <w:p>
+              <w:pPr>
+                <w:pStyle w:val="Bibliography"/>
+                <w:ind w:left="720" w:hanging="720"/>
+                <w:rPr>
+                  <w:noProof/>
+                </w:rPr>
+              </w:pPr>
+              <w:r>
+                <w:rPr>
+                  <w:noProof/>
+                </w:rPr>
+                <w:t xml:space="preserve">ONS. (2023, September 22). </w:t>
+              </w:r>
+              <w:r>
+                <w:rPr>
+                  <w:i/>
+                  <w:iCs/>
+                  <w:noProof/>
+                </w:rPr>
+                <w:t>Average weekly earnings 1968 to 2023.</w:t>
+              </w:r>
+              <w:r>
+                <w:rPr>
+                  <w:noProof/>
+                </w:rPr>
+                <w:t xml:space="preserve"> Retrieved from Office for National Statistics: https://www.ons.gov.uk/aboutus/transparencyandgovernance/freedomofinformationfoi/averageweeklyearnings1968to2023</w:t>
+              </w:r>
+            </w:p>
+            <w:p>
+              <w:pPr>
+                <w:pStyle w:val="Bibliography"/>
+                <w:ind w:left="720" w:hanging="720"/>
+                <w:rPr>
+                  <w:noProof/>
+                </w:rPr>
+              </w:pPr>
+              <w:r>
+                <w:rPr>
+                  <w:noProof/>
+                </w:rPr>
+                <w:t xml:space="preserve">ONS. (2023, October 24). </w:t>
+              </w:r>
+              <w:r>
+                <w:rPr>
+                  <w:i/>
+                  <w:iCs/>
+                  <w:noProof/>
+                </w:rPr>
+                <w:t>Gross and net measures of the UK economy</w:t>
+              </w:r>
+              <w:r>
+                <w:rPr>
+                  <w:noProof/>
+                </w:rPr>
+                <w:t>. Retrieved from Office for National Statistics: https://www.ons.gov.uk/economy/grossdomesticproductgdp/methodologies/grossandnetmeasuresoftheukeconomy#:~:text=Net%20domestic%20product%20(NDP)%20reflects,in%20the%20UK%20National%20Accounts.</w:t>
+              </w:r>
+            </w:p>
+            <w:p>
+              <w:pPr>
+                <w:pStyle w:val="Bibliography"/>
+                <w:ind w:left="720" w:hanging="720"/>
+                <w:rPr>
+                  <w:noProof/>
+                </w:rPr>
+              </w:pPr>
+              <w:r>
+                <w:rPr>
+                  <w:noProof/>
+                </w:rPr>
+                <w:t xml:space="preserve">ONS. (2024, October 29). </w:t>
+              </w:r>
+              <w:r>
+                <w:rPr>
+                  <w:i/>
+                  <w:iCs/>
+                  <w:noProof/>
+                </w:rPr>
+                <w:t>Earnings and hours worked, all employees: ASHE Table 1.</w:t>
+              </w:r>
+              <w:r>
+                <w:rPr>
+                  <w:noProof/>
+                </w:rPr>
+                <w:t xml:space="preserve"> Retrieved from Office for National Statistics: </w:t>
+              </w:r>
+              <w:r>
+                <w:rPr>
+                  <w:noProof/>
+                </w:rPr>
+                <w:lastRenderedPageBreak/>
+                <w:t>https://www.ons.gov.uk/employmentandlabourmarket/peopleinwork/earningsandworkinghours/datasets/allemployeesashetable1</w:t>
+              </w:r>
+            </w:p>
+            <w:p>
+              <w:pPr>
+                <w:pStyle w:val="Bibliography"/>
+                <w:ind w:left="720" w:hanging="720"/>
+                <w:rPr>
+                  <w:noProof/>
+                </w:rPr>
+              </w:pPr>
+              <w:r>
+                <w:rPr>
+                  <w:noProof/>
+                </w:rPr>
+                <w:t xml:space="preserve">ONS. (2024, November 24). </w:t>
+              </w:r>
+              <w:r>
+                <w:rPr>
+                  <w:i/>
+                  <w:iCs/>
+                  <w:noProof/>
+                </w:rPr>
+                <w:t>Trends in the UK labour share: 1997 to 2023</w:t>
+              </w:r>
+              <w:r>
+                <w:rPr>
+                  <w:noProof/>
+                </w:rPr>
+                <w:t>. Retrieved from Office for National Statistics: https://www.ons.gov.uk/economy/economicoutputandproductivity/output/articles/trendsintheuklabourshare1997to2023/2024-11-25#:~:text=The%20UK%20has%20not%20experienced,in%20the%20terms%20of%20trade.</w:t>
+              </w:r>
+            </w:p>
+            <w:p>
+              <w:pPr>
+                <w:pStyle w:val="Bibliography"/>
+                <w:ind w:left="720" w:hanging="720"/>
+                <w:rPr>
+                  <w:noProof/>
+                </w:rPr>
+              </w:pPr>
+              <w:r>
+                <w:rPr>
+                  <w:noProof/>
+                </w:rPr>
+                <w:t xml:space="preserve">ONS. (2024, October 31). </w:t>
+              </w:r>
+              <w:r>
+                <w:rPr>
+                  <w:i/>
+                  <w:iCs/>
+                  <w:noProof/>
+                </w:rPr>
+                <w:t>UK National Accounts, The Blue Book time series.</w:t>
+              </w:r>
+              <w:r>
+                <w:rPr>
+                  <w:noProof/>
+                </w:rPr>
+                <w:t xml:space="preserve"> Retrieved from Office for National Statistics: https://www.ons.gov.uk/economy/grossdomesticproductgdp/datasets/bluebook/current</w:t>
+              </w:r>
+            </w:p>
+            <w:p>
+              <w:pPr>
+                <w:pStyle w:val="Bibliography"/>
+                <w:ind w:left="720" w:hanging="720"/>
+                <w:rPr>
+                  <w:noProof/>
+                </w:rPr>
+              </w:pPr>
+              <w:r>
+                <w:rPr>
+                  <w:noProof/>
+                </w:rPr>
+                <w:t xml:space="preserve">ONS. (2025, March 25). </w:t>
+              </w:r>
+              <w:r>
+                <w:rPr>
+                  <w:i/>
+                  <w:iCs/>
+                  <w:noProof/>
+                </w:rPr>
+                <w:t>A05 SA: Employment, unemployment and economic inactivity by age group (seasonally adjusted).</w:t>
+              </w:r>
+              <w:r>
+                <w:rPr>
+                  <w:noProof/>
+                </w:rPr>
+                <w:t xml:space="preserve"> Retrieved from Office for National Statistics: https://www.ons.gov.uk/employmentandlabourmarket/peopleinwork/employmentandemployeetypes/datasets/employmentunemploymentandeconomicinactivitybyagegroupseasonallyadjusteda05sa</w:t>
+              </w:r>
+            </w:p>
+            <w:p>
+              <w:pPr>
+                <w:pStyle w:val="Bibliography"/>
+                <w:ind w:left="720" w:hanging="720"/>
+                <w:rPr>
+                  <w:noProof/>
+                </w:rPr>
+              </w:pPr>
+              <w:r>
+                <w:rPr>
+                  <w:noProof/>
+                </w:rPr>
+                <w:t xml:space="preserve">ONS. (2025, February 19). </w:t>
+              </w:r>
+              <w:r>
+                <w:rPr>
+                  <w:i/>
+                  <w:iCs/>
+                  <w:noProof/>
+                </w:rPr>
+                <w:t>CPIH ANNUAL RATE 00: ALL ITEMS 2015=100.</w:t>
+              </w:r>
+              <w:r>
+                <w:rPr>
+                  <w:noProof/>
+                </w:rPr>
+                <w:t xml:space="preserve"> Retrieved from Office for National Statistics: https://www.ons.gov.uk/economy/inflationandpriceindices/timeseries/l55o/mm23</w:t>
+              </w:r>
+            </w:p>
+            <w:p>
+              <w:pPr>
+                <w:pStyle w:val="Bibliography"/>
+                <w:ind w:left="720" w:hanging="720"/>
+                <w:rPr>
+                  <w:noProof/>
+                </w:rPr>
+              </w:pPr>
+              <w:r>
+                <w:rPr>
+                  <w:noProof/>
+                </w:rPr>
+                <w:t xml:space="preserve">ONS. (2025, February 18). </w:t>
+              </w:r>
+              <w:r>
+                <w:rPr>
+                  <w:i/>
+                  <w:iCs/>
+                  <w:noProof/>
+                </w:rPr>
+                <w:t>Labour costs and labour income, UK.</w:t>
+              </w:r>
+              <w:r>
+                <w:rPr>
+                  <w:noProof/>
+                </w:rPr>
+                <w:t xml:space="preserve"> Retrieved from Office for National Statistics: https://www.ons.gov.uk/economy/economicoutputandproductivity/productivitymeasures/datasets/labourcostsandlabourshare</w:t>
+              </w:r>
+            </w:p>
+            <w:p>
+              <w:pPr>
+                <w:pStyle w:val="Bibliography"/>
+                <w:ind w:left="720" w:hanging="720"/>
+                <w:rPr>
+                  <w:noProof/>
+                </w:rPr>
+              </w:pPr>
+              <w:r>
+                <w:rPr>
+                  <w:noProof/>
+                </w:rPr>
+                <w:t xml:space="preserve">ONS. (2025, February 18). </w:t>
+              </w:r>
+              <w:r>
+                <w:rPr>
+                  <w:i/>
+                  <w:iCs/>
+                  <w:noProof/>
+                </w:rPr>
+                <w:t>Labour productivity time series.</w:t>
+              </w:r>
+              <w:r>
+                <w:rPr>
+                  <w:noProof/>
+                </w:rPr>
+                <w:t xml:space="preserve"> Retrieved from Office for National Statistics: https://www.ons.gov.uk/employmentandlabourmarket/peopleinwork/labourproductivity/datasets/labourproductivity</w:t>
+              </w:r>
+            </w:p>
+            <w:p>
+              <w:pPr>
+                <w:pStyle w:val="Bibliography"/>
+                <w:ind w:left="720" w:hanging="720"/>
+                <w:rPr>
+                  <w:noProof/>
+                </w:rPr>
+              </w:pPr>
+              <w:r>
+                <w:rPr>
+                  <w:noProof/>
+                </w:rPr>
+                <w:t xml:space="preserve">Pasimeni, P. (2018). </w:t>
+              </w:r>
+              <w:r>
+                <w:rPr>
+                  <w:i/>
+                  <w:iCs/>
+                  <w:noProof/>
+                </w:rPr>
+                <w:t>The Relation between Productivity and Compensation in Europe.</w:t>
+              </w:r>
+              <w:r>
+                <w:rPr>
+                  <w:noProof/>
+                </w:rPr>
+                <w:t xml:space="preserve"> Luxembourg: European Commission.</w:t>
+              </w:r>
+            </w:p>
+            <w:p>
+              <w:pPr>
+                <w:pStyle w:val="Bibliography"/>
+                <w:ind w:left="720" w:hanging="720"/>
+                <w:rPr>
+                  <w:noProof/>
+                </w:rPr>
+              </w:pPr>
+              <w:r>
+                <w:rPr>
+                  <w:noProof/>
+                </w:rPr>
+                <w:t xml:space="preserve">Perron, P., &amp; Vogelsang, T. J. (1992). Nonstationarity and Level Shifts with an Application to Purchasing Power Parity. </w:t>
+              </w:r>
+              <w:r>
+                <w:rPr>
+                  <w:i/>
+                  <w:iCs/>
+                  <w:noProof/>
+                </w:rPr>
+                <w:t>Journal of Business &amp; Economic Statistics</w:t>
+              </w:r>
+              <w:r>
+                <w:rPr>
+                  <w:noProof/>
+                </w:rPr>
+                <w:t>, 301-320.</w:t>
+              </w:r>
+            </w:p>
+            <w:p>
+              <w:pPr>
+                <w:pStyle w:val="Bibliography"/>
+                <w:ind w:left="720" w:hanging="720"/>
+                <w:rPr>
+                  <w:noProof/>
+                </w:rPr>
+              </w:pPr>
+              <w:r>
+                <w:rPr>
+                  <w:noProof/>
+                </w:rPr>
+                <w:t xml:space="preserve">Pessoa, J. P., &amp; Van Reenen, J. (2013). Decoupling of Wage Growth and Productivity Growth? Myth and Reality. </w:t>
+              </w:r>
+              <w:r>
+                <w:rPr>
+                  <w:i/>
+                  <w:iCs/>
+                  <w:noProof/>
+                </w:rPr>
+                <w:t>CEP Discussions Papers</w:t>
+              </w:r>
+              <w:r>
+                <w:rPr>
+                  <w:noProof/>
+                </w:rPr>
+                <w:t>.</w:t>
+              </w:r>
+            </w:p>
+            <w:p>
+              <w:pPr>
+                <w:pStyle w:val="Bibliography"/>
+                <w:ind w:left="720" w:hanging="720"/>
+                <w:rPr>
+                  <w:noProof/>
+                </w:rPr>
+              </w:pPr>
+              <w:r>
+                <w:rPr>
+                  <w:noProof/>
+                </w:rPr>
+                <w:t xml:space="preserve">Reeves, R. (2024, March 18). </w:t>
+              </w:r>
+              <w:r>
+                <w:rPr>
+                  <w:i/>
+                  <w:iCs/>
+                  <w:noProof/>
+                </w:rPr>
+                <w:t>Rachel Reeves Mais Lecture 2024.</w:t>
+              </w:r>
+              <w:r>
+                <w:rPr>
+                  <w:noProof/>
+                </w:rPr>
+                <w:t xml:space="preserve"> Retrieved from Labour Webpage: https://labour.org.uk/updates/press-releases/rachel-reeves-mais-lecture/</w:t>
+              </w:r>
+            </w:p>
+            <w:p>
+              <w:pPr>
+                <w:pStyle w:val="Bibliography"/>
+                <w:ind w:left="720" w:hanging="720"/>
+                <w:rPr>
+                  <w:noProof/>
+                </w:rPr>
+              </w:pPr>
+              <w:r>
+                <w:rPr>
+                  <w:noProof/>
+                </w:rPr>
+                <w:t xml:space="preserve">Rowthorn, R. (1977). Conflict, inflation and money. </w:t>
+              </w:r>
+              <w:r>
+                <w:rPr>
+                  <w:i/>
+                  <w:iCs/>
+                  <w:noProof/>
+                </w:rPr>
+                <w:t>Cambridge Journal of Economics</w:t>
+              </w:r>
+              <w:r>
+                <w:rPr>
+                  <w:noProof/>
+                </w:rPr>
+                <w:t>, 215-239.</w:t>
+              </w:r>
+            </w:p>
+            <w:p>
+              <w:pPr>
+                <w:pStyle w:val="Bibliography"/>
+                <w:ind w:left="720" w:hanging="720"/>
+                <w:rPr>
+                  <w:noProof/>
+                </w:rPr>
+              </w:pPr>
+              <w:r>
+                <w:rPr>
+                  <w:noProof/>
+                </w:rPr>
+                <w:t xml:space="preserve">Rowthorn, R. (2024). The Conflict Theory of Inflation Revisited. </w:t>
+              </w:r>
+              <w:r>
+                <w:rPr>
+                  <w:i/>
+                  <w:iCs/>
+                  <w:noProof/>
+                </w:rPr>
+                <w:t>Review of Political Economy</w:t>
+              </w:r>
+              <w:r>
+                <w:rPr>
+                  <w:noProof/>
+                </w:rPr>
+                <w:t>, 1302-1313.</w:t>
+              </w:r>
+            </w:p>
+            <w:p>
+              <w:pPr>
+                <w:pStyle w:val="Bibliography"/>
+                <w:ind w:left="720" w:hanging="720"/>
+                <w:rPr>
+                  <w:noProof/>
+                </w:rPr>
+              </w:pPr>
+              <w:r>
+                <w:rPr>
+                  <w:noProof/>
+                </w:rPr>
+                <w:t xml:space="preserve">Solow, R. M. (1956). A Contribution to the Theory of Economic Growth. </w:t>
+              </w:r>
+              <w:r>
+                <w:rPr>
+                  <w:i/>
+                  <w:iCs/>
+                  <w:noProof/>
+                </w:rPr>
+                <w:t>The Quarterly Journal of Economics</w:t>
+              </w:r>
+              <w:r>
+                <w:rPr>
+                  <w:noProof/>
+                </w:rPr>
+                <w:t>, 65-94.</w:t>
+              </w:r>
+            </w:p>
+            <w:p>
+              <w:pPr>
+                <w:pStyle w:val="Bibliography"/>
+                <w:ind w:left="720" w:hanging="720"/>
+                <w:rPr>
+                  <w:noProof/>
+                </w:rPr>
+              </w:pPr>
+              <w:r>
+                <w:rPr>
+                  <w:noProof/>
+                </w:rPr>
+                <w:lastRenderedPageBreak/>
+                <w:t xml:space="preserve">Stansbury, A. M., &amp; Summers, L. H. (2018). Productivity and Pay: Is the Link Broken? </w:t>
+              </w:r>
+              <w:r>
+                <w:rPr>
+                  <w:i/>
+                  <w:iCs/>
+                  <w:noProof/>
+                </w:rPr>
+                <w:t>Peterson Institute for International Economics Working Paper No. 18-5</w:t>
+              </w:r>
+              <w:r>
+                <w:rPr>
+                  <w:noProof/>
+                </w:rPr>
+                <w:t>.</w:t>
+              </w:r>
+            </w:p>
+            <w:p>
+              <w:pPr>
+                <w:pStyle w:val="Bibliography"/>
+                <w:ind w:left="720" w:hanging="720"/>
+                <w:rPr>
+                  <w:noProof/>
+                </w:rPr>
+              </w:pPr>
+              <w:r>
+                <w:rPr>
+                  <w:noProof/>
+                </w:rPr>
+                <w:t xml:space="preserve">Stiglitz, J., &amp; Shapiro, C. (1984). Equilibrium Unemployment as a Worker Discipline Device. </w:t>
+              </w:r>
+              <w:r>
+                <w:rPr>
+                  <w:i/>
+                  <w:iCs/>
+                  <w:noProof/>
+                </w:rPr>
+                <w:t>The American Economic Review</w:t>
+              </w:r>
+              <w:r>
+                <w:rPr>
+                  <w:noProof/>
+                </w:rPr>
+                <w:t>, 433-444.</w:t>
+              </w:r>
+            </w:p>
+            <w:p>
+              <w:pPr>
+                <w:pStyle w:val="Bibliography"/>
+                <w:ind w:left="720" w:hanging="720"/>
+                <w:rPr>
+                  <w:noProof/>
+                </w:rPr>
+              </w:pPr>
+              <w:r>
+                <w:rPr>
+                  <w:noProof/>
+                </w:rPr>
+                <w:t xml:space="preserve">Teichgraber, A., &amp; Van Reenen, J. (2021). Have Productivity and Pay Decoupled in the UK? </w:t>
+              </w:r>
+              <w:r>
+                <w:rPr>
+                  <w:i/>
+                  <w:iCs/>
+                  <w:noProof/>
+                </w:rPr>
+                <w:t>International Productivity Monitor</w:t>
+              </w:r>
+              <w:r>
+                <w:rPr>
+                  <w:noProof/>
+                </w:rPr>
+                <w:t>, 31-60.</w:t>
+              </w:r>
+            </w:p>
+            <w:p>
+              <w:r>
+                <w:rPr>
+                  <w:b/>
+                  <w:bCs/>
+                  <w:noProof/>
+                </w:rPr>
+                <w:fldChar w:fldCharType="end"/>
+              </w:r>
+            </w:p>
+          </w:sdtContent>
+        </w:sdt>
+      </w:sdtContent>
+    </w:sdt>
+    <w:p>
+      <w:pPr>
+        <w:spacing w:line="480" w:lineRule="auto"/>
+      </w:pPr>
     </w:p>
     <w:sectPr>
       <w:pgSz w:w="11906" w:h="16838"/>
@@ -24315,6 +25563,14 @@
       </w:tcPr>
     </w:tblStylePr>
   </w:style>
+  <w:style w:type="paragraph" w:styleId="Bibliography">
+    <w:name w:val="Bibliography"/>
+    <w:basedOn w:val="Normal"/>
+    <w:next w:val="Normal"/>
+    <w:uiPriority w:val="37"/>
+    <w:unhideWhenUsed/>
+    <w:rsid w:val="001C42FC"/>
+  </w:style>
 </w:styles>
 </file>
 
@@ -25436,11 +26692,99 @@
     <b:City>Cambridge</b:City>
     <b:RefOrder>24</b:RefOrder>
   </b:Source>
+  <b:Source>
+    <b:Tag>Kru90</b:Tag>
+    <b:SourceType>Book</b:SourceType>
+    <b:Guid>{CC4254B6-0D86-4DA7-B245-CD9E9F1C07E6}</b:Guid>
+    <b:Title>The Age of Diminished Expectations</b:Title>
+    <b:Year>1990</b:Year>
+    <b:Publisher>MIT Press</b:Publisher>
+    <b:City>Cambridge, MA</b:City>
+    <b:Author>
+      <b:Author>
+        <b:NameList>
+          <b:Person>
+            <b:Last>Krugman</b:Last>
+            <b:First>Paul</b:First>
+          </b:Person>
+        </b:NameList>
+      </b:Author>
+    </b:Author>
+    <b:RefOrder>38</b:RefOrder>
+  </b:Source>
+  <b:Source>
+    <b:Tag>Sol56</b:Tag>
+    <b:SourceType>JournalArticle</b:SourceType>
+    <b:Guid>{443AE378-AD19-400E-AEDD-595CD2CA29BC}</b:Guid>
+    <b:Author>
+      <b:Author>
+        <b:NameList>
+          <b:Person>
+            <b:Last>Solow</b:Last>
+            <b:First>Robert</b:First>
+            <b:Middle>M.</b:Middle>
+          </b:Person>
+        </b:NameList>
+      </b:Author>
+    </b:Author>
+    <b:Title>A Contribution to the Theory of Economic Growth</b:Title>
+    <b:Year>1956</b:Year>
+    <b:City>Cambridge, MA</b:City>
+    <b:Publisher>The MIT Press</b:Publisher>
+    <b:JournalName>The Quarterly Journal of Economics</b:JournalName>
+    <b:Pages>65-94</b:Pages>
+    <b:RefOrder>39</b:RefOrder>
+  </b:Source>
+  <b:Source>
+    <b:Tag>Ree24</b:Tag>
+    <b:SourceType>DocumentFromInternetSite</b:SourceType>
+    <b:Guid>{49DEA0EB-48A7-41AC-A2A8-6AE5A9272FDA}</b:Guid>
+    <b:Title>Rachel Reeves Mais Lecture 2024</b:Title>
+    <b:Year>2024</b:Year>
+    <b:Author>
+      <b:Author>
+        <b:NameList>
+          <b:Person>
+            <b:Last>Reeves</b:Last>
+            <b:First>Rachel</b:First>
+          </b:Person>
+        </b:NameList>
+      </b:Author>
+    </b:Author>
+    <b:InternetSiteTitle>Labour Webpage</b:InternetSiteTitle>
+    <b:Month>March</b:Month>
+    <b:Day>18</b:Day>
+    <b:URL>https://labour.org.uk/updates/press-releases/rachel-reeves-mais-lecture/</b:URL>
+    <b:RefOrder>40</b:RefOrder>
+  </b:Source>
+  <b:Source>
+    <b:Tag>Bid21</b:Tag>
+    <b:SourceType>DocumentFromInternetSite</b:SourceType>
+    <b:Guid>{2A5AFD5B-9802-40DE-BADC-8D8F26235AEC}</b:Guid>
+    <b:Title>The Build Back Better Agenda</b:Title>
+    <b:InternetSiteTitle>Facebook</b:InternetSiteTitle>
+    <b:Year>2021</b:Year>
+    <b:Month>September</b:Month>
+    <b:Day>9</b:Day>
+    <b:URL>https://www.facebook.com/watch/?v=1111415056334724</b:URL>
+    <b:Author>
+      <b:Author>
+        <b:NameList>
+          <b:Person>
+            <b:Last>Biden</b:Last>
+            <b:First>Joseph</b:First>
+            <b:Middle>R.</b:Middle>
+          </b:Person>
+        </b:NameList>
+      </b:Author>
+    </b:Author>
+    <b:RefOrder>41</b:RefOrder>
+  </b:Source>
 </b:Sources>
 </file>
 
 <file path=customXml/itemProps1.xml><?xml version="1.0" encoding="utf-8"?>
-<ds:datastoreItem xmlns:ds="http://schemas.openxmlformats.org/officeDocument/2006/customXml" ds:itemID="{9390E6B7-0E52-4541-B232-E48CB245AF55}">
+<ds:datastoreItem xmlns:ds="http://schemas.openxmlformats.org/officeDocument/2006/customXml" ds:itemID="{529BEBBA-391F-47B0-9AE0-A86E7464AB5D}">
   <ds:schemaRefs>
     <ds:schemaRef ds:uri="http://schemas.openxmlformats.org/officeDocument/2006/bibliography"/>
   </ds:schemaRefs>

</xml_diff>

<commit_message>
vault backup: 2025-07-20 21:31:28
</commit_message>
<xml_diff>
--- a/Economics/Dissertation/Third Draft.docx
+++ b/Economics/Dissertation/Third Draft.docx
@@ -7,25 +7,27 @@
         <w:pStyle w:val="Title"/>
         <w:spacing w:line="480" w:lineRule="auto"/>
       </w:pPr>
-      <w:r>
-        <w:t>Investigating productivity-compensation decoupling across income levels from 19</w:t>
-      </w:r>
-      <w:r>
-        <w:t>87</w:t>
-      </w:r>
-      <w:r>
-        <w:t>-2019.</w:t>
+      <w:bookmarkStart w:id="0" w:name="_Hlk198475929"/>
+      <w:r>
+        <w:t>How has the relationship between pay and productivity in the UK transformed in recent decades?</w:t>
       </w:r>
     </w:p>
     <w:p>
       <w:pPr>
         <w:pStyle w:val="Heading1"/>
         <w:spacing w:line="480" w:lineRule="auto"/>
+        <w:jc w:val="center"/>
       </w:pPr>
+      <w:bookmarkStart w:id="1" w:name="_Hlk198475931"/>
+      <w:bookmarkEnd w:id="0"/>
+      <w:r>
+        <w:t xml:space="preserve">Chapter 1: </w:t>
+      </w:r>
       <w:r>
         <w:t>Introduction</w:t>
       </w:r>
     </w:p>
+    <w:bookmarkEnd w:id="1"/>
     <w:p>
       <w:pPr>
         <w:spacing w:line="480" w:lineRule="auto"/>
@@ -53,7 +55,7 @@
           <w:noProof/>
         </w:rPr>
         <w:drawing>
-          <wp:inline distT="0" distB="0" distL="0" distR="0" wp14:anchorId="5E920959" wp14:editId="6C0890DF">
+          <wp:inline distT="0" distB="0" distL="0" distR="0" wp14:anchorId="5E920959" wp14:editId="1423CA76">
             <wp:extent cx="4320000" cy="3121494"/>
             <wp:effectExtent l="0" t="0" r="4445" b="3175"/>
             <wp:docPr id="739184084" name="Picture 1"/>
@@ -254,10 +256,12 @@
         <w:ind w:left="720" w:right="720"/>
         <w:jc w:val="both"/>
       </w:pPr>
+      <w:bookmarkStart w:id="2" w:name="_Hlk198476115"/>
       <w:r>
         <w:t>“Productivity isn’t everything, but, in the long run, it is almost everything. A country’s ability to improve its standard of living over time depends almost entirely on its ability to raise its output per worker.”</w:t>
       </w:r>
     </w:p>
+    <w:bookmarkEnd w:id="2"/>
     <w:p>
       <w:pPr>
         <w:spacing w:line="480" w:lineRule="auto"/>
@@ -303,6 +307,7 @@
       <w:r>
         <w:t xml:space="preserve">hat exactly is meant by “decoupling” or “delinkage” is not yet fully established. </w:t>
       </w:r>
+      <w:bookmarkStart w:id="3" w:name="_Hlk198480606"/>
       <w:r>
         <w:t>S</w:t>
       </w:r>
@@ -472,6 +477,8 @@
           <w:noProof/>
         </w:rPr>
       </w:pPr>
+      <w:bookmarkStart w:id="4" w:name="_Hlk198480742"/>
+      <w:bookmarkEnd w:id="3"/>
       <m:oMathPara>
         <m:oMath>
           <m:r>
@@ -520,6 +527,7 @@
         </m:oMath>
       </m:oMathPara>
     </w:p>
+    <w:bookmarkEnd w:id="4"/>
     <w:p>
       <w:pPr>
         <w:spacing w:line="480" w:lineRule="auto"/>
@@ -714,7 +722,7 @@
         </w:rPr>
         <w:lastRenderedPageBreak/>
         <w:drawing>
-          <wp:inline distT="0" distB="0" distL="0" distR="0" wp14:anchorId="418C372F" wp14:editId="7220B68F">
+          <wp:inline distT="0" distB="0" distL="0" distR="0" wp14:anchorId="418C372F" wp14:editId="1EC20418">
             <wp:extent cx="4320000" cy="3485857"/>
             <wp:effectExtent l="0" t="0" r="4445" b="635"/>
             <wp:docPr id="785855928" name="Picture 9"/>
@@ -1146,7 +1154,21 @@
         <w:spacing w:line="480" w:lineRule="auto"/>
       </w:pPr>
       <w:r>
-        <w:t>The existing body of literature in the UK can be roughly grouped into two separate sections, broadly speaking, those which deal with quantitative regression analyses and those that deal with qualitative decoupling analyses. This section will analyse the benefits and drawbacks of each paper and conclude by explaining where new contributions can be made by implementing novelties from Stansbury &amp; Summers (2018).</w:t>
+        <w:t xml:space="preserve">The existing body of literature in the UK can be roughly grouped into two separate sections, broadly speaking, </w:t>
+      </w:r>
+      <w:commentRangeStart w:id="5"/>
+      <w:r>
+        <w:t>those which deal with quantitative regression analyses and those that deal with qualitative decoupling analyses.</w:t>
+      </w:r>
+      <w:commentRangeEnd w:id="5"/>
+      <w:r>
+        <w:rPr>
+          <w:rStyle w:val="CommentReference"/>
+        </w:rPr>
+        <w:commentReference w:id="5"/>
+      </w:r>
+      <w:r>
+        <w:t xml:space="preserve"> This section will analyse the benefits and drawbacks of each paper and conclude by explaining where new contributions can be made by implementing novelties from Stansbury &amp; Summers (2018).</w:t>
       </w:r>
     </w:p>
     <w:p>
@@ -1192,7 +1214,21 @@
         <w:t xml:space="preserve"> (LP)</w:t>
       </w:r>
       <w:r>
-        <w:t xml:space="preserve"> increase led to an insignificant, 0.151%, and 0.225% increase in median wages at the firm, industry, and local labour market levels, respectively. </w:t>
+        <w:t xml:space="preserve"> increase led to an insignificant, </w:t>
+      </w:r>
+      <w:commentRangeStart w:id="6"/>
+      <w:r>
+        <w:t>0.151%, and 0.225% increase in median wages at the firm, industry, and local labour market levels, respectively</w:t>
+      </w:r>
+      <w:commentRangeEnd w:id="6"/>
+      <w:r>
+        <w:rPr>
+          <w:rStyle w:val="CommentReference"/>
+        </w:rPr>
+        <w:commentReference w:id="6"/>
+      </w:r>
+      <w:r>
+        <w:t xml:space="preserve">. </w:t>
       </w:r>
       <w:r>
         <w:t xml:space="preserve">For all wage percentiles below the median, a 1% LP increase led to either insignificant or negative wage changes at all levels – except </w:t>
@@ -1321,14 +1357,44 @@
         <w:rPr>
           <w:rFonts w:eastAsiaTheme="minorEastAsia"/>
         </w:rPr>
-        <w:t xml:space="preserve"> where both are adjusted by an output price deflator; gross decoupling, </w:t>
-      </w:r>
+        <w:t xml:space="preserve"> where both are adjusted by an output price deflator; gross decoupling</w:t>
+      </w:r>
+      <w:del w:id="7" w:author="Diogo Trindade Ferreira [pr22dtf]" w:date="2025-05-18T17:38:00Z" w16du:dateUtc="2025-05-18T16:38:00Z">
+        <w:r>
+          <w:rPr>
+            <w:rFonts w:eastAsiaTheme="minorEastAsia"/>
+          </w:rPr>
+          <w:delText>,</w:delText>
+        </w:r>
+      </w:del>
+      <w:r>
+        <w:rPr>
+          <w:rFonts w:eastAsiaTheme="minorEastAsia"/>
+        </w:rPr>
+        <w:t xml:space="preserve"> </w:t>
+      </w:r>
+      <w:ins w:id="8" w:author="Diogo Trindade Ferreira [pr22dtf]" w:date="2025-05-18T17:38:00Z" w16du:dateUtc="2025-05-18T16:38:00Z">
+        <w:r>
+          <w:rPr>
+            <w:rFonts w:eastAsiaTheme="minorEastAsia"/>
+          </w:rPr>
+          <w:t>(</w:t>
+        </w:r>
+      </w:ins>
       <m:oMath>
         <m:r>
           <w:rPr>
             <w:rFonts w:ascii="Cambria Math" w:eastAsiaTheme="minorEastAsia" w:hAnsi="Cambria Math"/>
           </w:rPr>
           <m:t>GD</m:t>
+        </m:r>
+        <m:r>
+          <w:ins w:id="9" w:author="Diogo Trindade Ferreira [pr22dtf]" w:date="2025-05-18T17:38:00Z" w16du:dateUtc="2025-05-18T16:38:00Z">
+            <w:rPr>
+              <w:rFonts w:ascii="Cambria Math" w:eastAsiaTheme="minorEastAsia" w:hAnsi="Cambria Math"/>
+            </w:rPr>
+            <m:t>)</m:t>
+          </w:ins>
         </m:r>
       </m:oMath>
       <w:r>
@@ -1413,7 +1479,29 @@
             <w:rPr>
               <w:rFonts w:ascii="Cambria Math" w:eastAsiaTheme="minorEastAsia" w:hAnsi="Cambria Math"/>
             </w:rPr>
-            <m:t>GD-ND=Inequality+Wage wedge+Price Wedge</m:t>
+            <m:t xml:space="preserve">GD-ND=Inequality+Wage wedge+Price </m:t>
+          </m:r>
+          <m:r>
+            <w:del w:id="10" w:author="Diogo Trindade Ferreira [pr22dtf]" w:date="2025-05-18T17:39:00Z" w16du:dateUtc="2025-05-18T16:39:00Z">
+              <w:rPr>
+                <w:rFonts w:ascii="Cambria Math" w:eastAsiaTheme="minorEastAsia" w:hAnsi="Cambria Math"/>
+              </w:rPr>
+              <m:t>W</m:t>
+            </w:del>
+          </m:r>
+          <m:r>
+            <w:ins w:id="11" w:author="Diogo Trindade Ferreira [pr22dtf]" w:date="2025-05-18T17:39:00Z" w16du:dateUtc="2025-05-18T16:39:00Z">
+              <w:rPr>
+                <w:rFonts w:ascii="Cambria Math" w:eastAsiaTheme="minorEastAsia" w:hAnsi="Cambria Math"/>
+              </w:rPr>
+              <m:t>w</m:t>
+            </w:ins>
+          </m:r>
+          <m:r>
+            <w:rPr>
+              <w:rFonts w:ascii="Cambria Math" w:eastAsiaTheme="minorEastAsia" w:hAnsi="Cambria Math"/>
+            </w:rPr>
+            <m:t>edge</m:t>
           </m:r>
         </m:oMath>
       </m:oMathPara>
@@ -1427,32 +1515,80 @@
       </w:r>
       <m:oMath>
         <m:r>
-          <w:rPr>
-            <w:rFonts w:ascii="Cambria Math" w:hAnsi="Cambria Math"/>
-          </w:rPr>
-          <m:t>inequality</m:t>
+          <w:ins w:id="12" w:author="Diogo Trindade Ferreira [pr22dtf]" w:date="2025-05-18T17:40:00Z" w16du:dateUtc="2025-05-18T16:40:00Z">
+            <w:rPr>
+              <w:rFonts w:ascii="Cambria Math" w:hAnsi="Cambria Math"/>
+            </w:rPr>
+            <m:t>I</m:t>
+          </w:ins>
         </m:r>
-      </m:oMath>
-      <w:r>
-        <w:t xml:space="preserve"> represents differences between mean and median wages, </w:t>
-      </w:r>
-      <m:oMath>
+        <m:r>
+          <w:del w:id="13" w:author="Diogo Trindade Ferreira [pr22dtf]" w:date="2025-05-18T17:40:00Z" w16du:dateUtc="2025-05-18T16:40:00Z">
+            <w:rPr>
+              <w:rFonts w:ascii="Cambria Math" w:hAnsi="Cambria Math"/>
+            </w:rPr>
+            <m:t>i</m:t>
+          </w:del>
+        </m:r>
         <m:r>
           <w:rPr>
             <w:rFonts w:ascii="Cambria Math" w:hAnsi="Cambria Math"/>
           </w:rPr>
-          <m:t>wage wedge</m:t>
+          <m:t>nequality</m:t>
         </m:r>
       </m:oMath>
       <w:r>
-        <w:t xml:space="preserve"> represents differences between wages and total compensation per hour, and </w:t>
+        <w:t xml:space="preserve"> represents differences between mean and median wages, </w:t>
       </w:r>
       <m:oMath>
+        <m:r>
+          <w:ins w:id="14" w:author="Diogo Trindade Ferreira [pr22dtf]" w:date="2025-05-18T17:39:00Z" w16du:dateUtc="2025-05-18T16:39:00Z">
+            <w:rPr>
+              <w:rFonts w:ascii="Cambria Math" w:hAnsi="Cambria Math"/>
+            </w:rPr>
+            <m:t>W</m:t>
+          </w:ins>
+        </m:r>
+        <m:r>
+          <w:del w:id="15" w:author="Diogo Trindade Ferreira [pr22dtf]" w:date="2025-05-18T17:39:00Z" w16du:dateUtc="2025-05-18T16:39:00Z">
+            <w:rPr>
+              <w:rFonts w:ascii="Cambria Math" w:hAnsi="Cambria Math"/>
+            </w:rPr>
+            <m:t>w</m:t>
+          </w:del>
+        </m:r>
         <m:r>
           <w:rPr>
             <w:rFonts w:ascii="Cambria Math" w:hAnsi="Cambria Math"/>
           </w:rPr>
-          <m:t>price wedge</m:t>
+          <m:t>age wedge</m:t>
+        </m:r>
+      </m:oMath>
+      <w:r>
+        <w:t xml:space="preserve"> represents differences between wages and total compensation per hour, and </w:t>
+      </w:r>
+      <m:oMath>
+        <m:r>
+          <w:ins w:id="16" w:author="Diogo Trindade Ferreira [pr22dtf]" w:date="2025-05-18T17:39:00Z" w16du:dateUtc="2025-05-18T16:39:00Z">
+            <w:rPr>
+              <w:rFonts w:ascii="Cambria Math" w:hAnsi="Cambria Math"/>
+            </w:rPr>
+            <m:t>P</m:t>
+          </w:ins>
+        </m:r>
+        <m:r>
+          <w:del w:id="17" w:author="Diogo Trindade Ferreira [pr22dtf]" w:date="2025-05-18T17:39:00Z" w16du:dateUtc="2025-05-18T16:39:00Z">
+            <w:rPr>
+              <w:rFonts w:ascii="Cambria Math" w:hAnsi="Cambria Math"/>
+            </w:rPr>
+            <m:t>p</m:t>
+          </w:del>
+        </m:r>
+        <m:r>
+          <w:rPr>
+            <w:rFonts w:ascii="Cambria Math" w:hAnsi="Cambria Math"/>
+          </w:rPr>
+          <m:t>rice wedge</m:t>
         </m:r>
       </m:oMath>
       <w:r>
@@ -1512,7 +1648,7 @@
                     <pic:cNvPicPr/>
                   </pic:nvPicPr>
                   <pic:blipFill>
-                    <a:blip r:embed="rId12"/>
+                    <a:blip r:embed="rId16"/>
                     <a:stretch>
                       <a:fillRect/>
                     </a:stretch>
@@ -1550,7 +1686,33 @@
         <w:spacing w:line="480" w:lineRule="auto"/>
       </w:pPr>
       <w:r>
-        <w:t xml:space="preserve">The complication, however, is that while this qualitative analysis of the productivity-compensation gap is interesting insofar as we can clearly visualise and decompose the decoupling, it lacks the quantitative statistical analysis to inform us of whether the productivity-compensation causal link is broken or simply </w:t>
+        <w:t>The complication, however, is that while this qualitative analysis of the productivity-compensation gap is interesting insofar as we can clearly visualise and decompose the decoupling, it lacks</w:t>
+      </w:r>
+      <w:del w:id="18" w:author="Diogo Trindade Ferreira [pr22dtf]" w:date="2025-05-18T17:40:00Z" w16du:dateUtc="2025-05-18T16:40:00Z">
+        <w:r>
+          <w:delText xml:space="preserve"> the </w:delText>
+        </w:r>
+      </w:del>
+      <w:ins w:id="19" w:author="Diogo Trindade Ferreira [pr22dtf]" w:date="2025-05-18T17:41:00Z" w16du:dateUtc="2025-05-18T16:41:00Z">
+        <w:r>
+          <w:t xml:space="preserve"> </w:t>
+        </w:r>
+      </w:ins>
+      <w:r>
+        <w:t xml:space="preserve">quantitative statistical analysis to </w:t>
+      </w:r>
+      <w:del w:id="20" w:author="Diogo Trindade Ferreira [pr22dtf]" w:date="2025-05-18T17:41:00Z" w16du:dateUtc="2025-05-18T16:41:00Z">
+        <w:r>
+          <w:delText>inform us of</w:delText>
+        </w:r>
+      </w:del>
+      <w:ins w:id="21" w:author="Diogo Trindade Ferreira [pr22dtf]" w:date="2025-05-18T17:41:00Z" w16du:dateUtc="2025-05-18T16:41:00Z">
+        <w:r>
+          <w:t>define</w:t>
+        </w:r>
+      </w:ins>
+      <w:r>
+        <w:t xml:space="preserve"> whether the productivity-compensation causal link is broken or simply </w:t>
       </w:r>
       <w:r>
         <w:t>visually diverging</w:t>
@@ -1570,7 +1732,33 @@
         <w:t xml:space="preserve">the effects of a 1% rise in LP on real average weekly wages in the UK. </w:t>
       </w:r>
       <w:r>
-        <w:t xml:space="preserve">The first paper to research the asymmetrical effects of productivity on wages, they find that, in the short run, a +1% productivity shock leads to a +1.105% wage increase; surprisingly, they also find that a -1% productivity shock leads to a +0.513% wage increase – again in the short run. </w:t>
+        <w:t>The first paper to research the asymmetrical effects of productivity on wages, they find that, in the short</w:t>
+      </w:r>
+      <w:ins w:id="22" w:author="Diogo Trindade Ferreira [pr22dtf]" w:date="2025-05-18T17:49:00Z" w16du:dateUtc="2025-05-18T16:49:00Z">
+        <w:r>
+          <w:t>-</w:t>
+        </w:r>
+      </w:ins>
+      <w:del w:id="23" w:author="Diogo Trindade Ferreira [pr22dtf]" w:date="2025-05-18T17:49:00Z" w16du:dateUtc="2025-05-18T16:49:00Z">
+        <w:r>
+          <w:delText xml:space="preserve"> </w:delText>
+        </w:r>
+      </w:del>
+      <w:r>
+        <w:t>run, a +1% productivity shock leads to a +1.105% wage increase; surprisingly, they also find that a -1% productivity shock leads to a +0.513% wage increase – again in the short</w:t>
+      </w:r>
+      <w:ins w:id="24" w:author="Diogo Trindade Ferreira [pr22dtf]" w:date="2025-05-18T17:50:00Z" w16du:dateUtc="2025-05-18T16:50:00Z">
+        <w:r>
+          <w:t>=</w:t>
+        </w:r>
+      </w:ins>
+      <w:del w:id="25" w:author="Diogo Trindade Ferreira [pr22dtf]" w:date="2025-05-18T17:50:00Z" w16du:dateUtc="2025-05-18T16:50:00Z">
+        <w:r>
+          <w:delText xml:space="preserve"> </w:delText>
+        </w:r>
+      </w:del>
+      <w:r>
+        <w:t xml:space="preserve">run. </w:t>
       </w:r>
       <w:r>
         <w:t xml:space="preserve">Contemporary effects of productivity on wages are insignificant, supporting the hypothesis that it is necessary to include lags to capture the full effects of productivity. </w:t>
@@ -1591,7 +1779,11 @@
         <w:t>stickiness.</w:t>
       </w:r>
       <w:r>
-        <w:t xml:space="preserve"> C</w:t>
+        <w:t xml:space="preserve"> </w:t>
+      </w:r>
+      <w:commentRangeStart w:id="26"/>
+      <w:r>
+        <w:t>C</w:t>
       </w:r>
       <w:r>
         <w:t xml:space="preserve">ontrol variables used in the </w:t>
@@ -1613,7 +1805,17 @@
         <w:t xml:space="preserve"> </w:t>
       </w:r>
       <w:r>
-        <w:t xml:space="preserve">Stiglitz &amp; Shapiro (1984) or Akerlof &amp; Yellen (1990), or inflationary expectations. </w:t>
+        <w:t>Stiglitz &amp; Shapiro (1984) or Akerlof &amp; Yellen (1990), or inflationary expectations.</w:t>
+      </w:r>
+      <w:commentRangeEnd w:id="26"/>
+      <w:r>
+        <w:rPr>
+          <w:rStyle w:val="CommentReference"/>
+        </w:rPr>
+        <w:commentReference w:id="26"/>
+      </w:r>
+      <w:r>
+        <w:t xml:space="preserve"> </w:t>
       </w:r>
       <w:r>
         <w:t>In the long run, these controls are not found to have any significant effect and productivity is left the sole determinant of wages; however, this link is not sufficient to contradict Pessoa &amp; Van Reenen’s (2013) findings – as is claimed – or Teichgraber &amp; Van Reenen's (2021) conclusion that gross decoupling has increased, given that Nasir et al. (2022) do not investigate median wage growth.</w:t>
@@ -1654,7 +1856,11 @@
         <w:t>0.7-1 for the former two, and 0.4-0.7 for the final</w:t>
       </w:r>
       <w:r>
-        <w:t xml:space="preserve">. Analysing all three variables allows the effects of inequality to be better captured via the difference between these coefficients. Second, to account for lagged effects, Stansbury &amp; Summers (2018) use moving-averages – something which </w:t>
+        <w:t xml:space="preserve">. Analysing all three variables allows the effects of inequality to be better captured via the difference between these coefficients. </w:t>
+      </w:r>
+      <w:commentRangeStart w:id="27"/>
+      <w:r>
+        <w:t xml:space="preserve">Second, to account for lagged effects, Stansbury &amp; Summers (2018) use moving-averages – something which </w:t>
       </w:r>
       <w:proofErr w:type="spellStart"/>
       <w:r>
@@ -1674,6 +1880,13 @@
       </w:r>
       <w:r>
         <w:t>.</w:t>
+      </w:r>
+      <w:commentRangeEnd w:id="27"/>
+      <w:r>
+        <w:rPr>
+          <w:rStyle w:val="CommentReference"/>
+        </w:rPr>
+        <w:commentReference w:id="27"/>
       </w:r>
     </w:p>
     <w:p>
@@ -1726,7 +1939,7 @@
                     </pic:cNvPicPr>
                   </pic:nvPicPr>
                   <pic:blipFill>
-                    <a:blip r:embed="rId13">
+                    <a:blip r:embed="rId17">
                       <a:extLst>
                         <a:ext uri="{28A0092B-C50C-407E-A947-70E740481C1C}">
                           <a14:useLocalDpi xmlns:a14="http://schemas.microsoft.com/office/drawing/2010/main" val="0"/>
@@ -1834,16 +2047,29 @@
       <w:pPr>
         <w:spacing w:line="480" w:lineRule="auto"/>
       </w:pPr>
-      <w:commentRangeStart w:id="0"/>
-      <w:r>
-        <w:t>By implementing these improvements, this paper will build on previous literature in the UK and more fully answer the question of how, precisely, productivity growth leads to changes in income and living standards.</w:t>
-      </w:r>
-      <w:commentRangeEnd w:id="0"/>
+      <w:commentRangeStart w:id="28"/>
+      <w:r>
+        <w:t xml:space="preserve">By implementing these improvements, this paper will build on previous literature in the UK and </w:t>
+      </w:r>
+      <w:del w:id="29" w:author="Diogo Trindade Ferreira [pr22dtf]" w:date="2025-05-18T17:59:00Z" w16du:dateUtc="2025-05-18T16:59:00Z">
+        <w:r>
+          <w:delText>more fully</w:delText>
+        </w:r>
+      </w:del>
+      <w:ins w:id="30" w:author="Diogo Trindade Ferreira [pr22dtf]" w:date="2025-05-18T17:59:00Z" w16du:dateUtc="2025-05-18T16:59:00Z">
+        <w:r>
+          <w:t>expand the</w:t>
+        </w:r>
+      </w:ins>
+      <w:r>
+        <w:t xml:space="preserve"> answer the question of how, precisely, productivity growth leads to changes in income and living standards.</w:t>
+      </w:r>
+      <w:commentRangeEnd w:id="28"/>
       <w:r>
         <w:rPr>
           <w:rStyle w:val="CommentReference"/>
         </w:rPr>
-        <w:commentReference w:id="0"/>
+        <w:commentReference w:id="28"/>
       </w:r>
     </w:p>
     <w:p>
@@ -1860,7 +2086,23 @@
         <w:spacing w:line="480" w:lineRule="auto"/>
       </w:pPr>
       <w:r>
-        <w:t xml:space="preserve">As stated, we will regress a plethora of different models, investigating the effects of productivity on both average and median wages. The variable term </w:t>
+        <w:t xml:space="preserve">As stated, we will regress a plethora of </w:t>
+      </w:r>
+      <w:del w:id="31" w:author="Diogo Trindade Ferreira [pr22dtf]" w:date="2025-05-18T18:00:00Z" w16du:dateUtc="2025-05-18T17:00:00Z">
+        <w:r>
+          <w:delText xml:space="preserve">different </w:delText>
+        </w:r>
+      </w:del>
+      <w:r>
+        <w:t>models</w:t>
+      </w:r>
+      <w:del w:id="32" w:author="Diogo Trindade Ferreira [pr22dtf]" w:date="2025-05-18T18:01:00Z" w16du:dateUtc="2025-05-18T17:01:00Z">
+        <w:r>
+          <w:delText>,</w:delText>
+        </w:r>
+      </w:del>
+      <w:r>
+        <w:t xml:space="preserve"> investigating the effects of productivity on both average and median wages. The variable term </w:t>
       </w:r>
       <m:oMath>
         <m:r>
@@ -3283,11 +3525,33 @@
           <w:rFonts w:eastAsiaTheme="minorEastAsia"/>
         </w:rPr>
       </w:pPr>
+      <w:commentRangeStart w:id="33"/>
+      <w:commentRangeStart w:id="34"/>
       <w:r>
         <w:rPr>
           <w:rFonts w:eastAsiaTheme="minorEastAsia"/>
         </w:rPr>
         <w:t>Data</w:t>
+      </w:r>
+      <w:commentRangeEnd w:id="33"/>
+      <w:r>
+        <w:rPr>
+          <w:rStyle w:val="CommentReference"/>
+          <w:rFonts w:asciiTheme="minorHAnsi" w:eastAsiaTheme="minorHAnsi" w:hAnsiTheme="minorHAnsi" w:cstheme="minorBidi"/>
+          <w:b w:val="0"/>
+          <w:bCs w:val="0"/>
+        </w:rPr>
+        <w:commentReference w:id="33"/>
+      </w:r>
+      <w:commentRangeEnd w:id="34"/>
+      <w:r>
+        <w:rPr>
+          <w:rStyle w:val="CommentReference"/>
+          <w:rFonts w:asciiTheme="minorHAnsi" w:eastAsiaTheme="minorHAnsi" w:hAnsiTheme="minorHAnsi" w:cstheme="minorBidi"/>
+          <w:b w:val="0"/>
+          <w:bCs w:val="0"/>
+        </w:rPr>
+        <w:commentReference w:id="34"/>
       </w:r>
     </w:p>
     <w:p>
@@ -3295,13 +3559,24 @@
         <w:spacing w:line="480" w:lineRule="auto"/>
       </w:pPr>
       <w:r>
-        <w:t xml:space="preserve">Data used is provided primarily by the Office for National Statistics (ONS), although some data is also taken from the Bank of England’s “A </w:t>
+        <w:t xml:space="preserve">Data used is provided primarily by the Office for National Statistics (ONS), although some data is also taken from the </w:t>
+      </w:r>
+      <w:commentRangeStart w:id="35"/>
+      <w:r>
+        <w:t xml:space="preserve">Bank of England’s “A </w:t>
       </w:r>
       <w:r>
         <w:t>millennium</w:t>
       </w:r>
       <w:r>
         <w:t xml:space="preserve"> of macroeconomic data” dataset</w:t>
+      </w:r>
+      <w:commentRangeEnd w:id="35"/>
+      <w:r>
+        <w:rPr>
+          <w:rStyle w:val="CommentReference"/>
+        </w:rPr>
+        <w:commentReference w:id="35"/>
       </w:r>
       <w:r>
         <w:t>.</w:t>
@@ -3560,7 +3835,7 @@
                 <w:noProof/>
               </w:rPr>
               <w:drawing>
-                <wp:inline distT="0" distB="0" distL="0" distR="0" wp14:anchorId="001B5091" wp14:editId="1554D29E">
+                <wp:inline distT="0" distB="0" distL="0" distR="0" wp14:anchorId="001B5091" wp14:editId="1E6834E5">
                   <wp:extent cx="2602944" cy="1735200"/>
                   <wp:effectExtent l="0" t="0" r="6985" b="0"/>
                   <wp:docPr id="1865121319" name="Picture 11"/>
@@ -3624,7 +3899,7 @@
                 <w:noProof/>
               </w:rPr>
               <w:drawing>
-                <wp:inline distT="0" distB="0" distL="0" distR="0" wp14:anchorId="2E01DAA6" wp14:editId="67146ADF">
+                <wp:inline distT="0" distB="0" distL="0" distR="0" wp14:anchorId="2E01DAA6" wp14:editId="6D1D76EC">
                   <wp:extent cx="2602944" cy="1735200"/>
                   <wp:effectExtent l="0" t="0" r="6985" b="0"/>
                   <wp:docPr id="280954780" name="Picture 12"/>
@@ -3691,7 +3966,7 @@
                 <w:noProof/>
               </w:rPr>
               <w:drawing>
-                <wp:inline distT="0" distB="0" distL="0" distR="0" wp14:anchorId="3BA75865" wp14:editId="650E0CF8">
+                <wp:inline distT="0" distB="0" distL="0" distR="0" wp14:anchorId="3BA75865" wp14:editId="234D720F">
                   <wp:extent cx="2842113" cy="1894637"/>
                   <wp:effectExtent l="0" t="0" r="0" b="0"/>
                   <wp:docPr id="1193974393" name="Picture 13"/>
@@ -3775,6 +4050,7 @@
       <w:pPr>
         <w:spacing w:line="480" w:lineRule="auto"/>
       </w:pPr>
+      <w:commentRangeStart w:id="36"/>
       <w:r>
         <w:t xml:space="preserve">Labour productivity is </w:t>
       </w:r>
@@ -3891,6 +4167,13 @@
       </w:r>
       <w:r>
         <w:t>.</w:t>
+      </w:r>
+      <w:commentRangeEnd w:id="36"/>
+      <w:r>
+        <w:rPr>
+          <w:rStyle w:val="CommentReference"/>
+        </w:rPr>
+        <w:commentReference w:id="36"/>
       </w:r>
     </w:p>
     <w:p>
@@ -5612,6 +5895,7 @@
       <w:pPr>
         <w:spacing w:line="480" w:lineRule="auto"/>
         <w:rPr>
+          <w:del w:id="37" w:author="Diogo Trindade Ferreira [pr22dtf]" w:date="2025-05-18T18:25:00Z" w16du:dateUtc="2025-05-18T17:25:00Z"/>
           <w:rFonts w:eastAsiaTheme="minorEastAsia"/>
         </w:rPr>
       </w:pPr>
@@ -5686,7 +5970,14 @@
         <w:rPr>
           <w:rFonts w:eastAsiaTheme="minorEastAsia"/>
         </w:rPr>
-        <w:t xml:space="preserve"> for each variable. The array </w:t>
+        <w:t xml:space="preserve"> for each variable. </w:t>
+      </w:r>
+      <w:commentRangeStart w:id="38"/>
+      <w:r>
+        <w:rPr>
+          <w:rFonts w:eastAsiaTheme="minorEastAsia"/>
+        </w:rPr>
+        <w:t xml:space="preserve">The array </w:t>
       </w:r>
       <m:oMath>
         <m:r>
@@ -5733,6 +6024,13 @@
           <w:rFonts w:eastAsiaTheme="minorEastAsia"/>
         </w:rPr>
         <w:t xml:space="preserve"> represents possible alternative specifications of the ADF test which are implemented if the variable exhibits trending, drifting, or non-zero mean behaviour.</w:t>
+      </w:r>
+      <w:commentRangeEnd w:id="38"/>
+      <w:r>
+        <w:rPr>
+          <w:rStyle w:val="CommentReference"/>
+        </w:rPr>
+        <w:commentReference w:id="38"/>
       </w:r>
     </w:p>
     <w:p>
@@ -10160,6 +10458,7 @@
         </w:rPr>
         <w:t xml:space="preserve"> – an alternate specification could be devised to break in 2007, however </w:t>
       </w:r>
+      <w:commentRangeStart w:id="39"/>
       <w:r>
         <w:rPr>
           <w:rFonts w:eastAsiaTheme="minorEastAsia"/>
@@ -10171,6 +10470,13 @@
           <w:rFonts w:eastAsiaTheme="minorEastAsia"/>
         </w:rPr>
         <w:t xml:space="preserve"> </w:t>
+      </w:r>
+      <w:commentRangeEnd w:id="39"/>
+      <w:r>
+        <w:rPr>
+          <w:rStyle w:val="CommentReference"/>
+        </w:rPr>
+        <w:commentReference w:id="39"/>
       </w:r>
     </w:p>
     <w:p>
@@ -11180,7 +11486,11 @@
         <w:t xml:space="preserve">also </w:t>
       </w:r>
       <w:r>
-        <w:t xml:space="preserve">be subject to robustness checks. Rather than using new models, robustness checks will typically consist of the substitution of variable data for alternative data that accounts for certain problems raised in the literature, e.g., using the 25-49yr old unemployment range to discount effects of demographic shift, or using </w:t>
+        <w:t xml:space="preserve">be subject to robustness checks. Rather than using new models, robustness checks will typically consist of the substitution of variable data for alternative data that accounts for certain problems raised in the literature, e.g., </w:t>
+      </w:r>
+      <w:commentRangeStart w:id="40"/>
+      <w:r>
+        <w:t xml:space="preserve">using the 25-49yr old unemployment range to discount effects of demographic shift, or using </w:t>
       </w:r>
       <w:r>
         <w:rPr>
@@ -11190,7 +11500,17 @@
         <w:t>hourly</w:t>
       </w:r>
       <w:r>
-        <w:t xml:space="preserve"> median earnings data, which is only available from 1997. New specifications and robustness checks are formalised in table </w:t>
+        <w:t xml:space="preserve"> median earnings data, which is only available from 1997.</w:t>
+      </w:r>
+      <w:commentRangeEnd w:id="40"/>
+      <w:r>
+        <w:rPr>
+          <w:rStyle w:val="CommentReference"/>
+        </w:rPr>
+        <w:commentReference w:id="40"/>
+      </w:r>
+      <w:r>
+        <w:t xml:space="preserve"> New specifications and robustness checks are formalised in table </w:t>
       </w:r>
       <w:r>
         <w:rPr>
@@ -11232,6 +11552,7 @@
                 <w:rFonts w:ascii="Times New Roman" w:hAnsi="Times New Roman" w:cs="Times New Roman"/>
               </w:rPr>
             </w:pPr>
+            <w:commentRangeStart w:id="41"/>
             <w:proofErr w:type="spellStart"/>
             <w:r>
               <w:rPr>
@@ -13087,6 +13408,13 @@
                 <w:szCs w:val="20"/>
               </w:rPr>
               <w:t>Model estimated as ARDL rather than with Moving Averages</w:t>
+            </w:r>
+            <w:commentRangeEnd w:id="41"/>
+            <w:r>
+              <w:rPr>
+                <w:rStyle w:val="CommentReference"/>
+              </w:rPr>
+              <w:commentReference w:id="41"/>
             </w:r>
           </w:p>
         </w:tc>
@@ -15604,6 +15932,7 @@
                 <w:rFonts w:ascii="Times New Roman" w:eastAsiaTheme="minorEastAsia" w:hAnsi="Times New Roman" w:cs="Times New Roman"/>
               </w:rPr>
             </w:pPr>
+            <w:commentRangeStart w:id="42"/>
             <w:r>
               <w:rPr>
                 <w:rFonts w:ascii="Times New Roman" w:eastAsia="Times New Roman" w:hAnsi="Times New Roman" w:cs="Times New Roman"/>
@@ -15621,6 +15950,13 @@
                 <w:rFonts w:ascii="Times New Roman" w:eastAsia="Times New Roman" w:hAnsi="Times New Roman" w:cs="Times New Roman"/>
               </w:rPr>
               <w:t xml:space="preserve"> at the [1%,5%,10%] significance level.</w:t>
+            </w:r>
+            <w:commentRangeEnd w:id="42"/>
+            <w:r>
+              <w:rPr>
+                <w:rStyle w:val="CommentReference"/>
+              </w:rPr>
+              <w:commentReference w:id="42"/>
             </w:r>
           </w:p>
         </w:tc>
@@ -21695,6 +22031,9 @@
     <w:p>
       <w:pPr>
         <w:spacing w:line="480" w:lineRule="auto"/>
+        <w:rPr>
+          <w:ins w:id="43" w:author="Diogo Trindade Ferreira [pr22dtf]" w:date="2025-05-18T18:48:00Z" w16du:dateUtc="2025-05-18T17:48:00Z"/>
+        </w:rPr>
       </w:pPr>
       <w:r>
         <w:t xml:space="preserve">The regression results in Tables D-I show that there is strong correlation between wage growth, both average and median, and productivity growth in the UK. </w:t>
@@ -21846,9 +22185,19 @@
       <w:r>
         <w:t>conclusion that there exists only a “feeble link”, and that we must “enlarge the policy perspective beyond productivity” is therefore called into</w:t>
       </w:r>
+      <w:ins w:id="44" w:author="Diogo Trindade Ferreira [pr22dtf]" w:date="2025-05-18T18:48:00Z" w16du:dateUtc="2025-05-18T17:48:00Z">
+        <w:r>
+          <w:t xml:space="preserve"> question</w:t>
+        </w:r>
+      </w:ins>
       <w:r>
         <w:t xml:space="preserve">. </w:t>
       </w:r>
+    </w:p>
+    <w:p>
+      <w:pPr>
+        <w:spacing w:line="480" w:lineRule="auto"/>
+      </w:pPr>
       <w:r>
         <w:t>However, it is clear that there must be some</w:t>
       </w:r>
@@ -21954,7 +22303,11 @@
         <w:t xml:space="preserve">the bargaining power hypothesis, arguing that </w:t>
       </w:r>
       <w:r>
-        <w:t xml:space="preserve">unemployment elasticities can be used as a proxy to capture changing labour bargaining power </w:t>
+        <w:t xml:space="preserve">unemployment elasticities can be used as a proxy to </w:t>
+      </w:r>
+      <w:r>
+        <w:lastRenderedPageBreak/>
+        <w:t xml:space="preserve">capture changing labour bargaining power </w:t>
       </w:r>
       <w:r>
         <w:t>à</w:t>
@@ -21966,7 +22319,6 @@
         <w:t xml:space="preserve"> </w:t>
       </w:r>
       <w:r>
-        <w:lastRenderedPageBreak/>
         <w:t>the efficiency wage</w:t>
       </w:r>
       <w:r>
@@ -22458,6 +22810,7 @@
       <w:r>
         <w:t xml:space="preserve"> </w:t>
       </w:r>
+      <w:commentRangeStart w:id="45"/>
       <w:r>
         <w:t>example</w:t>
       </w:r>
@@ -22490,6 +22843,13 @@
       </w:r>
       <w:r>
         <w:t>-bands</w:t>
+      </w:r>
+      <w:commentRangeEnd w:id="45"/>
+      <w:r>
+        <w:rPr>
+          <w:rStyle w:val="CommentReference"/>
+        </w:rPr>
+        <w:commentReference w:id="45"/>
       </w:r>
       <w:r>
         <w:t xml:space="preserve">. Ultimately, these reforms were never carried out or implemented in such a way as to render them insignificant </w:t>
@@ -22640,13 +23000,6 @@
     </w:p>
     <w:sdt>
       <w:sdtPr>
-        <w:id w:val="-658459385"/>
-        <w:docPartObj>
-          <w:docPartGallery w:val="Bibliographies"/>
-          <w:docPartUnique/>
-        </w:docPartObj>
-      </w:sdtPr>
-      <w:sdtEndPr>
         <w:rPr>
           <w:rFonts w:asciiTheme="minorHAnsi" w:eastAsiaTheme="minorHAnsi" w:hAnsiTheme="minorHAnsi" w:cstheme="minorBidi"/>
           <w:b w:val="0"/>
@@ -22654,7 +23007,12 @@
           <w:sz w:val="22"/>
           <w:szCs w:val="22"/>
         </w:rPr>
-      </w:sdtEndPr>
+        <w:id w:val="-658459385"/>
+        <w:docPartObj>
+          <w:docPartGallery w:val="Bibliographies"/>
+          <w:docPartUnique/>
+        </w:docPartObj>
+      </w:sdtPr>
       <w:sdtContent>
         <w:p>
           <w:pPr>
@@ -23898,7 +24256,7 @@
 
 <file path=word/comments.xml><?xml version="1.0" encoding="utf-8"?>
 <w:comments xmlns:wpc="http://schemas.microsoft.com/office/word/2010/wordprocessingCanvas" xmlns:cx="http://schemas.microsoft.com/office/drawing/2014/chartex" xmlns:cx1="http://schemas.microsoft.com/office/drawing/2015/9/8/chartex" xmlns:cx2="http://schemas.microsoft.com/office/drawing/2015/10/21/chartex" xmlns:cx3="http://schemas.microsoft.com/office/drawing/2016/5/9/chartex" xmlns:cx4="http://schemas.microsoft.com/office/drawing/2016/5/10/chartex" xmlns:cx5="http://schemas.microsoft.com/office/drawing/2016/5/11/chartex" xmlns:cx6="http://schemas.microsoft.com/office/drawing/2016/5/12/chartex" xmlns:cx7="http://schemas.microsoft.com/office/drawing/2016/5/13/chartex" xmlns:cx8="http://schemas.microsoft.com/office/drawing/2016/5/14/chartex" xmlns:mc="http://schemas.openxmlformats.org/markup-compatibility/2006" xmlns:aink="http://schemas.microsoft.com/office/drawing/2016/ink" xmlns:am3d="http://schemas.microsoft.com/office/drawing/2017/model3d" xmlns:o="urn:schemas-microsoft-com:office:office" xmlns:oel="http://schemas.microsoft.com/office/2019/extlst" xmlns:r="http://schemas.openxmlformats.org/officeDocument/2006/relationships" xmlns:m="http://schemas.openxmlformats.org/officeDocument/2006/math" xmlns:v="urn:schemas-microsoft-com:vml" xmlns:wp14="http://schemas.microsoft.com/office/word/2010/wordprocessingDrawing" xmlns:wp="http://schemas.openxmlformats.org/drawingml/2006/wordprocessingDrawing" xmlns:w10="urn:schemas-microsoft-com:office:word" xmlns:w="http://schemas.openxmlformats.org/wordprocessingml/2006/main" xmlns:w14="http://schemas.microsoft.com/office/word/2010/wordml" xmlns:w15="http://schemas.microsoft.com/office/word/2012/wordml" xmlns:w16cex="http://schemas.microsoft.com/office/word/2018/wordml/cex" xmlns:w16cid="http://schemas.microsoft.com/office/word/2016/wordml/cid" xmlns:w16="http://schemas.microsoft.com/office/word/2018/wordml" xmlns:w16du="http://schemas.microsoft.com/office/word/2023/wordml/word16du" xmlns:w16sdtdh="http://schemas.microsoft.com/office/word/2020/wordml/sdtdatahash" xmlns:w16sdtfl="http://schemas.microsoft.com/office/word/2024/wordml/sdtformatlock" xmlns:w16se="http://schemas.microsoft.com/office/word/2015/wordml/symex" xmlns:wpg="http://schemas.microsoft.com/office/word/2010/wordprocessingGroup" xmlns:wpi="http://schemas.microsoft.com/office/word/2010/wordprocessingInk" xmlns:wne="http://schemas.microsoft.com/office/word/2006/wordml" xmlns:wps="http://schemas.microsoft.com/office/word/2010/wordprocessingShape" mc:Ignorable="w14 w15 w16se w16cid w16 w16cex w16sdtdh w16sdtfl w16du wp14">
-  <w:comment w:id="0" w:author="Diogo Trindade Ferreira [pr22dtf]" w:date="2025-04-05T20:10:00Z" w:initials="DT">
+  <w:comment w:id="5" w:author="Diogo Trindade Ferreira [pr22dtf]" w:date="2025-05-18T17:44:00Z" w:initials="DT">
     <w:p>
       <w:pPr>
         <w:pStyle w:val="CommentText"/>
@@ -23910,7 +24268,231 @@
         <w:annotationRef/>
       </w:r>
       <w:r>
+        <w:t>I think organizationally, you should add some section titles to your literature review. If it is organised in these two themes, than have a section for the qualitative work, finish by saying none of it does enough to inform us on whether the link is broken or not, and then add a new section heading for quantitative</w:t>
+      </w:r>
+    </w:p>
+  </w:comment>
+  <w:comment w:id="6" w:author="Diogo Trindade Ferreira [pr22dtf]" w:date="2025-05-18T17:35:00Z" w:initials="DT">
+    <w:p>
+      <w:pPr>
+        <w:pStyle w:val="CommentText"/>
+      </w:pPr>
+      <w:r>
+        <w:rPr>
+          <w:rStyle w:val="CommentReference"/>
+        </w:rPr>
+        <w:annotationRef/>
+      </w:r>
+      <w:r>
+        <w:t>How are two numbers representing 3 things?</w:t>
+      </w:r>
+    </w:p>
+  </w:comment>
+  <w:comment w:id="26" w:author="Diogo Trindade Ferreira [pr22dtf]" w:date="2025-05-18T17:54:00Z" w:initials="DT">
+    <w:p>
+      <w:pPr>
+        <w:pStyle w:val="CommentText"/>
+      </w:pPr>
+      <w:r>
+        <w:rPr>
+          <w:rStyle w:val="CommentReference"/>
+        </w:rPr>
+        <w:annotationRef/>
+      </w:r>
+      <w:r>
+        <w:t>I know you linked this to a wider discussion on controls, but it does feel a bit awkward to discuss the results in such detail before you mention what the regression controlled for.</w:t>
+      </w:r>
+    </w:p>
+  </w:comment>
+  <w:comment w:id="27" w:author="Diogo Trindade Ferreira [pr22dtf]" w:date="2025-05-18T17:58:00Z" w:initials="DT">
+    <w:p>
+      <w:pPr>
+        <w:pStyle w:val="CommentText"/>
+      </w:pPr>
+      <w:r>
+        <w:rPr>
+          <w:rStyle w:val="CommentReference"/>
+        </w:rPr>
+        <w:annotationRef/>
+      </w:r>
+      <w:r>
+        <w:t>To save words you could cite them all together. Say, accounting for lagged effects with moving averages in common practice in the literature (statsbury, 2018: Pasimeri, 2018: Broceck, 2019)</w:t>
+      </w:r>
+    </w:p>
+  </w:comment>
+  <w:comment w:id="28" w:author="Diogo Trindade Ferreira [pr22dtf]" w:date="2025-04-05T20:10:00Z" w:initials="DT">
+    <w:p>
+      <w:pPr>
+        <w:pStyle w:val="CommentText"/>
+      </w:pPr>
+      <w:r>
+        <w:rPr>
+          <w:rStyle w:val="CommentReference"/>
+        </w:rPr>
+        <w:annotationRef/>
+      </w:r>
+      <w:r>
         <w:t>Mention difference in wages and compensation</w:t>
+      </w:r>
+    </w:p>
+  </w:comment>
+  <w:comment w:id="33" w:author="Diogo Trindade Ferreira [pr22dtf]" w:date="2025-05-18T18:16:00Z" w:initials="DT">
+    <w:p>
+      <w:pPr>
+        <w:pStyle w:val="CommentText"/>
+      </w:pPr>
+      <w:r>
+        <w:rPr>
+          <w:rStyle w:val="CommentReference"/>
+        </w:rPr>
+        <w:annotationRef/>
+      </w:r>
+      <w:r>
+        <w:t>Add a table with all of your variables, brief description, and source</w:t>
+      </w:r>
+    </w:p>
+  </w:comment>
+  <w:comment w:id="34" w:author="Diogo Trindade Ferreira [pr22dtf]" w:date="2025-05-18T18:21:00Z" w:initials="DT">
+    <w:p>
+      <w:pPr>
+        <w:pStyle w:val="CommentText"/>
+      </w:pPr>
+      <w:r>
+        <w:rPr>
+          <w:rStyle w:val="CommentReference"/>
+        </w:rPr>
+        <w:annotationRef/>
+      </w:r>
+      <w:r>
+        <w:t>You do it later, but you should bring it earlier one. First describe your data, then discuss it</w:t>
+      </w:r>
+    </w:p>
+  </w:comment>
+  <w:comment w:id="35" w:author="Diogo Trindade Ferreira [pr22dtf]" w:date="2025-05-18T18:04:00Z" w:initials="DT">
+    <w:p>
+      <w:pPr>
+        <w:pStyle w:val="CommentText"/>
+      </w:pPr>
+      <w:r>
+        <w:rPr>
+          <w:rStyle w:val="CommentReference"/>
+        </w:rPr>
+        <w:annotationRef/>
+      </w:r>
+      <w:r>
+        <w:t>Not a fan of citing the bank?</w:t>
+      </w:r>
+    </w:p>
+  </w:comment>
+  <w:comment w:id="36" w:author="Diogo Trindade Ferreira [pr22dtf]" w:date="2025-05-18T18:11:00Z" w:initials="DT">
+    <w:p>
+      <w:pPr>
+        <w:pStyle w:val="CommentText"/>
+      </w:pPr>
+      <w:r>
+        <w:rPr>
+          <w:rStyle w:val="CommentReference"/>
+        </w:rPr>
+        <w:annotationRef/>
+      </w:r>
+      <w:r>
+        <w:t>I think this needs a bit of clarification, a bit confusing on what exactly you’ve done</w:t>
+      </w:r>
+    </w:p>
+  </w:comment>
+  <w:comment w:id="38" w:author="Diogo Trindade Ferreira [pr22dtf]" w:date="2025-05-18T18:27:00Z" w:initials="DT">
+    <w:p>
+      <w:pPr>
+        <w:pStyle w:val="CommentText"/>
+      </w:pPr>
+      <w:r>
+        <w:rPr>
+          <w:rStyle w:val="CommentReference"/>
+        </w:rPr>
+        <w:annotationRef/>
+      </w:r>
+      <w:r>
+        <w:t>Unit root testing is appendix material. You can just report the test results and then refer to the appendix.</w:t>
+      </w:r>
+    </w:p>
+  </w:comment>
+  <w:comment w:id="39" w:author="Diogo Trindade Ferreira [pr22dtf]" w:date="2025-05-18T18:35:00Z" w:initials="DT">
+    <w:p>
+      <w:pPr>
+        <w:pStyle w:val="CommentText"/>
+      </w:pPr>
+      <w:r>
+        <w:rPr>
+          <w:rStyle w:val="CommentReference"/>
+        </w:rPr>
+        <w:annotationRef/>
+      </w:r>
+      <w:r>
+        <w:t>Good to add a citation here too</w:t>
+      </w:r>
+    </w:p>
+  </w:comment>
+  <w:comment w:id="40" w:author="Diogo Trindade Ferreira [pr22dtf]" w:date="2025-05-18T18:38:00Z" w:initials="DT">
+    <w:p>
+      <w:pPr>
+        <w:pStyle w:val="CommentText"/>
+      </w:pPr>
+      <w:r>
+        <w:rPr>
+          <w:rStyle w:val="CommentReference"/>
+        </w:rPr>
+        <w:annotationRef/>
+      </w:r>
+      <w:r>
+        <w:t>Cite each of these claims</w:t>
+      </w:r>
+    </w:p>
+  </w:comment>
+  <w:comment w:id="41" w:author="Diogo Trindade Ferreira [pr22dtf]" w:date="2025-05-18T18:40:00Z" w:initials="DT">
+    <w:p>
+      <w:pPr>
+        <w:pStyle w:val="CommentText"/>
+      </w:pPr>
+      <w:r>
+        <w:rPr>
+          <w:rStyle w:val="CommentReference"/>
+        </w:rPr>
+        <w:annotationRef/>
+      </w:r>
+      <w:r>
+        <w:t>This mesa is a bit confusing</w:t>
+      </w:r>
+    </w:p>
+  </w:comment>
+  <w:comment w:id="42" w:author="Diogo Trindade Ferreira [pr22dtf]" w:date="2025-05-18T18:43:00Z" w:initials="DT">
+    <w:p>
+      <w:pPr>
+        <w:pStyle w:val="CommentText"/>
+      </w:pPr>
+      <w:r>
+        <w:rPr>
+          <w:rStyle w:val="CommentReference"/>
+        </w:rPr>
+        <w:annotationRef/>
+      </w:r>
+      <w:r>
+        <w:t>This can be more word efficient</w:t>
+      </w:r>
+    </w:p>
+  </w:comment>
+  <w:comment w:id="45" w:author="Diogo Trindade Ferreira [pr22dtf]" w:date="2025-05-18T18:58:00Z" w:initials="DT">
+    <w:p>
+      <w:pPr>
+        <w:pStyle w:val="CommentText"/>
+      </w:pPr>
+      <w:r>
+        <w:rPr>
+          <w:rStyle w:val="CommentReference"/>
+        </w:rPr>
+        <w:annotationRef/>
+      </w:r>
+      <w:r>
+        <w:t>Cite mr newhouse here</w:t>
       </w:r>
     </w:p>
   </w:comment>
@@ -23919,19 +24501,61 @@
 
 <file path=word/commentsExtended.xml><?xml version="1.0" encoding="utf-8"?>
 <w15:commentsEx xmlns:wpc="http://schemas.microsoft.com/office/word/2010/wordprocessingCanvas" xmlns:cx="http://schemas.microsoft.com/office/drawing/2014/chartex" xmlns:cx1="http://schemas.microsoft.com/office/drawing/2015/9/8/chartex" xmlns:cx2="http://schemas.microsoft.com/office/drawing/2015/10/21/chartex" xmlns:cx3="http://schemas.microsoft.com/office/drawing/2016/5/9/chartex" xmlns:cx4="http://schemas.microsoft.com/office/drawing/2016/5/10/chartex" xmlns:cx5="http://schemas.microsoft.com/office/drawing/2016/5/11/chartex" xmlns:cx6="http://schemas.microsoft.com/office/drawing/2016/5/12/chartex" xmlns:cx7="http://schemas.microsoft.com/office/drawing/2016/5/13/chartex" xmlns:cx8="http://schemas.microsoft.com/office/drawing/2016/5/14/chartex" xmlns:mc="http://schemas.openxmlformats.org/markup-compatibility/2006" xmlns:aink="http://schemas.microsoft.com/office/drawing/2016/ink" xmlns:am3d="http://schemas.microsoft.com/office/drawing/2017/model3d" xmlns:o="urn:schemas-microsoft-com:office:office" xmlns:oel="http://schemas.microsoft.com/office/2019/extlst" xmlns:r="http://schemas.openxmlformats.org/officeDocument/2006/relationships" xmlns:m="http://schemas.openxmlformats.org/officeDocument/2006/math" xmlns:v="urn:schemas-microsoft-com:vml" xmlns:wp14="http://schemas.microsoft.com/office/word/2010/wordprocessingDrawing" xmlns:wp="http://schemas.openxmlformats.org/drawingml/2006/wordprocessingDrawing" xmlns:w10="urn:schemas-microsoft-com:office:word" xmlns:w="http://schemas.openxmlformats.org/wordprocessingml/2006/main" xmlns:w14="http://schemas.microsoft.com/office/word/2010/wordml" xmlns:w15="http://schemas.microsoft.com/office/word/2012/wordml" xmlns:w16cex="http://schemas.microsoft.com/office/word/2018/wordml/cex" xmlns:w16cid="http://schemas.microsoft.com/office/word/2016/wordml/cid" xmlns:w16="http://schemas.microsoft.com/office/word/2018/wordml" xmlns:w16du="http://schemas.microsoft.com/office/word/2023/wordml/word16du" xmlns:w16sdtdh="http://schemas.microsoft.com/office/word/2020/wordml/sdtdatahash" xmlns:w16sdtfl="http://schemas.microsoft.com/office/word/2024/wordml/sdtformatlock" xmlns:w16se="http://schemas.microsoft.com/office/word/2015/wordml/symex" xmlns:wpg="http://schemas.microsoft.com/office/word/2010/wordprocessingGroup" xmlns:wpi="http://schemas.microsoft.com/office/word/2010/wordprocessingInk" xmlns:wne="http://schemas.microsoft.com/office/word/2006/wordml" xmlns:wps="http://schemas.microsoft.com/office/word/2010/wordprocessingShape" mc:Ignorable="w14 w15 w16se w16cid w16 w16cex w16sdtdh w16sdtfl w16du wp14">
+  <w15:commentEx w15:paraId="7912DB4A" w15:done="0"/>
+  <w15:commentEx w15:paraId="782AB5A2" w15:done="0"/>
+  <w15:commentEx w15:paraId="3570D382" w15:done="0"/>
+  <w15:commentEx w15:paraId="660DA38D" w15:done="0"/>
   <w15:commentEx w15:paraId="3CC55070" w15:done="0"/>
+  <w15:commentEx w15:paraId="79DEAE9B" w15:done="0"/>
+  <w15:commentEx w15:paraId="3E377EFF" w15:paraIdParent="79DEAE9B" w15:done="0"/>
+  <w15:commentEx w15:paraId="469FD2D9" w15:done="0"/>
+  <w15:commentEx w15:paraId="10A33192" w15:done="0"/>
+  <w15:commentEx w15:paraId="772EC62E" w15:done="0"/>
+  <w15:commentEx w15:paraId="08E0580C" w15:done="0"/>
+  <w15:commentEx w15:paraId="1163CEF0" w15:done="0"/>
+  <w15:commentEx w15:paraId="4DE2E12A" w15:done="0"/>
+  <w15:commentEx w15:paraId="5170CB72" w15:done="0"/>
+  <w15:commentEx w15:paraId="63D14E7A" w15:done="0"/>
 </w15:commentsEx>
 </file>
 
 <file path=word/commentsExtensible.xml><?xml version="1.0" encoding="utf-8"?>
 <w16cex:commentsExtensible xmlns:wpc="http://schemas.microsoft.com/office/word/2010/wordprocessingCanvas" xmlns:cx="http://schemas.microsoft.com/office/drawing/2014/chartex" xmlns:cx1="http://schemas.microsoft.com/office/drawing/2015/9/8/chartex" xmlns:cx2="http://schemas.microsoft.com/office/drawing/2015/10/21/chartex" xmlns:cx3="http://schemas.microsoft.com/office/drawing/2016/5/9/chartex" xmlns:cx4="http://schemas.microsoft.com/office/drawing/2016/5/10/chartex" xmlns:cx5="http://schemas.microsoft.com/office/drawing/2016/5/11/chartex" xmlns:cx6="http://schemas.microsoft.com/office/drawing/2016/5/12/chartex" xmlns:cx7="http://schemas.microsoft.com/office/drawing/2016/5/13/chartex" xmlns:cx8="http://schemas.microsoft.com/office/drawing/2016/5/14/chartex" xmlns:cr="http://schemas.microsoft.com/office/comments/2020/reactions" xmlns:mc="http://schemas.openxmlformats.org/markup-compatibility/2006" xmlns:aink="http://schemas.microsoft.com/office/drawing/2016/ink" xmlns:am3d="http://schemas.microsoft.com/office/drawing/2017/model3d" xmlns:o="urn:schemas-microsoft-com:office:office" xmlns:oel="http://schemas.microsoft.com/office/2019/extlst" xmlns:r="http://schemas.openxmlformats.org/officeDocument/2006/relationships" xmlns:m="http://schemas.openxmlformats.org/officeDocument/2006/math" xmlns:v="urn:schemas-microsoft-com:vml" xmlns:wp14="http://schemas.microsoft.com/office/word/2010/wordprocessingDrawing" xmlns:wp="http://schemas.openxmlformats.org/drawingml/2006/wordprocessingDrawing" xmlns:w10="urn:schemas-microsoft-com:office:word" xmlns:w="http://schemas.openxmlformats.org/wordprocessingml/2006/main" xmlns:w14="http://schemas.microsoft.com/office/word/2010/wordml" xmlns:w15="http://schemas.microsoft.com/office/word/2012/wordml" xmlns:w16cex="http://schemas.microsoft.com/office/word/2018/wordml/cex" xmlns:w16cid="http://schemas.microsoft.com/office/word/2016/wordml/cid" xmlns:w16="http://schemas.microsoft.com/office/word/2018/wordml" xmlns:w16du="http://schemas.microsoft.com/office/word/2023/wordml/word16du" xmlns:w16sdtdh="http://schemas.microsoft.com/office/word/2020/wordml/sdtdatahash" xmlns:w16sdtfl="http://schemas.microsoft.com/office/word/2024/wordml/sdtformatlock" xmlns:w16se="http://schemas.microsoft.com/office/word/2015/wordml/symex" xmlns:wpg="http://schemas.microsoft.com/office/word/2010/wordprocessingGroup" xmlns:wpi="http://schemas.microsoft.com/office/word/2010/wordprocessingInk" xmlns:wne="http://schemas.microsoft.com/office/word/2006/wordml" xmlns:wps="http://schemas.microsoft.com/office/word/2010/wordprocessingShape" mc:Ignorable="w14 w15 w16se w16cid w16 w16cex w16sdtdh w16sdtfl cr w16du wp14">
+  <w16cex:commentExtensible w16cex:durableId="2E10B489" w16cex:dateUtc="2025-05-18T16:44:00Z"/>
+  <w16cex:commentExtensible w16cex:durableId="6BF88C15" w16cex:dateUtc="2025-05-18T16:35:00Z"/>
+  <w16cex:commentExtensible w16cex:durableId="60189F98" w16cex:dateUtc="2025-05-18T16:54:00Z"/>
+  <w16cex:commentExtensible w16cex:durableId="68F53F13" w16cex:dateUtc="2025-05-18T16:58:00Z"/>
   <w16cex:commentExtensible w16cex:durableId="500033AF" w16cex:dateUtc="2025-04-05T19:10:00Z"/>
+  <w16cex:commentExtensible w16cex:durableId="0BCC546F" w16cex:dateUtc="2025-05-18T17:16:00Z"/>
+  <w16cex:commentExtensible w16cex:durableId="7DED417E" w16cex:dateUtc="2025-05-18T17:21:00Z"/>
+  <w16cex:commentExtensible w16cex:durableId="35A07A01" w16cex:dateUtc="2025-05-18T17:04:00Z"/>
+  <w16cex:commentExtensible w16cex:durableId="0FD9D5C4" w16cex:dateUtc="2025-05-18T17:11:00Z"/>
+  <w16cex:commentExtensible w16cex:durableId="03D8A3E9" w16cex:dateUtc="2025-05-18T17:27:00Z"/>
+  <w16cex:commentExtensible w16cex:durableId="152338D0" w16cex:dateUtc="2025-05-18T17:35:00Z"/>
+  <w16cex:commentExtensible w16cex:durableId="5A4590F1" w16cex:dateUtc="2025-05-18T17:38:00Z"/>
+  <w16cex:commentExtensible w16cex:durableId="0C6DDD43" w16cex:dateUtc="2025-05-18T17:40:00Z"/>
+  <w16cex:commentExtensible w16cex:durableId="045C08AB" w16cex:dateUtc="2025-05-18T17:43:00Z"/>
+  <w16cex:commentExtensible w16cex:durableId="3840DD28" w16cex:dateUtc="2025-05-18T17:58:00Z"/>
 </w16cex:commentsExtensible>
 </file>
 
 <file path=word/commentsIds.xml><?xml version="1.0" encoding="utf-8"?>
 <w16cid:commentsIds xmlns:wpc="http://schemas.microsoft.com/office/word/2010/wordprocessingCanvas" xmlns:cx="http://schemas.microsoft.com/office/drawing/2014/chartex" xmlns:cx1="http://schemas.microsoft.com/office/drawing/2015/9/8/chartex" xmlns:cx2="http://schemas.microsoft.com/office/drawing/2015/10/21/chartex" xmlns:cx3="http://schemas.microsoft.com/office/drawing/2016/5/9/chartex" xmlns:cx4="http://schemas.microsoft.com/office/drawing/2016/5/10/chartex" xmlns:cx5="http://schemas.microsoft.com/office/drawing/2016/5/11/chartex" xmlns:cx6="http://schemas.microsoft.com/office/drawing/2016/5/12/chartex" xmlns:cx7="http://schemas.microsoft.com/office/drawing/2016/5/13/chartex" xmlns:cx8="http://schemas.microsoft.com/office/drawing/2016/5/14/chartex" xmlns:mc="http://schemas.openxmlformats.org/markup-compatibility/2006" xmlns:aink="http://schemas.microsoft.com/office/drawing/2016/ink" xmlns:am3d="http://schemas.microsoft.com/office/drawing/2017/model3d" xmlns:o="urn:schemas-microsoft-com:office:office" xmlns:oel="http://schemas.microsoft.com/office/2019/extlst" xmlns:r="http://schemas.openxmlformats.org/officeDocument/2006/relationships" xmlns:m="http://schemas.openxmlformats.org/officeDocument/2006/math" xmlns:v="urn:schemas-microsoft-com:vml" xmlns:wp14="http://schemas.microsoft.com/office/word/2010/wordprocessingDrawing" xmlns:wp="http://schemas.openxmlformats.org/drawingml/2006/wordprocessingDrawing" xmlns:w10="urn:schemas-microsoft-com:office:word" xmlns:w="http://schemas.openxmlformats.org/wordprocessingml/2006/main" xmlns:w14="http://schemas.microsoft.com/office/word/2010/wordml" xmlns:w15="http://schemas.microsoft.com/office/word/2012/wordml" xmlns:w16cex="http://schemas.microsoft.com/office/word/2018/wordml/cex" xmlns:w16cid="http://schemas.microsoft.com/office/word/2016/wordml/cid" xmlns:w16="http://schemas.microsoft.com/office/word/2018/wordml" xmlns:w16du="http://schemas.microsoft.com/office/word/2023/wordml/word16du" xmlns:w16sdtdh="http://schemas.microsoft.com/office/word/2020/wordml/sdtdatahash" xmlns:w16sdtfl="http://schemas.microsoft.com/office/word/2024/wordml/sdtformatlock" xmlns:w16se="http://schemas.microsoft.com/office/word/2015/wordml/symex" xmlns:wpg="http://schemas.microsoft.com/office/word/2010/wordprocessingGroup" xmlns:wpi="http://schemas.microsoft.com/office/word/2010/wordprocessingInk" xmlns:wne="http://schemas.microsoft.com/office/word/2006/wordml" xmlns:wps="http://schemas.microsoft.com/office/word/2010/wordprocessingShape" mc:Ignorable="w14 w15 w16se w16cid w16 w16cex w16sdtdh w16sdtfl w16du wp14">
+  <w16cid:commentId w16cid:paraId="7912DB4A" w16cid:durableId="2E10B489"/>
+  <w16cid:commentId w16cid:paraId="782AB5A2" w16cid:durableId="6BF88C15"/>
+  <w16cid:commentId w16cid:paraId="3570D382" w16cid:durableId="60189F98"/>
+  <w16cid:commentId w16cid:paraId="660DA38D" w16cid:durableId="68F53F13"/>
   <w16cid:commentId w16cid:paraId="3CC55070" w16cid:durableId="500033AF"/>
+  <w16cid:commentId w16cid:paraId="79DEAE9B" w16cid:durableId="0BCC546F"/>
+  <w16cid:commentId w16cid:paraId="3E377EFF" w16cid:durableId="7DED417E"/>
+  <w16cid:commentId w16cid:paraId="469FD2D9" w16cid:durableId="35A07A01"/>
+  <w16cid:commentId w16cid:paraId="10A33192" w16cid:durableId="0FD9D5C4"/>
+  <w16cid:commentId w16cid:paraId="772EC62E" w16cid:durableId="03D8A3E9"/>
+  <w16cid:commentId w16cid:paraId="08E0580C" w16cid:durableId="152338D0"/>
+  <w16cid:commentId w16cid:paraId="1163CEF0" w16cid:durableId="5A4590F1"/>
+  <w16cid:commentId w16cid:paraId="4DE2E12A" w16cid:durableId="0C6DDD43"/>
+  <w16cid:commentId w16cid:paraId="5170CB72" w16cid:durableId="045C08AB"/>
+  <w16cid:commentId w16cid:paraId="63D14E7A" w16cid:durableId="3840DD28"/>
 </w16cid:commentsIds>
 </file>
 
@@ -25571,6 +26195,16 @@
     <w:unhideWhenUsed/>
     <w:rsid w:val="001C42FC"/>
   </w:style>
+  <w:style w:type="paragraph" w:styleId="Revision">
+    <w:name w:val="Revision"/>
+    <w:hidden/>
+    <w:uiPriority w:val="99"/>
+    <w:semiHidden/>
+    <w:rsid w:val="00B315AC"/>
+    <w:pPr>
+      <w:spacing w:after="0" w:line="240" w:lineRule="auto"/>
+    </w:pPr>
+  </w:style>
 </w:styles>
 </file>
 

</xml_diff>